<commit_message>
Working through Video 4
Adding custom blocks. Still need to add texture and document necessar steps.
</commit_message>
<xml_diff>
--- a/Docs.docx
+++ b/Docs.docx
@@ -28,6 +28,38 @@
       <w:proofErr w:type="spellEnd"/>
       <w:r>
         <w:t xml:space="preserve"> – </w:t>
+      </w:r>
+    </w:p>
+    <w:p>
+      <w:r>
+        <w:tab/>
+      </w:r>
+      <w:r>
+        <w:tab/>
+      </w:r>
+      <w:proofErr w:type="spellStart"/>
+      <w:r>
+        <w:t>ModItems</w:t>
+      </w:r>
+      <w:proofErr w:type="spellEnd"/>
+      <w:r>
+        <w:t xml:space="preserve"> – initializes items in the mod</w:t>
+      </w:r>
+    </w:p>
+    <w:p>
+      <w:r>
+        <w:tab/>
+      </w:r>
+      <w:r>
+        <w:tab/>
+      </w:r>
+      <w:proofErr w:type="spellStart"/>
+      <w:r>
+        <w:t>ModBlocks</w:t>
+      </w:r>
+      <w:proofErr w:type="spellEnd"/>
+      <w:r>
+        <w:t xml:space="preserve"> – initializes blocks from the mod</w:t>
       </w:r>
     </w:p>
     <w:p>
@@ -131,6 +163,35 @@
         <w:ind w:left="720"/>
       </w:pPr>
       <w:r>
+        <w:t>blocks – holds classes describing each block, special blocks get their own class</w:t>
+      </w:r>
+      <w:r>
+        <w:t xml:space="preserve"> </w:t>
+      </w:r>
+    </w:p>
+    <w:p>
+      <w:pPr>
+        <w:ind w:left="720"/>
+      </w:pPr>
+      <w:r>
+        <w:tab/>
+      </w:r>
+      <w:proofErr w:type="spellStart"/>
+      <w:r>
+        <w:t>BlockBase</w:t>
+      </w:r>
+      <w:proofErr w:type="spellEnd"/>
+      <w:r>
+        <w:t xml:space="preserve"> – extends Block and implements IHasModel</w:t>
+      </w:r>
+      <w:bookmarkStart w:id="0" w:name="_GoBack"/>
+      <w:bookmarkEnd w:id="0"/>
+    </w:p>
+    <w:p>
+      <w:pPr>
+        <w:ind w:left="720"/>
+      </w:pPr>
+      <w:r>
         <w:t xml:space="preserve">proxy – holds Client and Common Proxy classes with </w:t>
       </w:r>
       <w:proofErr w:type="spellStart"/>
@@ -395,6 +456,7 @@
         <w:rPr>
           <w:noProof/>
         </w:rPr>
+        <w:lastRenderedPageBreak/>
         <mc:AlternateContent>
           <mc:Choice Requires="wps">
             <w:drawing>
@@ -966,7 +1028,6 @@
     </w:p>
     <w:p>
       <w:r>
-        <w:lastRenderedPageBreak/>
         <w:tab/>
       </w:r>
       <w:r>
@@ -1237,8 +1298,6 @@
       <w:r>
         <w:t xml:space="preserve"> with itemName.png format as described above</w:t>
       </w:r>
-      <w:bookmarkStart w:id="0" w:name="_GoBack"/>
-      <w:bookmarkEnd w:id="0"/>
     </w:p>
     <w:sectPr>
       <w:pgSz w:w="12240" w:h="15840"/>

</xml_diff>

<commit_message>
adding tools and associated documentation
All ruby tools added but missing some textures. All appropriate documentation added to Docs.
</commit_message>
<xml_diff>
--- a/Docs.docx
+++ b/Docs.docx
@@ -1,9 +1,15 @@
 
 <file path=word/document.xml><?xml version="1.0" encoding="utf-8"?>
-<w:document xmlns:wpc="http://schemas.microsoft.com/office/word/2010/wordprocessingCanvas" xmlns:cx="http://schemas.microsoft.com/office/drawing/2014/chartex" xmlns:cx1="http://schemas.microsoft.com/office/drawing/2015/9/8/chartex" xmlns:cx2="http://schemas.microsoft.com/office/drawing/2015/10/21/chartex" xmlns:cx3="http://schemas.microsoft.com/office/drawing/2016/5/9/chartex" xmlns:cx4="http://schemas.microsoft.com/office/drawing/2016/5/10/chartex" xmlns:cx5="http://schemas.microsoft.com/office/drawing/2016/5/11/chartex" xmlns:cx6="http://schemas.microsoft.com/office/drawing/2016/5/12/chartex" xmlns:cx7="http://schemas.microsoft.com/office/drawing/2016/5/13/chartex" xmlns:cx8="http://schemas.microsoft.com/office/drawing/2016/5/14/chartex" xmlns:mc="http://schemas.openxmlformats.org/markup-compatibility/2006" xmlns:aink="http://schemas.microsoft.com/office/drawing/2016/ink" xmlns:am3d="http://schemas.microsoft.com/office/drawing/2017/model3d" xmlns:o="urn:schemas-microsoft-com:office:office" xmlns:r="http://schemas.openxmlformats.org/officeDocument/2006/relationships" xmlns:m="http://schemas.openxmlformats.org/officeDocument/2006/math" xmlns:v="urn:schemas-microsoft-com:vml" xmlns:wp14="http://schemas.microsoft.com/office/word/2010/wordprocessingDrawing" xmlns:wp="http://schemas.openxmlformats.org/drawingml/2006/wordprocessingDrawing" xmlns:w10="urn:schemas-microsoft-com:office:word" xmlns:w="http://schemas.openxmlformats.org/wordprocessingml/2006/main" xmlns:w14="http://schemas.microsoft.com/office/word/2010/wordml" xmlns:w15="http://schemas.microsoft.com/office/word/2012/wordml" xmlns:w16cid="http://schemas.microsoft.com/office/word/2016/wordml/cid" xmlns:w16se="http://schemas.microsoft.com/office/word/2015/wordml/symex" xmlns:wpg="http://schemas.microsoft.com/office/word/2010/wordprocessingGroup" xmlns:wpi="http://schemas.microsoft.com/office/word/2010/wordprocessingInk" xmlns:wne="http://schemas.microsoft.com/office/word/2006/wordml" xmlns:wps="http://schemas.microsoft.com/office/word/2010/wordprocessingShape" mc:Ignorable="w14 w15 w16se w16cid wp14">
+<w:document xmlns:wpc="http://schemas.microsoft.com/office/word/2010/wordprocessingCanvas" xmlns:mc="http://schemas.openxmlformats.org/markup-compatibility/2006" xmlns:o="urn:schemas-microsoft-com:office:office" xmlns:r="http://schemas.openxmlformats.org/officeDocument/2006/relationships" xmlns:m="http://schemas.openxmlformats.org/officeDocument/2006/math" xmlns:v="urn:schemas-microsoft-com:vml" xmlns:wp14="http://schemas.microsoft.com/office/word/2010/wordprocessingDrawing" xmlns:wp="http://schemas.openxmlformats.org/drawingml/2006/wordprocessingDrawing" xmlns:w10="urn:schemas-microsoft-com:office:word" xmlns:w="http://schemas.openxmlformats.org/wordprocessingml/2006/main" xmlns:w14="http://schemas.microsoft.com/office/word/2010/wordml" xmlns:w15="http://schemas.microsoft.com/office/word/2012/wordml" xmlns:wpg="http://schemas.microsoft.com/office/word/2010/wordprocessingGroup" xmlns:wpi="http://schemas.microsoft.com/office/word/2010/wordprocessingInk" xmlns:wne="http://schemas.microsoft.com/office/word/2006/wordml" xmlns:wps="http://schemas.microsoft.com/office/word/2010/wordprocessingShape" mc:Ignorable="w14 w15 wp14">
   <w:body>
     <w:sdt>
       <w:sdtPr>
+        <w:rPr>
+          <w:rFonts w:asciiTheme="minorHAnsi" w:eastAsiaTheme="minorHAnsi" w:hAnsiTheme="minorHAnsi" w:cstheme="minorBidi"/>
+          <w:color w:val="auto"/>
+          <w:sz w:val="22"/>
+          <w:szCs w:val="22"/>
+        </w:rPr>
         <w:id w:val="-2017463066"/>
         <w:docPartObj>
           <w:docPartGallery w:val="Table of Contents"/>
@@ -12,13 +18,9 @@
       </w:sdtPr>
       <w:sdtEndPr>
         <w:rPr>
-          <w:rFonts w:asciiTheme="minorHAnsi" w:eastAsiaTheme="minorHAnsi" w:hAnsiTheme="minorHAnsi" w:cstheme="minorBidi"/>
           <w:b/>
           <w:bCs/>
           <w:noProof/>
-          <w:color w:val="auto"/>
-          <w:sz w:val="22"/>
-          <w:szCs w:val="22"/>
         </w:rPr>
       </w:sdtEndPr>
       <w:sdtContent>
@@ -259,21 +261,7 @@
                 <w:rStyle w:val="Hyperlink"/>
                 <w:noProof/>
               </w:rPr>
-              <w:t>it</w:t>
-            </w:r>
-            <w:r>
-              <w:rPr>
-                <w:rStyle w:val="Hyperlink"/>
-                <w:noProof/>
-              </w:rPr>
-              <w:t>e</w:t>
-            </w:r>
-            <w:r>
-              <w:rPr>
-                <w:rStyle w:val="Hyperlink"/>
-                <w:noProof/>
-              </w:rPr>
-              <w:t>ms</w:t>
+              <w:t>items</w:t>
             </w:r>
             <w:r>
               <w:rPr>
@@ -1019,6 +1007,9 @@
       <w:r>
         <w:t xml:space="preserve"> – initializes items in the mod</w:t>
       </w:r>
+      <w:r>
+        <w:t xml:space="preserve"> and materials</w:t>
+      </w:r>
     </w:p>
     <w:p>
       <w:r>
@@ -1172,12 +1163,10 @@
         <w:t xml:space="preserve"> registers the model with Minecraft: </w:t>
       </w:r>
       <w:proofErr w:type="spellStart"/>
-      <w:proofErr w:type="gramStart"/>
       <w:r>
         <w:t>Main.proxy.registerItemRenderer</w:t>
       </w:r>
       <w:proofErr w:type="spellEnd"/>
-      <w:proofErr w:type="gramEnd"/>
       <w:r>
         <w:t>(this, 0, “inventory”)</w:t>
       </w:r>
@@ -1275,29 +1264,28 @@
         <w:t xml:space="preserve"> registers the model with Minecraft: </w:t>
       </w:r>
       <w:proofErr w:type="spellStart"/>
+      <w:r>
+        <w:t>Main.proxy.registerItemRenderer</w:t>
+      </w:r>
+      <w:proofErr w:type="spellEnd"/>
+      <w:r>
+        <w:t>(</w:t>
+      </w:r>
+      <w:proofErr w:type="spellStart"/>
+      <w:r>
+        <w:t>Item.getItemFromBlock</w:t>
+      </w:r>
+      <w:proofErr w:type="spellEnd"/>
+      <w:r>
+        <w:t>(this), 0, "inventory");</w:t>
+      </w:r>
+    </w:p>
+    <w:p>
+      <w:pPr>
+        <w:ind w:left="720"/>
+      </w:pPr>
+      <w:bookmarkStart w:id="5" w:name="_Toc533539469"/>
       <w:proofErr w:type="gramStart"/>
-      <w:r>
-        <w:t>Main.proxy.registerItemRenderer</w:t>
-      </w:r>
-      <w:proofErr w:type="spellEnd"/>
-      <w:proofErr w:type="gramEnd"/>
-      <w:r>
-        <w:t>(</w:t>
-      </w:r>
-      <w:proofErr w:type="spellStart"/>
-      <w:r>
-        <w:t>Item.getItemFromBlock</w:t>
-      </w:r>
-      <w:proofErr w:type="spellEnd"/>
-      <w:r>
-        <w:t>(this), 0, "inventory");</w:t>
-      </w:r>
-    </w:p>
-    <w:p>
-      <w:pPr>
-        <w:ind w:left="720"/>
-      </w:pPr>
-      <w:bookmarkStart w:id="5" w:name="_Toc533539469"/>
       <w:r>
         <w:rPr>
           <w:rStyle w:val="Heading3Char"/>
@@ -1305,6 +1293,7 @@
         <w:t>proxy</w:t>
       </w:r>
       <w:bookmarkEnd w:id="5"/>
+      <w:proofErr w:type="gramEnd"/>
       <w:r>
         <w:t xml:space="preserve"> – holds Client and Common Proxy classes with </w:t>
       </w:r>
@@ -1314,15 +1303,7 @@
       </w:r>
       <w:proofErr w:type="spellEnd"/>
       <w:r>
-        <w:t xml:space="preserve">, only client proxy </w:t>
-      </w:r>
-      <w:proofErr w:type="gramStart"/>
-      <w:r>
-        <w:t>actually does</w:t>
-      </w:r>
-      <w:proofErr w:type="gramEnd"/>
-      <w:r>
-        <w:t xml:space="preserve"> anything this this method</w:t>
+        <w:t>, only client proxy actually does anything this this method</w:t>
       </w:r>
     </w:p>
     <w:p>
@@ -1537,13 +1518,11 @@
       </w:r>
       <w:bookmarkStart w:id="9" w:name="_Toc533539473"/>
       <w:proofErr w:type="spellStart"/>
-      <w:proofErr w:type="gramStart"/>
       <w:r>
         <w:t>assets.modid</w:t>
       </w:r>
       <w:bookmarkEnd w:id="9"/>
       <w:proofErr w:type="spellEnd"/>
-      <w:proofErr w:type="gramEnd"/>
     </w:p>
     <w:p>
       <w:r>
@@ -1725,7 +1704,27 @@
                                 <w:sz w:val="20"/>
                                 <w:szCs w:val="20"/>
                               </w:rPr>
-                              <w:t>"normal"</w:t>
+                              <w:t>"</w:t>
+                            </w:r>
+                            <w:proofErr w:type="gramStart"/>
+                            <w:r>
+                              <w:rPr>
+                                <w:rFonts w:ascii="Consolas" w:hAnsi="Consolas" w:cs="Consolas"/>
+                                <w:color w:val="408040"/>
+                                <w:sz w:val="20"/>
+                                <w:szCs w:val="20"/>
+                              </w:rPr>
+                              <w:t>normal</w:t>
+                            </w:r>
+                            <w:proofErr w:type="gramEnd"/>
+                            <w:r>
+                              <w:rPr>
+                                <w:rFonts w:ascii="Consolas" w:hAnsi="Consolas" w:cs="Consolas"/>
+                                <w:color w:val="408040"/>
+                                <w:sz w:val="20"/>
+                                <w:szCs w:val="20"/>
+                              </w:rPr>
+                              <w:t>"</w:t>
                             </w:r>
                             <w:r>
                               <w:rPr>
@@ -1734,17 +1733,7 @@
                                 <w:sz w:val="20"/>
                                 <w:szCs w:val="20"/>
                               </w:rPr>
-                              <w:t xml:space="preserve">: </w:t>
-                            </w:r>
-                            <w:proofErr w:type="gramStart"/>
-                            <w:r>
-                              <w:rPr>
-                                <w:rFonts w:ascii="Consolas" w:hAnsi="Consolas" w:cs="Consolas"/>
-                                <w:color w:val="000000"/>
-                                <w:sz w:val="20"/>
-                                <w:szCs w:val="20"/>
-                              </w:rPr>
-                              <w:t xml:space="preserve">{ </w:t>
+                              <w:t xml:space="preserve">: { </w:t>
                             </w:r>
                             <w:r>
                               <w:rPr>
@@ -1753,17 +1742,7 @@
                                 <w:sz w:val="20"/>
                                 <w:szCs w:val="20"/>
                               </w:rPr>
-                              <w:t>"</w:t>
-                            </w:r>
-                            <w:proofErr w:type="gramEnd"/>
-                            <w:r>
-                              <w:rPr>
-                                <w:rFonts w:ascii="Consolas" w:hAnsi="Consolas" w:cs="Consolas"/>
-                                <w:color w:val="408040"/>
-                                <w:sz w:val="20"/>
-                                <w:szCs w:val="20"/>
-                              </w:rPr>
-                              <w:t>model"</w:t>
+                              <w:t>"model"</w:t>
                             </w:r>
                             <w:r>
                               <w:rPr>
@@ -1984,7 +1963,27 @@
                           <w:sz w:val="20"/>
                           <w:szCs w:val="20"/>
                         </w:rPr>
-                        <w:t>"normal"</w:t>
+                        <w:t>"</w:t>
+                      </w:r>
+                      <w:proofErr w:type="gramStart"/>
+                      <w:r>
+                        <w:rPr>
+                          <w:rFonts w:ascii="Consolas" w:hAnsi="Consolas" w:cs="Consolas"/>
+                          <w:color w:val="408040"/>
+                          <w:sz w:val="20"/>
+                          <w:szCs w:val="20"/>
+                        </w:rPr>
+                        <w:t>normal</w:t>
+                      </w:r>
+                      <w:proofErr w:type="gramEnd"/>
+                      <w:r>
+                        <w:rPr>
+                          <w:rFonts w:ascii="Consolas" w:hAnsi="Consolas" w:cs="Consolas"/>
+                          <w:color w:val="408040"/>
+                          <w:sz w:val="20"/>
+                          <w:szCs w:val="20"/>
+                        </w:rPr>
+                        <w:t>"</w:t>
                       </w:r>
                       <w:r>
                         <w:rPr>
@@ -1993,17 +1992,7 @@
                           <w:sz w:val="20"/>
                           <w:szCs w:val="20"/>
                         </w:rPr>
-                        <w:t xml:space="preserve">: </w:t>
-                      </w:r>
-                      <w:proofErr w:type="gramStart"/>
-                      <w:r>
-                        <w:rPr>
-                          <w:rFonts w:ascii="Consolas" w:hAnsi="Consolas" w:cs="Consolas"/>
-                          <w:color w:val="000000"/>
-                          <w:sz w:val="20"/>
-                          <w:szCs w:val="20"/>
-                        </w:rPr>
-                        <w:t xml:space="preserve">{ </w:t>
+                        <w:t xml:space="preserve">: { </w:t>
                       </w:r>
                       <w:r>
                         <w:rPr>
@@ -2012,17 +2001,7 @@
                           <w:sz w:val="20"/>
                           <w:szCs w:val="20"/>
                         </w:rPr>
-                        <w:t>"</w:t>
-                      </w:r>
-                      <w:proofErr w:type="gramEnd"/>
-                      <w:r>
-                        <w:rPr>
-                          <w:rFonts w:ascii="Consolas" w:hAnsi="Consolas" w:cs="Consolas"/>
-                          <w:color w:val="408040"/>
-                          <w:sz w:val="20"/>
-                          <w:szCs w:val="20"/>
-                        </w:rPr>
-                        <w:t>model"</w:t>
+                        <w:t>"model"</w:t>
                       </w:r>
                       <w:r>
                         <w:rPr>
@@ -2165,53 +2144,50 @@
       <w:r>
         <w:t xml:space="preserve">Items: </w:t>
       </w:r>
+      <w:r>
+        <w:t>item</w:t>
+      </w:r>
       <w:proofErr w:type="gramStart"/>
       <w:r>
-        <w:t>item.&lt;</w:t>
-      </w:r>
-      <w:proofErr w:type="spellStart"/>
+        <w:t>.&lt;</w:t>
+      </w:r>
+      <w:proofErr w:type="spellStart"/>
+      <w:proofErr w:type="gramEnd"/>
       <w:r>
         <w:t>itemName</w:t>
       </w:r>
       <w:proofErr w:type="spellEnd"/>
       <w:r>
-        <w:t>&gt;.name</w:t>
-      </w:r>
+        <w:t>&gt;.name=&lt;</w:t>
+      </w:r>
+      <w:proofErr w:type="spellStart"/>
+      <w:r>
+        <w:t>nameToDisplay</w:t>
+      </w:r>
+      <w:proofErr w:type="spellEnd"/>
+      <w:r>
+        <w:t>&gt;</w:t>
+      </w:r>
+    </w:p>
+    <w:p>
+      <w:pPr>
+        <w:ind w:left="1440" w:firstLine="720"/>
+      </w:pPr>
+      <w:r>
+        <w:t>Blocks: tile</w:t>
+      </w:r>
+      <w:proofErr w:type="gramStart"/>
+      <w:r>
+        <w:t>.&lt;</w:t>
+      </w:r>
+      <w:proofErr w:type="spellStart"/>
       <w:proofErr w:type="gramEnd"/>
       <w:r>
-        <w:t>=&lt;</w:t>
-      </w:r>
-      <w:proofErr w:type="spellStart"/>
-      <w:r>
-        <w:t>nameToDisplay</w:t>
-      </w:r>
-      <w:proofErr w:type="spellEnd"/>
-      <w:r>
-        <w:t>&gt;</w:t>
-      </w:r>
-    </w:p>
-    <w:p>
-      <w:pPr>
-        <w:ind w:left="1440" w:firstLine="720"/>
-      </w:pPr>
-      <w:r>
-        <w:t xml:space="preserve">Blocks: </w:t>
-      </w:r>
-      <w:proofErr w:type="gramStart"/>
-      <w:r>
-        <w:t>tile.&lt;</w:t>
-      </w:r>
-      <w:proofErr w:type="spellStart"/>
-      <w:r>
         <w:t>blockName</w:t>
       </w:r>
       <w:proofErr w:type="spellEnd"/>
       <w:r>
-        <w:t>&gt;.name</w:t>
-      </w:r>
-      <w:proofErr w:type="gramEnd"/>
-      <w:r>
-        <w:t>=&lt;</w:t>
+        <w:t>&gt;.name=&lt;</w:t>
       </w:r>
       <w:proofErr w:type="spellStart"/>
       <w:r>
@@ -2243,7 +2219,17 @@
       </w:r>
       <w:r>
         <w:tab/>
-        <w:t xml:space="preserve">block – holds model </w:t>
+      </w:r>
+      <w:proofErr w:type="gramStart"/>
+      <w:r>
+        <w:rPr>
+          <w:rStyle w:val="Heading5Char"/>
+        </w:rPr>
+        <w:t>block</w:t>
+      </w:r>
+      <w:proofErr w:type="gramEnd"/>
+      <w:r>
+        <w:t xml:space="preserve"> – holds model </w:t>
       </w:r>
       <w:proofErr w:type="spellStart"/>
       <w:r>
@@ -2265,9 +2251,9 @@
         <mc:AlternateContent>
           <mc:Choice Requires="wps">
             <w:drawing>
-              <wp:inline distT="0" distB="0" distL="0" distR="0" wp14:anchorId="7D886EF5" wp14:editId="3A8366E7">
-                <wp:extent cx="3681350" cy="1404620"/>
-                <wp:effectExtent l="0" t="0" r="14605" b="17780"/>
+              <wp:inline distT="0" distB="0" distL="0" distR="0" wp14:anchorId="7D886EF5" wp14:editId="4CA1746F">
+                <wp:extent cx="4362450" cy="1404620"/>
+                <wp:effectExtent l="0" t="0" r="19050" b="14605"/>
                 <wp:docPr id="2" name="Text Box 2"/>
                 <wp:cNvGraphicFramePr>
                   <a:graphicFrameLocks xmlns:a="http://schemas.openxmlformats.org/drawingml/2006/main"/>
@@ -2281,7 +2267,7 @@
                       <wps:spPr bwMode="auto">
                         <a:xfrm>
                           <a:off x="0" y="0"/>
-                          <a:ext cx="3681350" cy="1404620"/>
+                          <a:ext cx="4362450" cy="1404620"/>
                         </a:xfrm>
                         <a:prstGeom prst="rect">
                           <a:avLst/>
@@ -2337,7 +2323,7 @@
                             <w:r>
                               <w:rPr>
                                 <w:rFonts w:ascii="Consolas" w:hAnsi="Consolas" w:cs="Consolas"/>
-                                <w:color w:val="000000"/>
+                                <w:color w:val="408040"/>
                                 <w:sz w:val="20"/>
                                 <w:szCs w:val="20"/>
                               </w:rPr>
@@ -2350,7 +2336,27 @@
                                 <w:sz w:val="20"/>
                                 <w:szCs w:val="20"/>
                               </w:rPr>
-                              <w:t>"parent"</w:t>
+                              <w:t>"</w:t>
+                            </w:r>
+                            <w:proofErr w:type="gramStart"/>
+                            <w:r>
+                              <w:rPr>
+                                <w:rFonts w:ascii="Consolas" w:hAnsi="Consolas" w:cs="Consolas"/>
+                                <w:color w:val="408040"/>
+                                <w:sz w:val="20"/>
+                                <w:szCs w:val="20"/>
+                              </w:rPr>
+                              <w:t>parent</w:t>
+                            </w:r>
+                            <w:proofErr w:type="gramEnd"/>
+                            <w:r>
+                              <w:rPr>
+                                <w:rFonts w:ascii="Consolas" w:hAnsi="Consolas" w:cs="Consolas"/>
+                                <w:color w:val="408040"/>
+                                <w:sz w:val="20"/>
+                                <w:szCs w:val="20"/>
+                              </w:rPr>
+                              <w:t>"</w:t>
                             </w:r>
                             <w:r>
                               <w:rPr>
@@ -2428,7 +2434,27 @@
                                 <w:sz w:val="20"/>
                                 <w:szCs w:val="20"/>
                               </w:rPr>
-                              <w:t>"textures"</w:t>
+                              <w:t>"</w:t>
+                            </w:r>
+                            <w:proofErr w:type="gramStart"/>
+                            <w:r>
+                              <w:rPr>
+                                <w:rFonts w:ascii="Consolas" w:hAnsi="Consolas" w:cs="Consolas"/>
+                                <w:color w:val="408040"/>
+                                <w:sz w:val="20"/>
+                                <w:szCs w:val="20"/>
+                              </w:rPr>
+                              <w:t>textures</w:t>
+                            </w:r>
+                            <w:proofErr w:type="gramEnd"/>
+                            <w:r>
+                              <w:rPr>
+                                <w:rFonts w:ascii="Consolas" w:hAnsi="Consolas" w:cs="Consolas"/>
+                                <w:color w:val="408040"/>
+                                <w:sz w:val="20"/>
+                                <w:szCs w:val="20"/>
+                              </w:rPr>
+                              <w:t>"</w:t>
                             </w:r>
                             <w:r>
                               <w:rPr>
@@ -2439,19 +2465,6 @@
                               </w:rPr>
                               <w:t>: {</w:t>
                             </w:r>
-                          </w:p>
-                          <w:p>
-                            <w:pPr>
-                              <w:autoSpaceDE w:val="0"/>
-                              <w:autoSpaceDN w:val="0"/>
-                              <w:adjustRightInd w:val="0"/>
-                              <w:spacing w:after="0" w:line="240" w:lineRule="auto"/>
-                              <w:rPr>
-                                <w:rFonts w:ascii="Consolas" w:hAnsi="Consolas" w:cs="Consolas"/>
-                                <w:sz w:val="20"/>
-                                <w:szCs w:val="20"/>
-                              </w:rPr>
-                            </w:pPr>
                             <w:r>
                               <w:rPr>
                                 <w:rFonts w:ascii="Consolas" w:hAnsi="Consolas" w:cs="Consolas"/>
@@ -2459,7 +2472,16 @@
                                 <w:sz w:val="20"/>
                                 <w:szCs w:val="20"/>
                               </w:rPr>
-                              <w:tab/>
+                              <w:t xml:space="preserve"> </w:t>
+                            </w:r>
+                            <w:r>
+                              <w:rPr>
+                                <w:rFonts w:ascii="Consolas" w:hAnsi="Consolas" w:cs="Consolas"/>
+                                <w:color w:val="408040"/>
+                                <w:sz w:val="20"/>
+                                <w:szCs w:val="20"/>
+                              </w:rPr>
+                              <w:t>"all"</w:t>
                             </w:r>
                             <w:r>
                               <w:rPr>
@@ -2468,16 +2490,45 @@
                                 <w:sz w:val="20"/>
                                 <w:szCs w:val="20"/>
                               </w:rPr>
-                              <w:tab/>
-                            </w:r>
-                            <w:r>
-                              <w:rPr>
-                                <w:rFonts w:ascii="Consolas" w:hAnsi="Consolas" w:cs="Consolas"/>
-                                <w:color w:val="408040"/>
-                                <w:sz w:val="20"/>
-                                <w:szCs w:val="20"/>
-                              </w:rPr>
-                              <w:t>"all"</w:t>
+                              <w:t xml:space="preserve">: </w:t>
+                            </w:r>
+                            <w:r>
+                              <w:rPr>
+                                <w:rFonts w:ascii="Consolas" w:hAnsi="Consolas" w:cs="Consolas"/>
+                                <w:color w:val="1000A0"/>
+                                <w:sz w:val="20"/>
+                                <w:szCs w:val="20"/>
+                              </w:rPr>
+                              <w:t>"&lt;MOD_ID&gt;:blocks/&lt;</w:t>
+                            </w:r>
+                            <w:proofErr w:type="spellStart"/>
+                            <w:r>
+                              <w:rPr>
+                                <w:rFonts w:ascii="Consolas" w:hAnsi="Consolas" w:cs="Consolas"/>
+                                <w:color w:val="1000A0"/>
+                                <w:sz w:val="20"/>
+                                <w:szCs w:val="20"/>
+                              </w:rPr>
+                              <w:t>blockName</w:t>
+                            </w:r>
+                            <w:proofErr w:type="spellEnd"/>
+                            <w:r>
+                              <w:rPr>
+                                <w:rFonts w:ascii="Consolas" w:hAnsi="Consolas" w:cs="Consolas"/>
+                                <w:color w:val="1000A0"/>
+                                <w:sz w:val="20"/>
+                                <w:szCs w:val="20"/>
+                              </w:rPr>
+                              <w:t>&gt;"</w:t>
+                            </w:r>
+                            <w:r>
+                              <w:rPr>
+                                <w:rFonts w:ascii="Consolas" w:hAnsi="Consolas" w:cs="Consolas"/>
+                                <w:color w:val="1000A0"/>
+                                <w:sz w:val="20"/>
+                                <w:szCs w:val="20"/>
+                              </w:rPr>
+                              <w:t xml:space="preserve"> </w:t>
                             </w:r>
                             <w:r>
                               <w:rPr>
@@ -2486,96 +2537,6 @@
                                 <w:sz w:val="20"/>
                                 <w:szCs w:val="20"/>
                               </w:rPr>
-                              <w:t xml:space="preserve">: </w:t>
-                            </w:r>
-                            <w:r>
-                              <w:rPr>
-                                <w:rFonts w:ascii="Consolas" w:hAnsi="Consolas" w:cs="Consolas"/>
-                                <w:color w:val="1000A0"/>
-                                <w:sz w:val="20"/>
-                                <w:szCs w:val="20"/>
-                              </w:rPr>
-                              <w:t>"</w:t>
-                            </w:r>
-                            <w:r>
-                              <w:rPr>
-                                <w:rFonts w:ascii="Consolas" w:hAnsi="Consolas" w:cs="Consolas"/>
-                                <w:color w:val="1000A0"/>
-                                <w:sz w:val="20"/>
-                                <w:szCs w:val="20"/>
-                              </w:rPr>
-                              <w:t>&lt;MOD_ID</w:t>
-                            </w:r>
-                            <w:proofErr w:type="gramStart"/>
-                            <w:r>
-                              <w:rPr>
-                                <w:rFonts w:ascii="Consolas" w:hAnsi="Consolas" w:cs="Consolas"/>
-                                <w:color w:val="1000A0"/>
-                                <w:sz w:val="20"/>
-                                <w:szCs w:val="20"/>
-                              </w:rPr>
-                              <w:t>&gt;:blocks</w:t>
-                            </w:r>
-                            <w:proofErr w:type="gramEnd"/>
-                            <w:r>
-                              <w:rPr>
-                                <w:rFonts w:ascii="Consolas" w:hAnsi="Consolas" w:cs="Consolas"/>
-                                <w:color w:val="1000A0"/>
-                                <w:sz w:val="20"/>
-                                <w:szCs w:val="20"/>
-                              </w:rPr>
-                              <w:t>/&lt;</w:t>
-                            </w:r>
-                            <w:proofErr w:type="spellStart"/>
-                            <w:r>
-                              <w:rPr>
-                                <w:rFonts w:ascii="Consolas" w:hAnsi="Consolas" w:cs="Consolas"/>
-                                <w:color w:val="1000A0"/>
-                                <w:sz w:val="20"/>
-                                <w:szCs w:val="20"/>
-                              </w:rPr>
-                              <w:t>blockName</w:t>
-                            </w:r>
-                            <w:proofErr w:type="spellEnd"/>
-                            <w:r>
-                              <w:rPr>
-                                <w:rFonts w:ascii="Consolas" w:hAnsi="Consolas" w:cs="Consolas"/>
-                                <w:color w:val="1000A0"/>
-                                <w:sz w:val="20"/>
-                                <w:szCs w:val="20"/>
-                              </w:rPr>
-                              <w:t>&gt;</w:t>
-                            </w:r>
-                            <w:r>
-                              <w:rPr>
-                                <w:rFonts w:ascii="Consolas" w:hAnsi="Consolas" w:cs="Consolas"/>
-                                <w:color w:val="1000A0"/>
-                                <w:sz w:val="20"/>
-                                <w:szCs w:val="20"/>
-                              </w:rPr>
-                              <w:t>"</w:t>
-                            </w:r>
-                          </w:p>
-                          <w:p>
-                            <w:pPr>
-                              <w:autoSpaceDE w:val="0"/>
-                              <w:autoSpaceDN w:val="0"/>
-                              <w:adjustRightInd w:val="0"/>
-                              <w:spacing w:after="0" w:line="240" w:lineRule="auto"/>
-                              <w:rPr>
-                                <w:rFonts w:ascii="Consolas" w:hAnsi="Consolas" w:cs="Consolas"/>
-                                <w:sz w:val="20"/>
-                                <w:szCs w:val="20"/>
-                              </w:rPr>
-                            </w:pPr>
-                            <w:r>
-                              <w:rPr>
-                                <w:rFonts w:ascii="Consolas" w:hAnsi="Consolas" w:cs="Consolas"/>
-                                <w:color w:val="000000"/>
-                                <w:sz w:val="20"/>
-                                <w:szCs w:val="20"/>
-                              </w:rPr>
-                              <w:tab/>
                               <w:t>}</w:t>
                             </w:r>
                           </w:p>
@@ -2603,7 +2564,7 @@
           </mc:Choice>
           <mc:Fallback>
             <w:pict>
-              <v:shape w14:anchorId="7D886EF5" id="_x0000_s1027" type="#_x0000_t202" style="width:289.85pt;height:110.6pt;visibility:visible;mso-wrap-style:square;mso-left-percent:-10001;mso-top-percent:-10001;mso-position-horizontal:absolute;mso-position-horizontal-relative:char;mso-position-vertical:absolute;mso-position-vertical-relative:line;mso-left-percent:-10001;mso-top-percent:-10001;v-text-anchor:top" o:gfxdata="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">
+              <v:shape w14:anchorId="7D886EF5" id="_x0000_s1027" type="#_x0000_t202" style="width:343.5pt;height:110.6pt;visibility:visible;mso-wrap-style:square;mso-left-percent:-10001;mso-top-percent:-10001;mso-position-horizontal:absolute;mso-position-horizontal-relative:char;mso-position-vertical:absolute;mso-position-vertical-relative:line;mso-left-percent:-10001;mso-top-percent:-10001;v-text-anchor:top" o:gfxdata="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">
                 <v:textbox style="mso-fit-shape-to-text:t">
                   <w:txbxContent>
                     <w:p>
@@ -2643,7 +2604,7 @@
                       <w:r>
                         <w:rPr>
                           <w:rFonts w:ascii="Consolas" w:hAnsi="Consolas" w:cs="Consolas"/>
-                          <w:color w:val="000000"/>
+                          <w:color w:val="408040"/>
                           <w:sz w:val="20"/>
                           <w:szCs w:val="20"/>
                         </w:rPr>
@@ -2656,7 +2617,27 @@
                           <w:sz w:val="20"/>
                           <w:szCs w:val="20"/>
                         </w:rPr>
-                        <w:t>"parent"</w:t>
+                        <w:t>"</w:t>
+                      </w:r>
+                      <w:proofErr w:type="gramStart"/>
+                      <w:r>
+                        <w:rPr>
+                          <w:rFonts w:ascii="Consolas" w:hAnsi="Consolas" w:cs="Consolas"/>
+                          <w:color w:val="408040"/>
+                          <w:sz w:val="20"/>
+                          <w:szCs w:val="20"/>
+                        </w:rPr>
+                        <w:t>parent</w:t>
+                      </w:r>
+                      <w:proofErr w:type="gramEnd"/>
+                      <w:r>
+                        <w:rPr>
+                          <w:rFonts w:ascii="Consolas" w:hAnsi="Consolas" w:cs="Consolas"/>
+                          <w:color w:val="408040"/>
+                          <w:sz w:val="20"/>
+                          <w:szCs w:val="20"/>
+                        </w:rPr>
+                        <w:t>"</w:t>
                       </w:r>
                       <w:r>
                         <w:rPr>
@@ -2734,7 +2715,27 @@
                           <w:sz w:val="20"/>
                           <w:szCs w:val="20"/>
                         </w:rPr>
-                        <w:t>"textures"</w:t>
+                        <w:t>"</w:t>
+                      </w:r>
+                      <w:proofErr w:type="gramStart"/>
+                      <w:r>
+                        <w:rPr>
+                          <w:rFonts w:ascii="Consolas" w:hAnsi="Consolas" w:cs="Consolas"/>
+                          <w:color w:val="408040"/>
+                          <w:sz w:val="20"/>
+                          <w:szCs w:val="20"/>
+                        </w:rPr>
+                        <w:t>textures</w:t>
+                      </w:r>
+                      <w:proofErr w:type="gramEnd"/>
+                      <w:r>
+                        <w:rPr>
+                          <w:rFonts w:ascii="Consolas" w:hAnsi="Consolas" w:cs="Consolas"/>
+                          <w:color w:val="408040"/>
+                          <w:sz w:val="20"/>
+                          <w:szCs w:val="20"/>
+                        </w:rPr>
+                        <w:t>"</w:t>
                       </w:r>
                       <w:r>
                         <w:rPr>
@@ -2745,19 +2746,6 @@
                         </w:rPr>
                         <w:t>: {</w:t>
                       </w:r>
-                    </w:p>
-                    <w:p>
-                      <w:pPr>
-                        <w:autoSpaceDE w:val="0"/>
-                        <w:autoSpaceDN w:val="0"/>
-                        <w:adjustRightInd w:val="0"/>
-                        <w:spacing w:after="0" w:line="240" w:lineRule="auto"/>
-                        <w:rPr>
-                          <w:rFonts w:ascii="Consolas" w:hAnsi="Consolas" w:cs="Consolas"/>
-                          <w:sz w:val="20"/>
-                          <w:szCs w:val="20"/>
-                        </w:rPr>
-                      </w:pPr>
                       <w:r>
                         <w:rPr>
                           <w:rFonts w:ascii="Consolas" w:hAnsi="Consolas" w:cs="Consolas"/>
@@ -2765,7 +2753,16 @@
                           <w:sz w:val="20"/>
                           <w:szCs w:val="20"/>
                         </w:rPr>
-                        <w:tab/>
+                        <w:t xml:space="preserve"> </w:t>
+                      </w:r>
+                      <w:r>
+                        <w:rPr>
+                          <w:rFonts w:ascii="Consolas" w:hAnsi="Consolas" w:cs="Consolas"/>
+                          <w:color w:val="408040"/>
+                          <w:sz w:val="20"/>
+                          <w:szCs w:val="20"/>
+                        </w:rPr>
+                        <w:t>"all"</w:t>
                       </w:r>
                       <w:r>
                         <w:rPr>
@@ -2774,16 +2771,45 @@
                           <w:sz w:val="20"/>
                           <w:szCs w:val="20"/>
                         </w:rPr>
-                        <w:tab/>
-                      </w:r>
-                      <w:r>
-                        <w:rPr>
-                          <w:rFonts w:ascii="Consolas" w:hAnsi="Consolas" w:cs="Consolas"/>
-                          <w:color w:val="408040"/>
-                          <w:sz w:val="20"/>
-                          <w:szCs w:val="20"/>
-                        </w:rPr>
-                        <w:t>"all"</w:t>
+                        <w:t xml:space="preserve">: </w:t>
+                      </w:r>
+                      <w:r>
+                        <w:rPr>
+                          <w:rFonts w:ascii="Consolas" w:hAnsi="Consolas" w:cs="Consolas"/>
+                          <w:color w:val="1000A0"/>
+                          <w:sz w:val="20"/>
+                          <w:szCs w:val="20"/>
+                        </w:rPr>
+                        <w:t>"&lt;MOD_ID&gt;:blocks/&lt;</w:t>
+                      </w:r>
+                      <w:proofErr w:type="spellStart"/>
+                      <w:r>
+                        <w:rPr>
+                          <w:rFonts w:ascii="Consolas" w:hAnsi="Consolas" w:cs="Consolas"/>
+                          <w:color w:val="1000A0"/>
+                          <w:sz w:val="20"/>
+                          <w:szCs w:val="20"/>
+                        </w:rPr>
+                        <w:t>blockName</w:t>
+                      </w:r>
+                      <w:proofErr w:type="spellEnd"/>
+                      <w:r>
+                        <w:rPr>
+                          <w:rFonts w:ascii="Consolas" w:hAnsi="Consolas" w:cs="Consolas"/>
+                          <w:color w:val="1000A0"/>
+                          <w:sz w:val="20"/>
+                          <w:szCs w:val="20"/>
+                        </w:rPr>
+                        <w:t>&gt;"</w:t>
+                      </w:r>
+                      <w:r>
+                        <w:rPr>
+                          <w:rFonts w:ascii="Consolas" w:hAnsi="Consolas" w:cs="Consolas"/>
+                          <w:color w:val="1000A0"/>
+                          <w:sz w:val="20"/>
+                          <w:szCs w:val="20"/>
+                        </w:rPr>
+                        <w:t xml:space="preserve"> </w:t>
                       </w:r>
                       <w:r>
                         <w:rPr>
@@ -2792,96 +2818,6 @@
                           <w:sz w:val="20"/>
                           <w:szCs w:val="20"/>
                         </w:rPr>
-                        <w:t xml:space="preserve">: </w:t>
-                      </w:r>
-                      <w:r>
-                        <w:rPr>
-                          <w:rFonts w:ascii="Consolas" w:hAnsi="Consolas" w:cs="Consolas"/>
-                          <w:color w:val="1000A0"/>
-                          <w:sz w:val="20"/>
-                          <w:szCs w:val="20"/>
-                        </w:rPr>
-                        <w:t>"</w:t>
-                      </w:r>
-                      <w:r>
-                        <w:rPr>
-                          <w:rFonts w:ascii="Consolas" w:hAnsi="Consolas" w:cs="Consolas"/>
-                          <w:color w:val="1000A0"/>
-                          <w:sz w:val="20"/>
-                          <w:szCs w:val="20"/>
-                        </w:rPr>
-                        <w:t>&lt;MOD_ID</w:t>
-                      </w:r>
-                      <w:proofErr w:type="gramStart"/>
-                      <w:r>
-                        <w:rPr>
-                          <w:rFonts w:ascii="Consolas" w:hAnsi="Consolas" w:cs="Consolas"/>
-                          <w:color w:val="1000A0"/>
-                          <w:sz w:val="20"/>
-                          <w:szCs w:val="20"/>
-                        </w:rPr>
-                        <w:t>&gt;:blocks</w:t>
-                      </w:r>
-                      <w:proofErr w:type="gramEnd"/>
-                      <w:r>
-                        <w:rPr>
-                          <w:rFonts w:ascii="Consolas" w:hAnsi="Consolas" w:cs="Consolas"/>
-                          <w:color w:val="1000A0"/>
-                          <w:sz w:val="20"/>
-                          <w:szCs w:val="20"/>
-                        </w:rPr>
-                        <w:t>/&lt;</w:t>
-                      </w:r>
-                      <w:proofErr w:type="spellStart"/>
-                      <w:r>
-                        <w:rPr>
-                          <w:rFonts w:ascii="Consolas" w:hAnsi="Consolas" w:cs="Consolas"/>
-                          <w:color w:val="1000A0"/>
-                          <w:sz w:val="20"/>
-                          <w:szCs w:val="20"/>
-                        </w:rPr>
-                        <w:t>blockName</w:t>
-                      </w:r>
-                      <w:proofErr w:type="spellEnd"/>
-                      <w:r>
-                        <w:rPr>
-                          <w:rFonts w:ascii="Consolas" w:hAnsi="Consolas" w:cs="Consolas"/>
-                          <w:color w:val="1000A0"/>
-                          <w:sz w:val="20"/>
-                          <w:szCs w:val="20"/>
-                        </w:rPr>
-                        <w:t>&gt;</w:t>
-                      </w:r>
-                      <w:r>
-                        <w:rPr>
-                          <w:rFonts w:ascii="Consolas" w:hAnsi="Consolas" w:cs="Consolas"/>
-                          <w:color w:val="1000A0"/>
-                          <w:sz w:val="20"/>
-                          <w:szCs w:val="20"/>
-                        </w:rPr>
-                        <w:t>"</w:t>
-                      </w:r>
-                    </w:p>
-                    <w:p>
-                      <w:pPr>
-                        <w:autoSpaceDE w:val="0"/>
-                        <w:autoSpaceDN w:val="0"/>
-                        <w:adjustRightInd w:val="0"/>
-                        <w:spacing w:after="0" w:line="240" w:lineRule="auto"/>
-                        <w:rPr>
-                          <w:rFonts w:ascii="Consolas" w:hAnsi="Consolas" w:cs="Consolas"/>
-                          <w:sz w:val="20"/>
-                          <w:szCs w:val="20"/>
-                        </w:rPr>
-                      </w:pPr>
-                      <w:r>
-                        <w:rPr>
-                          <w:rFonts w:ascii="Consolas" w:hAnsi="Consolas" w:cs="Consolas"/>
-                          <w:color w:val="000000"/>
-                          <w:sz w:val="20"/>
-                          <w:szCs w:val="20"/>
-                        </w:rPr>
-                        <w:tab/>
                         <w:t>}</w:t>
                       </w:r>
                     </w:p>
@@ -2909,11 +2845,22 @@
       <w:pPr>
         <w:ind w:left="1440" w:firstLine="720"/>
       </w:pPr>
-      <w:r>
+      <w:proofErr w:type="gramStart"/>
+      <w:r>
+        <w:rPr>
+          <w:rStyle w:val="Heading5Char"/>
+        </w:rPr>
         <w:t>it</w:t>
       </w:r>
       <w:r>
-        <w:t xml:space="preserve">em – holds model </w:t>
+        <w:rPr>
+          <w:rStyle w:val="Heading5Char"/>
+        </w:rPr>
+        <w:t>em</w:t>
+      </w:r>
+      <w:proofErr w:type="gramEnd"/>
+      <w:r>
+        <w:t xml:space="preserve"> – holds model </w:t>
       </w:r>
       <w:proofErr w:type="spellStart"/>
       <w:r>
@@ -2939,9 +2886,9 @@
         <mc:AlternateContent>
           <mc:Choice Requires="wps">
             <w:drawing>
-              <wp:inline distT="0" distB="0" distL="0" distR="0" wp14:anchorId="5DCF763A" wp14:editId="3D3FF46A">
-                <wp:extent cx="3384645" cy="1404620"/>
-                <wp:effectExtent l="0" t="0" r="25400" b="17780"/>
+              <wp:inline distT="0" distB="0" distL="0" distR="0" wp14:anchorId="5DCF763A" wp14:editId="1CBD044B">
+                <wp:extent cx="4352925" cy="1404620"/>
+                <wp:effectExtent l="0" t="0" r="28575" b="17780"/>
                 <wp:docPr id="217" name="Text Box 2"/>
                 <wp:cNvGraphicFramePr>
                   <a:graphicFrameLocks xmlns:a="http://schemas.openxmlformats.org/drawingml/2006/main"/>
@@ -2955,7 +2902,7 @@
                       <wps:spPr bwMode="auto">
                         <a:xfrm>
                           <a:off x="0" y="0"/>
-                          <a:ext cx="3384645" cy="1404620"/>
+                          <a:ext cx="4352925" cy="1404620"/>
                         </a:xfrm>
                         <a:prstGeom prst="rect">
                           <a:avLst/>
@@ -3105,7 +3052,27 @@
                                 <w:sz w:val="20"/>
                                 <w:szCs w:val="20"/>
                               </w:rPr>
-                              <w:t>"textures"</w:t>
+                              <w:t>"</w:t>
+                            </w:r>
+                            <w:proofErr w:type="gramStart"/>
+                            <w:r>
+                              <w:rPr>
+                                <w:rFonts w:ascii="Consolas" w:hAnsi="Consolas" w:cs="Consolas"/>
+                                <w:color w:val="408040"/>
+                                <w:sz w:val="20"/>
+                                <w:szCs w:val="20"/>
+                              </w:rPr>
+                              <w:t>textures</w:t>
+                            </w:r>
+                            <w:proofErr w:type="gramEnd"/>
+                            <w:r>
+                              <w:rPr>
+                                <w:rFonts w:ascii="Consolas" w:hAnsi="Consolas" w:cs="Consolas"/>
+                                <w:color w:val="408040"/>
+                                <w:sz w:val="20"/>
+                                <w:szCs w:val="20"/>
+                              </w:rPr>
+                              <w:t>"</w:t>
                             </w:r>
                             <w:r>
                               <w:rPr>
@@ -3116,19 +3083,6 @@
                               </w:rPr>
                               <w:t>: {</w:t>
                             </w:r>
-                          </w:p>
-                          <w:p>
-                            <w:pPr>
-                              <w:autoSpaceDE w:val="0"/>
-                              <w:autoSpaceDN w:val="0"/>
-                              <w:adjustRightInd w:val="0"/>
-                              <w:spacing w:after="0" w:line="240" w:lineRule="auto"/>
-                              <w:rPr>
-                                <w:rFonts w:ascii="Consolas" w:hAnsi="Consolas" w:cs="Consolas"/>
-                                <w:sz w:val="20"/>
-                                <w:szCs w:val="20"/>
-                              </w:rPr>
-                            </w:pPr>
                             <w:r>
                               <w:rPr>
                                 <w:rFonts w:ascii="Consolas" w:hAnsi="Consolas" w:cs="Consolas"/>
@@ -3136,7 +3090,7 @@
                                 <w:sz w:val="20"/>
                                 <w:szCs w:val="20"/>
                               </w:rPr>
-                              <w:t xml:space="preserve">       </w:t>
+                              <w:t xml:space="preserve"> </w:t>
                             </w:r>
                             <w:r>
                               <w:rPr>
@@ -3163,9 +3117,9 @@
                                 <w:sz w:val="20"/>
                                 <w:szCs w:val="20"/>
                               </w:rPr>
-                              <w:t>"&lt;MOD_ID</w:t>
-                            </w:r>
-                            <w:proofErr w:type="gramStart"/>
+                              <w:t>"&lt;MOD_ID&gt;:items/&lt;</w:t>
+                            </w:r>
+                            <w:proofErr w:type="spellStart"/>
                             <w:r>
                               <w:rPr>
                                 <w:rFonts w:ascii="Consolas" w:hAnsi="Consolas" w:cs="Consolas"/>
@@ -3173,9 +3127,9 @@
                                 <w:sz w:val="20"/>
                                 <w:szCs w:val="20"/>
                               </w:rPr>
-                              <w:t>&gt;:items</w:t>
-                            </w:r>
-                            <w:proofErr w:type="gramEnd"/>
+                              <w:t>itemName</w:t>
+                            </w:r>
+                            <w:proofErr w:type="spellEnd"/>
                             <w:r>
                               <w:rPr>
                                 <w:rFonts w:ascii="Consolas" w:hAnsi="Consolas" w:cs="Consolas"/>
@@ -3183,9 +3137,8 @@
                                 <w:sz w:val="20"/>
                                 <w:szCs w:val="20"/>
                               </w:rPr>
-                              <w:t>/&lt;</w:t>
-                            </w:r>
-                            <w:proofErr w:type="spellStart"/>
+                              <w:t>&gt;</w:t>
+                            </w:r>
                             <w:r>
                               <w:rPr>
                                 <w:rFonts w:ascii="Consolas" w:hAnsi="Consolas" w:cs="Consolas"/>
@@ -3193,9 +3146,8 @@
                                 <w:sz w:val="20"/>
                                 <w:szCs w:val="20"/>
                               </w:rPr>
-                              <w:t>itemName</w:t>
-                            </w:r>
-                            <w:proofErr w:type="spellEnd"/>
+                              <w:t>"</w:t>
+                            </w:r>
                             <w:r>
                               <w:rPr>
                                 <w:rFonts w:ascii="Consolas" w:hAnsi="Consolas" w:cs="Consolas"/>
@@ -3203,30 +3155,8 @@
                                 <w:sz w:val="20"/>
                                 <w:szCs w:val="20"/>
                               </w:rPr>
-                              <w:t>&gt;</w:t>
-                            </w:r>
-                            <w:r>
-                              <w:rPr>
-                                <w:rFonts w:ascii="Consolas" w:hAnsi="Consolas" w:cs="Consolas"/>
-                                <w:color w:val="1000A0"/>
-                                <w:sz w:val="20"/>
-                                <w:szCs w:val="20"/>
-                              </w:rPr>
-                              <w:t>"</w:t>
-                            </w:r>
-                          </w:p>
-                          <w:p>
-                            <w:pPr>
-                              <w:autoSpaceDE w:val="0"/>
-                              <w:autoSpaceDN w:val="0"/>
-                              <w:adjustRightInd w:val="0"/>
-                              <w:spacing w:after="0" w:line="240" w:lineRule="auto"/>
-                              <w:rPr>
-                                <w:rFonts w:ascii="Consolas" w:hAnsi="Consolas" w:cs="Consolas"/>
-                                <w:sz w:val="20"/>
-                                <w:szCs w:val="20"/>
-                              </w:rPr>
-                            </w:pPr>
+                              <w:t xml:space="preserve"> </w:t>
+                            </w:r>
                             <w:r>
                               <w:rPr>
                                 <w:rFonts w:ascii="Consolas" w:hAnsi="Consolas" w:cs="Consolas"/>
@@ -3234,7 +3164,7 @@
                                 <w:sz w:val="20"/>
                                 <w:szCs w:val="20"/>
                               </w:rPr>
-                              <w:t xml:space="preserve">   }</w:t>
+                              <w:t>}</w:t>
                             </w:r>
                           </w:p>
                           <w:p>
@@ -3261,7 +3191,7 @@
           </mc:Choice>
           <mc:Fallback>
             <w:pict>
-              <v:shape w14:anchorId="5DCF763A" id="_x0000_s1028" type="#_x0000_t202" style="width:266.5pt;height:110.6pt;visibility:visible;mso-wrap-style:square;mso-left-percent:-10001;mso-top-percent:-10001;mso-position-horizontal:absolute;mso-position-horizontal-relative:char;mso-position-vertical:absolute;mso-position-vertical-relative:line;mso-left-percent:-10001;mso-top-percent:-10001;v-text-anchor:top" o:gfxdata="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">
+              <v:shape w14:anchorId="5DCF763A" id="_x0000_s1028" type="#_x0000_t202" style="width:342.75pt;height:110.6pt;visibility:visible;mso-wrap-style:square;mso-left-percent:-10001;mso-top-percent:-10001;mso-position-horizontal:absolute;mso-position-horizontal-relative:char;mso-position-vertical:absolute;mso-position-vertical-relative:line;mso-left-percent:-10001;mso-top-percent:-10001;v-text-anchor:top" o:gfxdata="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">
                 <v:textbox style="mso-fit-shape-to-text:t">
                   <w:txbxContent>
                     <w:p>
@@ -3395,7 +3325,27 @@
                           <w:sz w:val="20"/>
                           <w:szCs w:val="20"/>
                         </w:rPr>
-                        <w:t>"textures"</w:t>
+                        <w:t>"</w:t>
+                      </w:r>
+                      <w:proofErr w:type="gramStart"/>
+                      <w:r>
+                        <w:rPr>
+                          <w:rFonts w:ascii="Consolas" w:hAnsi="Consolas" w:cs="Consolas"/>
+                          <w:color w:val="408040"/>
+                          <w:sz w:val="20"/>
+                          <w:szCs w:val="20"/>
+                        </w:rPr>
+                        <w:t>textures</w:t>
+                      </w:r>
+                      <w:proofErr w:type="gramEnd"/>
+                      <w:r>
+                        <w:rPr>
+                          <w:rFonts w:ascii="Consolas" w:hAnsi="Consolas" w:cs="Consolas"/>
+                          <w:color w:val="408040"/>
+                          <w:sz w:val="20"/>
+                          <w:szCs w:val="20"/>
+                        </w:rPr>
+                        <w:t>"</w:t>
                       </w:r>
                       <w:r>
                         <w:rPr>
@@ -3406,19 +3356,6 @@
                         </w:rPr>
                         <w:t>: {</w:t>
                       </w:r>
-                    </w:p>
-                    <w:p>
-                      <w:pPr>
-                        <w:autoSpaceDE w:val="0"/>
-                        <w:autoSpaceDN w:val="0"/>
-                        <w:adjustRightInd w:val="0"/>
-                        <w:spacing w:after="0" w:line="240" w:lineRule="auto"/>
-                        <w:rPr>
-                          <w:rFonts w:ascii="Consolas" w:hAnsi="Consolas" w:cs="Consolas"/>
-                          <w:sz w:val="20"/>
-                          <w:szCs w:val="20"/>
-                        </w:rPr>
-                      </w:pPr>
                       <w:r>
                         <w:rPr>
                           <w:rFonts w:ascii="Consolas" w:hAnsi="Consolas" w:cs="Consolas"/>
@@ -3426,7 +3363,7 @@
                           <w:sz w:val="20"/>
                           <w:szCs w:val="20"/>
                         </w:rPr>
-                        <w:t xml:space="preserve">       </w:t>
+                        <w:t xml:space="preserve"> </w:t>
                       </w:r>
                       <w:r>
                         <w:rPr>
@@ -3453,9 +3390,9 @@
                           <w:sz w:val="20"/>
                           <w:szCs w:val="20"/>
                         </w:rPr>
-                        <w:t>"&lt;MOD_ID</w:t>
-                      </w:r>
-                      <w:proofErr w:type="gramStart"/>
+                        <w:t>"&lt;MOD_ID&gt;:items/&lt;</w:t>
+                      </w:r>
+                      <w:proofErr w:type="spellStart"/>
                       <w:r>
                         <w:rPr>
                           <w:rFonts w:ascii="Consolas" w:hAnsi="Consolas" w:cs="Consolas"/>
@@ -3463,9 +3400,9 @@
                           <w:sz w:val="20"/>
                           <w:szCs w:val="20"/>
                         </w:rPr>
-                        <w:t>&gt;:items</w:t>
-                      </w:r>
-                      <w:proofErr w:type="gramEnd"/>
+                        <w:t>itemName</w:t>
+                      </w:r>
+                      <w:proofErr w:type="spellEnd"/>
                       <w:r>
                         <w:rPr>
                           <w:rFonts w:ascii="Consolas" w:hAnsi="Consolas" w:cs="Consolas"/>
@@ -3473,9 +3410,8 @@
                           <w:sz w:val="20"/>
                           <w:szCs w:val="20"/>
                         </w:rPr>
-                        <w:t>/&lt;</w:t>
-                      </w:r>
-                      <w:proofErr w:type="spellStart"/>
+                        <w:t>&gt;</w:t>
+                      </w:r>
                       <w:r>
                         <w:rPr>
                           <w:rFonts w:ascii="Consolas" w:hAnsi="Consolas" w:cs="Consolas"/>
@@ -3483,9 +3419,8 @@
                           <w:sz w:val="20"/>
                           <w:szCs w:val="20"/>
                         </w:rPr>
-                        <w:t>itemName</w:t>
-                      </w:r>
-                      <w:proofErr w:type="spellEnd"/>
+                        <w:t>"</w:t>
+                      </w:r>
                       <w:r>
                         <w:rPr>
                           <w:rFonts w:ascii="Consolas" w:hAnsi="Consolas" w:cs="Consolas"/>
@@ -3493,30 +3428,8 @@
                           <w:sz w:val="20"/>
                           <w:szCs w:val="20"/>
                         </w:rPr>
-                        <w:t>&gt;</w:t>
-                      </w:r>
-                      <w:r>
-                        <w:rPr>
-                          <w:rFonts w:ascii="Consolas" w:hAnsi="Consolas" w:cs="Consolas"/>
-                          <w:color w:val="1000A0"/>
-                          <w:sz w:val="20"/>
-                          <w:szCs w:val="20"/>
-                        </w:rPr>
-                        <w:t>"</w:t>
-                      </w:r>
-                    </w:p>
-                    <w:p>
-                      <w:pPr>
-                        <w:autoSpaceDE w:val="0"/>
-                        <w:autoSpaceDN w:val="0"/>
-                        <w:adjustRightInd w:val="0"/>
-                        <w:spacing w:after="0" w:line="240" w:lineRule="auto"/>
-                        <w:rPr>
-                          <w:rFonts w:ascii="Consolas" w:hAnsi="Consolas" w:cs="Consolas"/>
-                          <w:sz w:val="20"/>
-                          <w:szCs w:val="20"/>
-                        </w:rPr>
-                      </w:pPr>
+                        <w:t xml:space="preserve"> </w:t>
+                      </w:r>
                       <w:r>
                         <w:rPr>
                           <w:rFonts w:ascii="Consolas" w:hAnsi="Consolas" w:cs="Consolas"/>
@@ -3524,7 +3437,7 @@
                           <w:sz w:val="20"/>
                           <w:szCs w:val="20"/>
                         </w:rPr>
-                        <w:t xml:space="preserve">   }</w:t>
+                        <w:t>}</w:t>
                       </w:r>
                     </w:p>
                     <w:p>
@@ -3559,9 +3472,9 @@
         <mc:AlternateContent>
           <mc:Choice Requires="wps">
             <w:drawing>
-              <wp:inline distT="0" distB="0" distL="0" distR="0" wp14:anchorId="615213DA" wp14:editId="19C27C22">
-                <wp:extent cx="3372592" cy="1404620"/>
-                <wp:effectExtent l="0" t="0" r="18415" b="26035"/>
+              <wp:inline distT="0" distB="0" distL="0" distR="0" wp14:anchorId="615213DA" wp14:editId="30932B4A">
+                <wp:extent cx="4343400" cy="1404620"/>
+                <wp:effectExtent l="0" t="0" r="19050" b="10795"/>
                 <wp:docPr id="3" name="Text Box 2"/>
                 <wp:cNvGraphicFramePr>
                   <a:graphicFrameLocks xmlns:a="http://schemas.openxmlformats.org/drawingml/2006/main"/>
@@ -3575,7 +3488,7 @@
                       <wps:spPr bwMode="auto">
                         <a:xfrm>
                           <a:off x="0" y="0"/>
-                          <a:ext cx="3372592" cy="1404620"/>
+                          <a:ext cx="4343400" cy="1404620"/>
                         </a:xfrm>
                         <a:prstGeom prst="rect">
                           <a:avLst/>
@@ -3667,7 +3580,27 @@
                                 <w:sz w:val="20"/>
                                 <w:szCs w:val="20"/>
                               </w:rPr>
-                              <w:t>"parent"</w:t>
+                              <w:t>"</w:t>
+                            </w:r>
+                            <w:proofErr w:type="gramStart"/>
+                            <w:r>
+                              <w:rPr>
+                                <w:rFonts w:ascii="Consolas" w:hAnsi="Consolas" w:cs="Consolas"/>
+                                <w:color w:val="408040"/>
+                                <w:sz w:val="20"/>
+                                <w:szCs w:val="20"/>
+                              </w:rPr>
+                              <w:t>parent</w:t>
+                            </w:r>
+                            <w:proofErr w:type="gramEnd"/>
+                            <w:r>
+                              <w:rPr>
+                                <w:rFonts w:ascii="Consolas" w:hAnsi="Consolas" w:cs="Consolas"/>
+                                <w:color w:val="408040"/>
+                                <w:sz w:val="20"/>
+                                <w:szCs w:val="20"/>
+                              </w:rPr>
+                              <w:t>"</w:t>
                             </w:r>
                             <w:r>
                               <w:rPr>
@@ -3688,7 +3621,6 @@
                               <w:t>"</w:t>
                             </w:r>
                             <w:proofErr w:type="spellStart"/>
-                            <w:proofErr w:type="gramStart"/>
                             <w:r>
                               <w:rPr>
                                 <w:rFonts w:ascii="Consolas" w:hAnsi="Consolas" w:cs="Consolas"/>
@@ -3699,7 +3631,6 @@
                               <w:t>sbmm:block</w:t>
                             </w:r>
                             <w:proofErr w:type="spellEnd"/>
-                            <w:proofErr w:type="gramEnd"/>
                             <w:r>
                               <w:rPr>
                                 <w:rFonts w:ascii="Consolas" w:hAnsi="Consolas" w:cs="Consolas"/>
@@ -3754,7 +3685,7 @@
           </mc:Choice>
           <mc:Fallback>
             <w:pict>
-              <v:shape w14:anchorId="615213DA" id="_x0000_s1029" type="#_x0000_t202" style="width:265.55pt;height:110.6pt;visibility:visible;mso-wrap-style:square;mso-left-percent:-10001;mso-top-percent:-10001;mso-position-horizontal:absolute;mso-position-horizontal-relative:char;mso-position-vertical:absolute;mso-position-vertical-relative:line;mso-left-percent:-10001;mso-top-percent:-10001;v-text-anchor:top" o:gfxdata="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">
+              <v:shape w14:anchorId="615213DA" id="_x0000_s1029" type="#_x0000_t202" style="width:342pt;height:110.6pt;visibility:visible;mso-wrap-style:square;mso-left-percent:-10001;mso-top-percent:-10001;mso-position-horizontal:absolute;mso-position-horizontal-relative:char;mso-position-vertical:absolute;mso-position-vertical-relative:line;mso-left-percent:-10001;mso-top-percent:-10001;v-text-anchor:top" o:gfxdata="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">
                 <v:textbox style="mso-fit-shape-to-text:t">
                   <w:txbxContent>
                     <w:p>
@@ -3830,7 +3761,27 @@
                           <w:sz w:val="20"/>
                           <w:szCs w:val="20"/>
                         </w:rPr>
-                        <w:t>"parent"</w:t>
+                        <w:t>"</w:t>
+                      </w:r>
+                      <w:proofErr w:type="gramStart"/>
+                      <w:r>
+                        <w:rPr>
+                          <w:rFonts w:ascii="Consolas" w:hAnsi="Consolas" w:cs="Consolas"/>
+                          <w:color w:val="408040"/>
+                          <w:sz w:val="20"/>
+                          <w:szCs w:val="20"/>
+                        </w:rPr>
+                        <w:t>parent</w:t>
+                      </w:r>
+                      <w:proofErr w:type="gramEnd"/>
+                      <w:r>
+                        <w:rPr>
+                          <w:rFonts w:ascii="Consolas" w:hAnsi="Consolas" w:cs="Consolas"/>
+                          <w:color w:val="408040"/>
+                          <w:sz w:val="20"/>
+                          <w:szCs w:val="20"/>
+                        </w:rPr>
+                        <w:t>"</w:t>
                       </w:r>
                       <w:r>
                         <w:rPr>
@@ -3851,18 +3802,680 @@
                         <w:t>"</w:t>
                       </w:r>
                       <w:proofErr w:type="spellStart"/>
+                      <w:r>
+                        <w:rPr>
+                          <w:rFonts w:ascii="Consolas" w:hAnsi="Consolas" w:cs="Consolas"/>
+                          <w:color w:val="1000A0"/>
+                          <w:sz w:val="20"/>
+                          <w:szCs w:val="20"/>
+                        </w:rPr>
+                        <w:t>sbmm:block</w:t>
+                      </w:r>
+                      <w:proofErr w:type="spellEnd"/>
+                      <w:r>
+                        <w:rPr>
+                          <w:rFonts w:ascii="Consolas" w:hAnsi="Consolas" w:cs="Consolas"/>
+                          <w:color w:val="1000A0"/>
+                          <w:sz w:val="20"/>
+                          <w:szCs w:val="20"/>
+                        </w:rPr>
+                        <w:t>/</w:t>
+                      </w:r>
+                      <w:proofErr w:type="spellStart"/>
+                      <w:r>
+                        <w:rPr>
+                          <w:rFonts w:ascii="Consolas" w:hAnsi="Consolas" w:cs="Consolas"/>
+                          <w:color w:val="1000A0"/>
+                          <w:sz w:val="20"/>
+                          <w:szCs w:val="20"/>
+                        </w:rPr>
+                        <w:t>ruby_block</w:t>
+                      </w:r>
+                      <w:proofErr w:type="spellEnd"/>
+                      <w:r>
+                        <w:rPr>
+                          <w:rFonts w:ascii="Consolas" w:hAnsi="Consolas" w:cs="Consolas"/>
+                          <w:color w:val="1000A0"/>
+                          <w:sz w:val="20"/>
+                          <w:szCs w:val="20"/>
+                        </w:rPr>
+                        <w:t>"</w:t>
+                      </w:r>
+                    </w:p>
+                    <w:p>
+                      <w:r>
+                        <w:rPr>
+                          <w:rFonts w:ascii="Consolas" w:hAnsi="Consolas" w:cs="Consolas"/>
+                          <w:color w:val="000000"/>
+                          <w:sz w:val="20"/>
+                          <w:szCs w:val="20"/>
+                        </w:rPr>
+                        <w:t>}</w:t>
+                      </w:r>
+                    </w:p>
+                  </w:txbxContent>
+                </v:textbox>
+                <w10:anchorlock/>
+              </v:shape>
+            </w:pict>
+          </mc:Fallback>
+        </mc:AlternateContent>
+      </w:r>
+    </w:p>
+    <w:p>
+      <w:pPr>
+        <w:pStyle w:val="ListParagraph"/>
+        <w:ind w:left="1800" w:firstLine="360"/>
+      </w:pPr>
+      <w:r>
+        <w:rPr>
+          <w:noProof/>
+        </w:rPr>
+        <mc:AlternateContent>
+          <mc:Choice Requires="wps">
+            <w:drawing>
+              <wp:inline distT="0" distB="0" distL="0" distR="0" wp14:anchorId="55D932D9" wp14:editId="53FB3A53">
+                <wp:extent cx="4343400" cy="1404620"/>
+                <wp:effectExtent l="0" t="0" r="19050" b="17780"/>
+                <wp:docPr id="6" name="Text Box 2"/>
+                <wp:cNvGraphicFramePr>
+                  <a:graphicFrameLocks xmlns:a="http://schemas.openxmlformats.org/drawingml/2006/main"/>
+                </wp:cNvGraphicFramePr>
+                <a:graphic xmlns:a="http://schemas.openxmlformats.org/drawingml/2006/main">
+                  <a:graphicData uri="http://schemas.microsoft.com/office/word/2010/wordprocessingShape">
+                    <wps:wsp>
+                      <wps:cNvSpPr txBox="1">
+                        <a:spLocks noChangeArrowheads="1"/>
+                      </wps:cNvSpPr>
+                      <wps:spPr bwMode="auto">
+                        <a:xfrm>
+                          <a:off x="0" y="0"/>
+                          <a:ext cx="4343400" cy="1404620"/>
+                        </a:xfrm>
+                        <a:prstGeom prst="rect">
+                          <a:avLst/>
+                        </a:prstGeom>
+                        <a:solidFill>
+                          <a:srgbClr val="FFFFFF"/>
+                        </a:solidFill>
+                        <a:ln w="9525">
+                          <a:solidFill>
+                            <a:srgbClr val="000000"/>
+                          </a:solidFill>
+                          <a:miter lim="800000"/>
+                          <a:headEnd/>
+                          <a:tailEnd/>
+                        </a:ln>
+                      </wps:spPr>
+                      <wps:txbx>
+                        <w:txbxContent>
+                          <w:p>
+                            <w:pPr>
+                              <w:autoSpaceDE w:val="0"/>
+                              <w:autoSpaceDN w:val="0"/>
+                              <w:adjustRightInd w:val="0"/>
+                              <w:spacing w:after="0" w:line="240" w:lineRule="auto"/>
+                              <w:rPr>
+                                <w:rFonts w:ascii="Consolas" w:hAnsi="Consolas" w:cs="Consolas"/>
+                                <w:color w:val="000000"/>
+                                <w:sz w:val="20"/>
+                                <w:szCs w:val="20"/>
+                              </w:rPr>
+                            </w:pPr>
+                            <w:r>
+                              <w:rPr>
+                                <w:rFonts w:ascii="Consolas" w:hAnsi="Consolas" w:cs="Consolas"/>
+                                <w:color w:val="000000"/>
+                                <w:sz w:val="20"/>
+                                <w:szCs w:val="20"/>
+                              </w:rPr>
+                              <w:t>//for tools</w:t>
+                            </w:r>
+                          </w:p>
+                          <w:p>
+                            <w:pPr>
+                              <w:autoSpaceDE w:val="0"/>
+                              <w:autoSpaceDN w:val="0"/>
+                              <w:adjustRightInd w:val="0"/>
+                              <w:spacing w:after="0" w:line="240" w:lineRule="auto"/>
+                              <w:rPr>
+                                <w:rFonts w:ascii="Consolas" w:hAnsi="Consolas" w:cs="Consolas"/>
+                                <w:sz w:val="20"/>
+                                <w:szCs w:val="20"/>
+                              </w:rPr>
+                            </w:pPr>
+                            <w:r>
+                              <w:rPr>
+                                <w:rFonts w:ascii="Consolas" w:hAnsi="Consolas" w:cs="Consolas"/>
+                                <w:color w:val="000000"/>
+                                <w:sz w:val="20"/>
+                                <w:szCs w:val="20"/>
+                              </w:rPr>
+                              <w:t>{</w:t>
+                            </w:r>
+                          </w:p>
+                          <w:p>
+                            <w:pPr>
+                              <w:autoSpaceDE w:val="0"/>
+                              <w:autoSpaceDN w:val="0"/>
+                              <w:adjustRightInd w:val="0"/>
+                              <w:spacing w:after="0" w:line="240" w:lineRule="auto"/>
+                              <w:rPr>
+                                <w:rFonts w:ascii="Consolas" w:hAnsi="Consolas" w:cs="Consolas"/>
+                                <w:sz w:val="20"/>
+                                <w:szCs w:val="20"/>
+                              </w:rPr>
+                            </w:pPr>
+                            <w:r>
+                              <w:rPr>
+                                <w:rFonts w:ascii="Consolas" w:hAnsi="Consolas" w:cs="Consolas"/>
+                                <w:color w:val="000000"/>
+                                <w:sz w:val="20"/>
+                                <w:szCs w:val="20"/>
+                              </w:rPr>
+                              <w:t xml:space="preserve">   </w:t>
+                            </w:r>
+                            <w:r>
+                              <w:rPr>
+                                <w:rFonts w:ascii="Consolas" w:hAnsi="Consolas" w:cs="Consolas"/>
+                                <w:color w:val="408040"/>
+                                <w:sz w:val="20"/>
+                                <w:szCs w:val="20"/>
+                              </w:rPr>
+                              <w:t>"</w:t>
+                            </w:r>
+                            <w:proofErr w:type="gramStart"/>
+                            <w:r>
+                              <w:rPr>
+                                <w:rFonts w:ascii="Consolas" w:hAnsi="Consolas" w:cs="Consolas"/>
+                                <w:color w:val="408040"/>
+                                <w:sz w:val="20"/>
+                                <w:szCs w:val="20"/>
+                              </w:rPr>
+                              <w:t>parent</w:t>
+                            </w:r>
+                            <w:proofErr w:type="gramEnd"/>
+                            <w:r>
+                              <w:rPr>
+                                <w:rFonts w:ascii="Consolas" w:hAnsi="Consolas" w:cs="Consolas"/>
+                                <w:color w:val="408040"/>
+                                <w:sz w:val="20"/>
+                                <w:szCs w:val="20"/>
+                              </w:rPr>
+                              <w:t>"</w:t>
+                            </w:r>
+                            <w:r>
+                              <w:rPr>
+                                <w:rFonts w:ascii="Consolas" w:hAnsi="Consolas" w:cs="Consolas"/>
+                                <w:color w:val="000000"/>
+                                <w:sz w:val="20"/>
+                                <w:szCs w:val="20"/>
+                              </w:rPr>
+                              <w:t xml:space="preserve">: </w:t>
+                            </w:r>
+                            <w:r>
+                              <w:rPr>
+                                <w:rFonts w:ascii="Consolas" w:hAnsi="Consolas" w:cs="Consolas"/>
+                                <w:color w:val="1000A0"/>
+                                <w:sz w:val="20"/>
+                                <w:szCs w:val="20"/>
+                              </w:rPr>
+                              <w:t>"item/</w:t>
+                            </w:r>
+                            <w:r>
+                              <w:rPr>
+                                <w:rFonts w:ascii="Consolas" w:hAnsi="Consolas" w:cs="Consolas"/>
+                                <w:color w:val="1000A0"/>
+                                <w:sz w:val="20"/>
+                                <w:szCs w:val="20"/>
+                              </w:rPr>
+                              <w:t>handheld</w:t>
+                            </w:r>
+                            <w:r>
+                              <w:rPr>
+                                <w:rFonts w:ascii="Consolas" w:hAnsi="Consolas" w:cs="Consolas"/>
+                                <w:color w:val="1000A0"/>
+                                <w:sz w:val="20"/>
+                                <w:szCs w:val="20"/>
+                              </w:rPr>
+                              <w:t>"</w:t>
+                            </w:r>
+                            <w:r>
+                              <w:rPr>
+                                <w:rFonts w:ascii="Consolas" w:hAnsi="Consolas" w:cs="Consolas"/>
+                                <w:color w:val="000000"/>
+                                <w:sz w:val="20"/>
+                                <w:szCs w:val="20"/>
+                              </w:rPr>
+                              <w:t>,</w:t>
+                            </w:r>
+                          </w:p>
+                          <w:p>
+                            <w:pPr>
+                              <w:autoSpaceDE w:val="0"/>
+                              <w:autoSpaceDN w:val="0"/>
+                              <w:adjustRightInd w:val="0"/>
+                              <w:spacing w:after="0" w:line="240" w:lineRule="auto"/>
+                              <w:rPr>
+                                <w:rFonts w:ascii="Consolas" w:hAnsi="Consolas" w:cs="Consolas"/>
+                                <w:sz w:val="20"/>
+                                <w:szCs w:val="20"/>
+                              </w:rPr>
+                            </w:pPr>
+                            <w:r>
+                              <w:rPr>
+                                <w:rFonts w:ascii="Consolas" w:hAnsi="Consolas" w:cs="Consolas"/>
+                                <w:color w:val="000000"/>
+                                <w:sz w:val="20"/>
+                                <w:szCs w:val="20"/>
+                              </w:rPr>
+                              <w:t xml:space="preserve">   </w:t>
+                            </w:r>
+                            <w:r>
+                              <w:rPr>
+                                <w:rFonts w:ascii="Consolas" w:hAnsi="Consolas" w:cs="Consolas"/>
+                                <w:color w:val="408040"/>
+                                <w:sz w:val="20"/>
+                                <w:szCs w:val="20"/>
+                              </w:rPr>
+                              <w:t>"</w:t>
+                            </w:r>
+                            <w:proofErr w:type="gramStart"/>
+                            <w:r>
+                              <w:rPr>
+                                <w:rFonts w:ascii="Consolas" w:hAnsi="Consolas" w:cs="Consolas"/>
+                                <w:color w:val="408040"/>
+                                <w:sz w:val="20"/>
+                                <w:szCs w:val="20"/>
+                              </w:rPr>
+                              <w:t>textures</w:t>
+                            </w:r>
+                            <w:proofErr w:type="gramEnd"/>
+                            <w:r>
+                              <w:rPr>
+                                <w:rFonts w:ascii="Consolas" w:hAnsi="Consolas" w:cs="Consolas"/>
+                                <w:color w:val="408040"/>
+                                <w:sz w:val="20"/>
+                                <w:szCs w:val="20"/>
+                              </w:rPr>
+                              <w:t>"</w:t>
+                            </w:r>
+                            <w:r>
+                              <w:rPr>
+                                <w:rFonts w:ascii="Consolas" w:hAnsi="Consolas" w:cs="Consolas"/>
+                                <w:color w:val="000000"/>
+                                <w:sz w:val="20"/>
+                                <w:szCs w:val="20"/>
+                              </w:rPr>
+                              <w:t>: {</w:t>
+                            </w:r>
+                            <w:r>
+                              <w:rPr>
+                                <w:rFonts w:ascii="Consolas" w:hAnsi="Consolas" w:cs="Consolas"/>
+                                <w:color w:val="000000"/>
+                                <w:sz w:val="20"/>
+                                <w:szCs w:val="20"/>
+                              </w:rPr>
+                              <w:t xml:space="preserve"> </w:t>
+                            </w:r>
+                            <w:r>
+                              <w:rPr>
+                                <w:rFonts w:ascii="Consolas" w:hAnsi="Consolas" w:cs="Consolas"/>
+                                <w:color w:val="408040"/>
+                                <w:sz w:val="20"/>
+                                <w:szCs w:val="20"/>
+                              </w:rPr>
+                              <w:t>"layer0"</w:t>
+                            </w:r>
+                            <w:r>
+                              <w:rPr>
+                                <w:rFonts w:ascii="Consolas" w:hAnsi="Consolas" w:cs="Consolas"/>
+                                <w:color w:val="000000"/>
+                                <w:sz w:val="20"/>
+                                <w:szCs w:val="20"/>
+                              </w:rPr>
+                              <w:t xml:space="preserve">: </w:t>
+                            </w:r>
+                            <w:r>
+                              <w:rPr>
+                                <w:rFonts w:ascii="Consolas" w:hAnsi="Consolas" w:cs="Consolas"/>
+                                <w:color w:val="1000A0"/>
+                                <w:sz w:val="20"/>
+                                <w:szCs w:val="20"/>
+                              </w:rPr>
+                              <w:t>"&lt;MOD_ID&gt;:items/&lt;</w:t>
+                            </w:r>
+                            <w:proofErr w:type="spellStart"/>
+                            <w:r>
+                              <w:rPr>
+                                <w:rFonts w:ascii="Consolas" w:hAnsi="Consolas" w:cs="Consolas"/>
+                                <w:color w:val="1000A0"/>
+                                <w:sz w:val="20"/>
+                                <w:szCs w:val="20"/>
+                              </w:rPr>
+                              <w:t>tool</w:t>
+                            </w:r>
+                            <w:r>
+                              <w:rPr>
+                                <w:rFonts w:ascii="Consolas" w:hAnsi="Consolas" w:cs="Consolas"/>
+                                <w:color w:val="1000A0"/>
+                                <w:sz w:val="20"/>
+                                <w:szCs w:val="20"/>
+                              </w:rPr>
+                              <w:t>Name</w:t>
+                            </w:r>
+                            <w:proofErr w:type="spellEnd"/>
+                            <w:r>
+                              <w:rPr>
+                                <w:rFonts w:ascii="Consolas" w:hAnsi="Consolas" w:cs="Consolas"/>
+                                <w:color w:val="1000A0"/>
+                                <w:sz w:val="20"/>
+                                <w:szCs w:val="20"/>
+                              </w:rPr>
+                              <w:t>&gt;"</w:t>
+                            </w:r>
+                            <w:r>
+                              <w:rPr>
+                                <w:rFonts w:ascii="Consolas" w:hAnsi="Consolas" w:cs="Consolas"/>
+                                <w:color w:val="1000A0"/>
+                                <w:sz w:val="20"/>
+                                <w:szCs w:val="20"/>
+                              </w:rPr>
+                              <w:t xml:space="preserve"> </w:t>
+                            </w:r>
+                            <w:r>
+                              <w:rPr>
+                                <w:rFonts w:ascii="Consolas" w:hAnsi="Consolas" w:cs="Consolas"/>
+                                <w:color w:val="000000"/>
+                                <w:sz w:val="20"/>
+                                <w:szCs w:val="20"/>
+                              </w:rPr>
+                              <w:t>}</w:t>
+                            </w:r>
+                          </w:p>
+                          <w:p>
+                            <w:r>
+                              <w:rPr>
+                                <w:rFonts w:ascii="Consolas" w:hAnsi="Consolas" w:cs="Consolas"/>
+                                <w:color w:val="000000"/>
+                                <w:sz w:val="20"/>
+                                <w:szCs w:val="20"/>
+                              </w:rPr>
+                              <w:t>}</w:t>
+                            </w:r>
+                          </w:p>
+                        </w:txbxContent>
+                      </wps:txbx>
+                      <wps:bodyPr rot="0" vert="horz" wrap="square" lIns="91440" tIns="45720" rIns="91440" bIns="45720" anchor="t" anchorCtr="0">
+                        <a:spAutoFit/>
+                      </wps:bodyPr>
+                    </wps:wsp>
+                  </a:graphicData>
+                </a:graphic>
+              </wp:inline>
+            </w:drawing>
+          </mc:Choice>
+          <mc:Fallback>
+            <w:pict>
+              <v:shape w14:anchorId="55D932D9" id="_x0000_s1030" type="#_x0000_t202" style="width:342pt;height:110.6pt;visibility:visible;mso-wrap-style:square;mso-left-percent:-10001;mso-top-percent:-10001;mso-position-horizontal:absolute;mso-position-horizontal-relative:char;mso-position-vertical:absolute;mso-position-vertical-relative:line;mso-left-percent:-10001;mso-top-percent:-10001;v-text-anchor:top" o:gfxdata="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">
+                <v:textbox style="mso-fit-shape-to-text:t">
+                  <w:txbxContent>
+                    <w:p>
+                      <w:pPr>
+                        <w:autoSpaceDE w:val="0"/>
+                        <w:autoSpaceDN w:val="0"/>
+                        <w:adjustRightInd w:val="0"/>
+                        <w:spacing w:after="0" w:line="240" w:lineRule="auto"/>
+                        <w:rPr>
+                          <w:rFonts w:ascii="Consolas" w:hAnsi="Consolas" w:cs="Consolas"/>
+                          <w:color w:val="000000"/>
+                          <w:sz w:val="20"/>
+                          <w:szCs w:val="20"/>
+                        </w:rPr>
+                      </w:pPr>
+                      <w:r>
+                        <w:rPr>
+                          <w:rFonts w:ascii="Consolas" w:hAnsi="Consolas" w:cs="Consolas"/>
+                          <w:color w:val="000000"/>
+                          <w:sz w:val="20"/>
+                          <w:szCs w:val="20"/>
+                        </w:rPr>
+                        <w:t>//for tools</w:t>
+                      </w:r>
+                    </w:p>
+                    <w:p>
+                      <w:pPr>
+                        <w:autoSpaceDE w:val="0"/>
+                        <w:autoSpaceDN w:val="0"/>
+                        <w:adjustRightInd w:val="0"/>
+                        <w:spacing w:after="0" w:line="240" w:lineRule="auto"/>
+                        <w:rPr>
+                          <w:rFonts w:ascii="Consolas" w:hAnsi="Consolas" w:cs="Consolas"/>
+                          <w:sz w:val="20"/>
+                          <w:szCs w:val="20"/>
+                        </w:rPr>
+                      </w:pPr>
+                      <w:r>
+                        <w:rPr>
+                          <w:rFonts w:ascii="Consolas" w:hAnsi="Consolas" w:cs="Consolas"/>
+                          <w:color w:val="000000"/>
+                          <w:sz w:val="20"/>
+                          <w:szCs w:val="20"/>
+                        </w:rPr>
+                        <w:t>{</w:t>
+                      </w:r>
+                    </w:p>
+                    <w:p>
+                      <w:pPr>
+                        <w:autoSpaceDE w:val="0"/>
+                        <w:autoSpaceDN w:val="0"/>
+                        <w:adjustRightInd w:val="0"/>
+                        <w:spacing w:after="0" w:line="240" w:lineRule="auto"/>
+                        <w:rPr>
+                          <w:rFonts w:ascii="Consolas" w:hAnsi="Consolas" w:cs="Consolas"/>
+                          <w:sz w:val="20"/>
+                          <w:szCs w:val="20"/>
+                        </w:rPr>
+                      </w:pPr>
+                      <w:r>
+                        <w:rPr>
+                          <w:rFonts w:ascii="Consolas" w:hAnsi="Consolas" w:cs="Consolas"/>
+                          <w:color w:val="000000"/>
+                          <w:sz w:val="20"/>
+                          <w:szCs w:val="20"/>
+                        </w:rPr>
+                        <w:t xml:space="preserve">   </w:t>
+                      </w:r>
+                      <w:r>
+                        <w:rPr>
+                          <w:rFonts w:ascii="Consolas" w:hAnsi="Consolas" w:cs="Consolas"/>
+                          <w:color w:val="408040"/>
+                          <w:sz w:val="20"/>
+                          <w:szCs w:val="20"/>
+                        </w:rPr>
+                        <w:t>"</w:t>
+                      </w:r>
                       <w:proofErr w:type="gramStart"/>
                       <w:r>
                         <w:rPr>
                           <w:rFonts w:ascii="Consolas" w:hAnsi="Consolas" w:cs="Consolas"/>
+                          <w:color w:val="408040"/>
+                          <w:sz w:val="20"/>
+                          <w:szCs w:val="20"/>
+                        </w:rPr>
+                        <w:t>parent</w:t>
+                      </w:r>
+                      <w:proofErr w:type="gramEnd"/>
+                      <w:r>
+                        <w:rPr>
+                          <w:rFonts w:ascii="Consolas" w:hAnsi="Consolas" w:cs="Consolas"/>
+                          <w:color w:val="408040"/>
+                          <w:sz w:val="20"/>
+                          <w:szCs w:val="20"/>
+                        </w:rPr>
+                        <w:t>"</w:t>
+                      </w:r>
+                      <w:r>
+                        <w:rPr>
+                          <w:rFonts w:ascii="Consolas" w:hAnsi="Consolas" w:cs="Consolas"/>
+                          <w:color w:val="000000"/>
+                          <w:sz w:val="20"/>
+                          <w:szCs w:val="20"/>
+                        </w:rPr>
+                        <w:t xml:space="preserve">: </w:t>
+                      </w:r>
+                      <w:r>
+                        <w:rPr>
+                          <w:rFonts w:ascii="Consolas" w:hAnsi="Consolas" w:cs="Consolas"/>
                           <w:color w:val="1000A0"/>
                           <w:sz w:val="20"/>
                           <w:szCs w:val="20"/>
                         </w:rPr>
-                        <w:t>sbmm:block</w:t>
+                        <w:t>"item/</w:t>
+                      </w:r>
+                      <w:r>
+                        <w:rPr>
+                          <w:rFonts w:ascii="Consolas" w:hAnsi="Consolas" w:cs="Consolas"/>
+                          <w:color w:val="1000A0"/>
+                          <w:sz w:val="20"/>
+                          <w:szCs w:val="20"/>
+                        </w:rPr>
+                        <w:t>handheld</w:t>
+                      </w:r>
+                      <w:r>
+                        <w:rPr>
+                          <w:rFonts w:ascii="Consolas" w:hAnsi="Consolas" w:cs="Consolas"/>
+                          <w:color w:val="1000A0"/>
+                          <w:sz w:val="20"/>
+                          <w:szCs w:val="20"/>
+                        </w:rPr>
+                        <w:t>"</w:t>
+                      </w:r>
+                      <w:r>
+                        <w:rPr>
+                          <w:rFonts w:ascii="Consolas" w:hAnsi="Consolas" w:cs="Consolas"/>
+                          <w:color w:val="000000"/>
+                          <w:sz w:val="20"/>
+                          <w:szCs w:val="20"/>
+                        </w:rPr>
+                        <w:t>,</w:t>
+                      </w:r>
+                    </w:p>
+                    <w:p>
+                      <w:pPr>
+                        <w:autoSpaceDE w:val="0"/>
+                        <w:autoSpaceDN w:val="0"/>
+                        <w:adjustRightInd w:val="0"/>
+                        <w:spacing w:after="0" w:line="240" w:lineRule="auto"/>
+                        <w:rPr>
+                          <w:rFonts w:ascii="Consolas" w:hAnsi="Consolas" w:cs="Consolas"/>
+                          <w:sz w:val="20"/>
+                          <w:szCs w:val="20"/>
+                        </w:rPr>
+                      </w:pPr>
+                      <w:r>
+                        <w:rPr>
+                          <w:rFonts w:ascii="Consolas" w:hAnsi="Consolas" w:cs="Consolas"/>
+                          <w:color w:val="000000"/>
+                          <w:sz w:val="20"/>
+                          <w:szCs w:val="20"/>
+                        </w:rPr>
+                        <w:t xml:space="preserve">   </w:t>
+                      </w:r>
+                      <w:r>
+                        <w:rPr>
+                          <w:rFonts w:ascii="Consolas" w:hAnsi="Consolas" w:cs="Consolas"/>
+                          <w:color w:val="408040"/>
+                          <w:sz w:val="20"/>
+                          <w:szCs w:val="20"/>
+                        </w:rPr>
+                        <w:t>"</w:t>
+                      </w:r>
+                      <w:proofErr w:type="gramStart"/>
+                      <w:r>
+                        <w:rPr>
+                          <w:rFonts w:ascii="Consolas" w:hAnsi="Consolas" w:cs="Consolas"/>
+                          <w:color w:val="408040"/>
+                          <w:sz w:val="20"/>
+                          <w:szCs w:val="20"/>
+                        </w:rPr>
+                        <w:t>textures</w:t>
+                      </w:r>
+                      <w:proofErr w:type="gramEnd"/>
+                      <w:r>
+                        <w:rPr>
+                          <w:rFonts w:ascii="Consolas" w:hAnsi="Consolas" w:cs="Consolas"/>
+                          <w:color w:val="408040"/>
+                          <w:sz w:val="20"/>
+                          <w:szCs w:val="20"/>
+                        </w:rPr>
+                        <w:t>"</w:t>
+                      </w:r>
+                      <w:r>
+                        <w:rPr>
+                          <w:rFonts w:ascii="Consolas" w:hAnsi="Consolas" w:cs="Consolas"/>
+                          <w:color w:val="000000"/>
+                          <w:sz w:val="20"/>
+                          <w:szCs w:val="20"/>
+                        </w:rPr>
+                        <w:t>: {</w:t>
+                      </w:r>
+                      <w:r>
+                        <w:rPr>
+                          <w:rFonts w:ascii="Consolas" w:hAnsi="Consolas" w:cs="Consolas"/>
+                          <w:color w:val="000000"/>
+                          <w:sz w:val="20"/>
+                          <w:szCs w:val="20"/>
+                        </w:rPr>
+                        <w:t xml:space="preserve"> </w:t>
+                      </w:r>
+                      <w:r>
+                        <w:rPr>
+                          <w:rFonts w:ascii="Consolas" w:hAnsi="Consolas" w:cs="Consolas"/>
+                          <w:color w:val="408040"/>
+                          <w:sz w:val="20"/>
+                          <w:szCs w:val="20"/>
+                        </w:rPr>
+                        <w:t>"layer0"</w:t>
+                      </w:r>
+                      <w:r>
+                        <w:rPr>
+                          <w:rFonts w:ascii="Consolas" w:hAnsi="Consolas" w:cs="Consolas"/>
+                          <w:color w:val="000000"/>
+                          <w:sz w:val="20"/>
+                          <w:szCs w:val="20"/>
+                        </w:rPr>
+                        <w:t xml:space="preserve">: </w:t>
+                      </w:r>
+                      <w:r>
+                        <w:rPr>
+                          <w:rFonts w:ascii="Consolas" w:hAnsi="Consolas" w:cs="Consolas"/>
+                          <w:color w:val="1000A0"/>
+                          <w:sz w:val="20"/>
+                          <w:szCs w:val="20"/>
+                        </w:rPr>
+                        <w:t>"&lt;MOD_ID&gt;:items/&lt;</w:t>
+                      </w:r>
+                      <w:proofErr w:type="spellStart"/>
+                      <w:r>
+                        <w:rPr>
+                          <w:rFonts w:ascii="Consolas" w:hAnsi="Consolas" w:cs="Consolas"/>
+                          <w:color w:val="1000A0"/>
+                          <w:sz w:val="20"/>
+                          <w:szCs w:val="20"/>
+                        </w:rPr>
+                        <w:t>tool</w:t>
+                      </w:r>
+                      <w:r>
+                        <w:rPr>
+                          <w:rFonts w:ascii="Consolas" w:hAnsi="Consolas" w:cs="Consolas"/>
+                          <w:color w:val="1000A0"/>
+                          <w:sz w:val="20"/>
+                          <w:szCs w:val="20"/>
+                        </w:rPr>
+                        <w:t>Name</w:t>
                       </w:r>
                       <w:proofErr w:type="spellEnd"/>
-                      <w:proofErr w:type="gramEnd"/>
                       <w:r>
                         <w:rPr>
                           <w:rFonts w:ascii="Consolas" w:hAnsi="Consolas" w:cs="Consolas"/>
@@ -3870,9 +4483,8 @@
                           <w:sz w:val="20"/>
                           <w:szCs w:val="20"/>
                         </w:rPr>
-                        <w:t>/</w:t>
-                      </w:r>
-                      <w:proofErr w:type="spellStart"/>
+                        <w:t>&gt;"</w:t>
+                      </w:r>
                       <w:r>
                         <w:rPr>
                           <w:rFonts w:ascii="Consolas" w:hAnsi="Consolas" w:cs="Consolas"/>
@@ -3880,17 +4492,16 @@
                           <w:sz w:val="20"/>
                           <w:szCs w:val="20"/>
                         </w:rPr>
-                        <w:t>ruby_block</w:t>
-                      </w:r>
-                      <w:proofErr w:type="spellEnd"/>
-                      <w:r>
-                        <w:rPr>
-                          <w:rFonts w:ascii="Consolas" w:hAnsi="Consolas" w:cs="Consolas"/>
-                          <w:color w:val="1000A0"/>
-                          <w:sz w:val="20"/>
-                          <w:szCs w:val="20"/>
-                        </w:rPr>
-                        <w:t>"</w:t>
+                        <w:t xml:space="preserve"> </w:t>
+                      </w:r>
+                      <w:r>
+                        <w:rPr>
+                          <w:rFonts w:ascii="Consolas" w:hAnsi="Consolas" w:cs="Consolas"/>
+                          <w:color w:val="000000"/>
+                          <w:sz w:val="20"/>
+                          <w:szCs w:val="20"/>
+                        </w:rPr>
+                        <w:t>}</w:t>
                       </w:r>
                     </w:p>
                     <w:p>
@@ -4083,16 +4694,19 @@
                               <w:spacing w:after="0" w:line="240" w:lineRule="auto"/>
                             </w:pPr>
                             <w:r>
-                              <w:t xml:space="preserve">    "type": "</w:t>
+                              <w:t xml:space="preserve">    "</w:t>
+                            </w:r>
+                            <w:proofErr w:type="gramStart"/>
+                            <w:r>
+                              <w:t>type</w:t>
+                            </w:r>
+                            <w:proofErr w:type="gramEnd"/>
+                            <w:r>
+                              <w:t>": "</w:t>
                             </w:r>
                             <w:proofErr w:type="spellStart"/>
-                            <w:proofErr w:type="gramStart"/>
-                            <w:r>
-                              <w:t>minecraft:crafting</w:t>
-                            </w:r>
-                            <w:proofErr w:type="gramEnd"/>
-                            <w:r>
-                              <w:t>_shaped</w:t>
+                            <w:r>
+                              <w:t>minecraft:crafting_shaped</w:t>
                             </w:r>
                             <w:proofErr w:type="spellEnd"/>
                             <w:r>
@@ -4184,10 +4798,7 @@
                               <w:spacing w:after="0" w:line="240" w:lineRule="auto"/>
                             </w:pPr>
                             <w:r>
-                              <w:t xml:space="preserve">        "R":</w:t>
-                            </w:r>
-                            <w:r>
-                              <w:t xml:space="preserve"> </w:t>
+                              <w:t xml:space="preserve">        "R": </w:t>
                             </w:r>
                             <w:proofErr w:type="gramStart"/>
                             <w:r>
@@ -4215,13 +4826,7 @@
                               <w:t>&gt;</w:t>
                             </w:r>
                             <w:r>
-                              <w:t>"</w:t>
-                            </w:r>
-                            <w:r>
-                              <w:t xml:space="preserve"> </w:t>
-                            </w:r>
-                            <w:r>
-                              <w:t>}</w:t>
+                              <w:t>" }</w:t>
                             </w:r>
                           </w:p>
                           <w:p>
@@ -4312,7 +4917,7 @@
           </mc:Choice>
           <mc:Fallback>
             <w:pict>
-              <v:shape w14:anchorId="22FD217F" id="_x0000_s1030" type="#_x0000_t202" style="width:276.8pt;height:110.6pt;visibility:visible;mso-wrap-style:square;mso-left-percent:-10001;mso-top-percent:-10001;mso-position-horizontal:absolute;mso-position-horizontal-relative:char;mso-position-vertical:absolute;mso-position-vertical-relative:line;mso-left-percent:-10001;mso-top-percent:-10001;v-text-anchor:top" o:gfxdata="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">
+              <v:shape w14:anchorId="22FD217F" id="_x0000_s1031" type="#_x0000_t202" style="width:276.8pt;height:110.6pt;visibility:visible;mso-wrap-style:square;mso-left-percent:-10001;mso-top-percent:-10001;mso-position-horizontal:absolute;mso-position-horizontal-relative:char;mso-position-vertical:absolute;mso-position-vertical-relative:line;mso-left-percent:-10001;mso-top-percent:-10001;v-text-anchor:top" o:gfxdata="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">
                 <v:textbox style="mso-fit-shape-to-text:t">
                   <w:txbxContent>
                     <w:p>
@@ -4328,16 +4933,19 @@
                         <w:spacing w:after="0" w:line="240" w:lineRule="auto"/>
                       </w:pPr>
                       <w:r>
-                        <w:t xml:space="preserve">    "type": "</w:t>
+                        <w:t xml:space="preserve">    "</w:t>
+                      </w:r>
+                      <w:proofErr w:type="gramStart"/>
+                      <w:r>
+                        <w:t>type</w:t>
+                      </w:r>
+                      <w:proofErr w:type="gramEnd"/>
+                      <w:r>
+                        <w:t>": "</w:t>
                       </w:r>
                       <w:proofErr w:type="spellStart"/>
-                      <w:proofErr w:type="gramStart"/>
-                      <w:r>
-                        <w:t>minecraft:crafting</w:t>
-                      </w:r>
-                      <w:proofErr w:type="gramEnd"/>
-                      <w:r>
-                        <w:t>_shaped</w:t>
+                      <w:r>
+                        <w:t>minecraft:crafting_shaped</w:t>
                       </w:r>
                       <w:proofErr w:type="spellEnd"/>
                       <w:r>
@@ -4429,10 +5037,7 @@
                         <w:spacing w:after="0" w:line="240" w:lineRule="auto"/>
                       </w:pPr>
                       <w:r>
-                        <w:t xml:space="preserve">        "R":</w:t>
-                      </w:r>
-                      <w:r>
-                        <w:t xml:space="preserve"> </w:t>
+                        <w:t xml:space="preserve">        "R": </w:t>
                       </w:r>
                       <w:proofErr w:type="gramStart"/>
                       <w:r>
@@ -4460,13 +5065,7 @@
                         <w:t>&gt;</w:t>
                       </w:r>
                       <w:r>
-                        <w:t>"</w:t>
-                      </w:r>
-                      <w:r>
-                        <w:t xml:space="preserve"> </w:t>
-                      </w:r>
-                      <w:r>
-                        <w:t>}</w:t>
+                        <w:t>" }</w:t>
                       </w:r>
                     </w:p>
                     <w:p>
@@ -4618,16 +5217,19 @@
                               <w:spacing w:after="0" w:line="240" w:lineRule="auto"/>
                             </w:pPr>
                             <w:r>
-                              <w:t xml:space="preserve">    "type": "</w:t>
+                              <w:t xml:space="preserve">    "</w:t>
+                            </w:r>
+                            <w:proofErr w:type="gramStart"/>
+                            <w:r>
+                              <w:t>type</w:t>
+                            </w:r>
+                            <w:proofErr w:type="gramEnd"/>
+                            <w:r>
+                              <w:t>": "</w:t>
                             </w:r>
                             <w:proofErr w:type="spellStart"/>
-                            <w:proofErr w:type="gramStart"/>
-                            <w:r>
-                              <w:t>minecraft:crafting</w:t>
-                            </w:r>
-                            <w:proofErr w:type="gramEnd"/>
-                            <w:r>
-                              <w:t>_shapeless</w:t>
+                            <w:r>
+                              <w:t>minecraft:crafting_shapeless</w:t>
                             </w:r>
                             <w:proofErr w:type="spellEnd"/>
                             <w:r>
@@ -4669,13 +5271,7 @@
                             </w:r>
                             <w:proofErr w:type="gramStart"/>
                             <w:r>
-                              <w:t>{</w:t>
-                            </w:r>
-                            <w:r>
-                              <w:t xml:space="preserve"> </w:t>
-                            </w:r>
-                            <w:r>
-                              <w:t>"</w:t>
+                              <w:t>{ "</w:t>
                             </w:r>
                             <w:proofErr w:type="gramEnd"/>
                             <w:r>
@@ -4687,10 +5283,7 @@
                             </w:r>
                             <w:proofErr w:type="spellEnd"/>
                             <w:r>
-                              <w:t>&gt;"</w:t>
-                            </w:r>
-                            <w:r>
-                              <w:t xml:space="preserve"> },</w:t>
+                              <w:t>&gt;" },</w:t>
                             </w:r>
                           </w:p>
                           <w:p>
@@ -4807,7 +5400,7 @@
           </mc:Choice>
           <mc:Fallback>
             <w:pict>
-              <v:shape w14:anchorId="4EDDCC90" id="_x0000_s1031" type="#_x0000_t202" style="width:276.75pt;height:110.6pt;visibility:visible;mso-wrap-style:square;mso-left-percent:-10001;mso-top-percent:-10001;mso-position-horizontal:absolute;mso-position-horizontal-relative:char;mso-position-vertical:absolute;mso-position-vertical-relative:line;mso-left-percent:-10001;mso-top-percent:-10001;v-text-anchor:top" o:gfxdata="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">
+              <v:shape w14:anchorId="4EDDCC90" id="_x0000_s1032" type="#_x0000_t202" style="width:276.75pt;height:110.6pt;visibility:visible;mso-wrap-style:square;mso-left-percent:-10001;mso-top-percent:-10001;mso-position-horizontal:absolute;mso-position-horizontal-relative:char;mso-position-vertical:absolute;mso-position-vertical-relative:line;mso-left-percent:-10001;mso-top-percent:-10001;v-text-anchor:top" o:gfxdata="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">
                 <v:textbox style="mso-fit-shape-to-text:t">
                   <w:txbxContent>
                     <w:p>
@@ -4823,16 +5416,19 @@
                         <w:spacing w:after="0" w:line="240" w:lineRule="auto"/>
                       </w:pPr>
                       <w:r>
-                        <w:t xml:space="preserve">    "type": "</w:t>
+                        <w:t xml:space="preserve">    "</w:t>
+                      </w:r>
+                      <w:proofErr w:type="gramStart"/>
+                      <w:r>
+                        <w:t>type</w:t>
+                      </w:r>
+                      <w:proofErr w:type="gramEnd"/>
+                      <w:r>
+                        <w:t>": "</w:t>
                       </w:r>
                       <w:proofErr w:type="spellStart"/>
-                      <w:proofErr w:type="gramStart"/>
-                      <w:r>
-                        <w:t>minecraft:crafting</w:t>
-                      </w:r>
-                      <w:proofErr w:type="gramEnd"/>
-                      <w:r>
-                        <w:t>_shapeless</w:t>
+                      <w:r>
+                        <w:t>minecraft:crafting_shapeless</w:t>
                       </w:r>
                       <w:proofErr w:type="spellEnd"/>
                       <w:r>
@@ -4874,13 +5470,7 @@
                       </w:r>
                       <w:proofErr w:type="gramStart"/>
                       <w:r>
-                        <w:t>{</w:t>
-                      </w:r>
-                      <w:r>
-                        <w:t xml:space="preserve"> </w:t>
-                      </w:r>
-                      <w:r>
-                        <w:t>"</w:t>
+                        <w:t>{ "</w:t>
                       </w:r>
                       <w:proofErr w:type="gramEnd"/>
                       <w:r>
@@ -4892,10 +5482,7 @@
                       </w:r>
                       <w:proofErr w:type="spellEnd"/>
                       <w:r>
-                        <w:t>&gt;"</w:t>
-                      </w:r>
-                      <w:r>
-                        <w:t xml:space="preserve"> },</w:t>
+                        <w:t>&gt;" },</w:t>
                       </w:r>
                     </w:p>
                     <w:p>
@@ -5196,12 +5783,10 @@
         <w:t xml:space="preserve"> to </w:t>
       </w:r>
       <w:proofErr w:type="spellStart"/>
-      <w:proofErr w:type="gramStart"/>
       <w:r>
         <w:t>models.item</w:t>
       </w:r>
       <w:proofErr w:type="spellEnd"/>
-      <w:proofErr w:type="gramEnd"/>
       <w:r>
         <w:t xml:space="preserve"> with </w:t>
       </w:r>
@@ -5234,12 +5819,10 @@
         <w:t xml:space="preserve"> to </w:t>
       </w:r>
       <w:proofErr w:type="spellStart"/>
-      <w:proofErr w:type="gramStart"/>
       <w:r>
         <w:t>textures.items</w:t>
       </w:r>
       <w:proofErr w:type="spellEnd"/>
-      <w:proofErr w:type="gramEnd"/>
       <w:r>
         <w:t xml:space="preserve"> with itemName.png format as described above</w:t>
       </w:r>
@@ -5324,15 +5907,7 @@
       </w:r>
       <w:proofErr w:type="spellEnd"/>
       <w:r>
-        <w:t xml:space="preserve">&gt;”, </w:t>
-      </w:r>
-      <w:proofErr w:type="gramStart"/>
-      <w:r>
-        <w:t>Material.&lt;</w:t>
-      </w:r>
-      <w:proofErr w:type="gramEnd"/>
-      <w:r>
-        <w:t>material&gt; )</w:t>
+        <w:t>&gt;”, Material.&lt;material&gt; )</w:t>
       </w:r>
     </w:p>
     <w:p>
@@ -5348,10 +5923,7 @@
       </w:r>
       <w:proofErr w:type="spellStart"/>
       <w:r>
-        <w:t>block</w:t>
-      </w:r>
-      <w:r>
-        <w:t>Name</w:t>
+        <w:t>blockName</w:t>
       </w:r>
       <w:proofErr w:type="spellEnd"/>
     </w:p>
@@ -5369,17 +5941,11 @@
       </w:r>
       <w:proofErr w:type="spellEnd"/>
       <w:r>
-        <w:t>: class that inherits Block</w:t>
-      </w:r>
-      <w:r>
-        <w:t xml:space="preserve">, </w:t>
-      </w:r>
-      <w:proofErr w:type="spellStart"/>
-      <w:r>
-        <w:t>Block</w:t>
-      </w:r>
-      <w:r>
-        <w:t>Base</w:t>
+        <w:t xml:space="preserve">: class that inherits Block, </w:t>
+      </w:r>
+      <w:proofErr w:type="spellStart"/>
+      <w:r>
+        <w:t>BlockBase</w:t>
       </w:r>
       <w:proofErr w:type="spellEnd"/>
       <w:r>
@@ -5396,25 +5962,11 @@
       </w:pPr>
       <w:proofErr w:type="spellStart"/>
       <w:r>
-        <w:t>block</w:t>
-      </w:r>
-      <w:r>
-        <w:t>Name</w:t>
-      </w:r>
-      <w:proofErr w:type="spellEnd"/>
-      <w:r>
-        <w:t>: same item name used elsewhere</w:t>
-      </w:r>
-      <w:r>
-        <w:t xml:space="preserve">, needs to be unique among blocks. NOTE: good practice to add _block to end </w:t>
-      </w:r>
-      <w:proofErr w:type="gramStart"/>
-      <w:r>
-        <w:t>so as to</w:t>
-      </w:r>
-      <w:proofErr w:type="gramEnd"/>
-      <w:r>
-        <w:t xml:space="preserve"> distinguish from items</w:t>
+        <w:t>blockName</w:t>
+      </w:r>
+      <w:proofErr w:type="spellEnd"/>
+      <w:r>
+        <w:t>: same item name used elsewhere, needs to be unique among blocks. NOTE: good practice to add _block to end so as to distinguish from items</w:t>
       </w:r>
     </w:p>
     <w:p>
@@ -5472,12 +6024,10 @@
         <w:t xml:space="preserve">, </w:t>
       </w:r>
       <w:proofErr w:type="spellStart"/>
-      <w:proofErr w:type="gramStart"/>
       <w:r>
         <w:t>models.block</w:t>
       </w:r>
       <w:proofErr w:type="spellEnd"/>
-      <w:proofErr w:type="gramEnd"/>
       <w:r>
         <w:t xml:space="preserve"> </w:t>
       </w:r>
@@ -5534,12 +6084,10 @@
         <w:t xml:space="preserve"> to </w:t>
       </w:r>
       <w:proofErr w:type="spellStart"/>
-      <w:proofErr w:type="gramStart"/>
       <w:r>
         <w:t>textures.blocks</w:t>
       </w:r>
       <w:proofErr w:type="spellEnd"/>
-      <w:proofErr w:type="gramEnd"/>
       <w:r>
         <w:t xml:space="preserve"> with blockName.png format as described above</w:t>
       </w:r>
@@ -5629,12 +6177,10 @@
         <w:t>ISourceClass</w:t>
       </w:r>
       <w:proofErr w:type="spellEnd"/>
-      <w:proofErr w:type="gramStart"/>
       <w:r>
         <w:t>&gt;.&lt;</w:t>
       </w:r>
       <w:proofErr w:type="spellStart"/>
-      <w:proofErr w:type="gramEnd"/>
       <w:r>
         <w:t>IItem</w:t>
       </w:r>
@@ -5840,8 +6386,365 @@
       </w:r>
     </w:p>
     <w:p>
+      <w:pPr>
+        <w:pStyle w:val="Heading2"/>
+      </w:pPr>
+      <w:r>
+        <w:t>Adding Tools</w:t>
+      </w:r>
+    </w:p>
+    <w:p>
+      <w:pPr>
+        <w:pStyle w:val="ListParagraph"/>
+        <w:numPr>
+          <w:ilvl w:val="0"/>
+          <w:numId w:val="10"/>
+        </w:numPr>
+      </w:pPr>
+      <w:r>
+        <w:t xml:space="preserve">Add tool material to </w:t>
+      </w:r>
+      <w:proofErr w:type="spellStart"/>
+      <w:r>
+        <w:t>ModItems</w:t>
+      </w:r>
+      <w:proofErr w:type="spellEnd"/>
+      <w:r>
+        <w:t>. Only needed if material is not already created.</w:t>
+      </w:r>
+    </w:p>
+    <w:p>
+      <w:pPr>
+        <w:pStyle w:val="ListParagraph"/>
+        <w:numPr>
+          <w:ilvl w:val="1"/>
+          <w:numId w:val="10"/>
+        </w:numPr>
+      </w:pPr>
+      <w:r>
+        <w:t xml:space="preserve">public static final </w:t>
+      </w:r>
+      <w:proofErr w:type="spellStart"/>
+      <w:r>
+        <w:t>ToolMaterial</w:t>
+      </w:r>
+      <w:proofErr w:type="spellEnd"/>
+      <w:r>
+        <w:t xml:space="preserve"> MATERIAL_</w:t>
+      </w:r>
+      <w:r>
+        <w:t>&lt;MATERIAL&gt;</w:t>
+      </w:r>
+      <w:r>
+        <w:t xml:space="preserve"> = </w:t>
+      </w:r>
+      <w:proofErr w:type="spellStart"/>
+      <w:r>
+        <w:t>EnumHelper.addToolMaterial</w:t>
+      </w:r>
+      <w:proofErr w:type="spellEnd"/>
+      <w:r>
+        <w:t>(&lt;name&gt;,</w:t>
+      </w:r>
+      <w:r>
+        <w:t xml:space="preserve"> </w:t>
+      </w:r>
+      <w:r>
+        <w:t>&lt;</w:t>
+      </w:r>
+      <w:proofErr w:type="spellStart"/>
+      <w:r>
+        <w:t>harves</w:t>
+      </w:r>
+      <w:r>
+        <w:t>t</w:t>
+      </w:r>
+      <w:r>
+        <w:t>Level</w:t>
+      </w:r>
+      <w:proofErr w:type="spellEnd"/>
+      <w:r>
+        <w:t>&gt;</w:t>
+      </w:r>
+      <w:r>
+        <w:t xml:space="preserve">, </w:t>
+      </w:r>
+      <w:r>
+        <w:t>&lt;</w:t>
+      </w:r>
+      <w:proofErr w:type="spellStart"/>
+      <w:r>
+        <w:t>maxUses</w:t>
+      </w:r>
+      <w:proofErr w:type="spellEnd"/>
+      <w:r>
+        <w:t>&gt;,</w:t>
+      </w:r>
+      <w:r>
+        <w:t xml:space="preserve"> </w:t>
+      </w:r>
+      <w:r>
+        <w:t>&lt;efficiency&gt;</w:t>
+      </w:r>
+      <w:r>
+        <w:t xml:space="preserve">, </w:t>
+      </w:r>
+      <w:r>
+        <w:t>&lt;damage&gt;</w:t>
+      </w:r>
+      <w:r>
+        <w:t xml:space="preserve">, </w:t>
+      </w:r>
+      <w:r>
+        <w:t>&lt;</w:t>
+      </w:r>
+      <w:proofErr w:type="spellStart"/>
+      <w:r>
+        <w:t>enchantability</w:t>
+      </w:r>
+      <w:proofErr w:type="spellEnd"/>
+      <w:r>
+        <w:t>&gt;)</w:t>
+      </w:r>
+      <w:r>
+        <w:t>;</w:t>
+      </w:r>
+    </w:p>
+    <w:p>
+      <w:pPr>
+        <w:pStyle w:val="ListParagraph"/>
+        <w:numPr>
+          <w:ilvl w:val="2"/>
+          <w:numId w:val="10"/>
+        </w:numPr>
+      </w:pPr>
+      <w:r>
+        <w:t xml:space="preserve">Reference values can be found in </w:t>
+      </w:r>
+      <w:proofErr w:type="spellStart"/>
+      <w:r>
+        <w:t>ToolMaterial</w:t>
+      </w:r>
+      <w:proofErr w:type="spellEnd"/>
+      <w:r>
+        <w:t xml:space="preserve"> (ctrl + left click)</w:t>
+      </w:r>
+    </w:p>
+    <w:p>
+      <w:pPr>
+        <w:pStyle w:val="ListParagraph"/>
+        <w:numPr>
+          <w:ilvl w:val="0"/>
+          <w:numId w:val="10"/>
+        </w:numPr>
+      </w:pPr>
+      <w:r>
+        <w:t>Add tool Class. Only need</w:t>
+      </w:r>
+      <w:r>
+        <w:t>ed if basic Tool&lt;</w:t>
+      </w:r>
+      <w:proofErr w:type="spellStart"/>
+      <w:r>
+        <w:t>toolType</w:t>
+      </w:r>
+      <w:proofErr w:type="spellEnd"/>
+      <w:r>
+        <w:t>&gt;</w:t>
+      </w:r>
+      <w:r>
+        <w:t xml:space="preserve"> class is insufficient.</w:t>
+      </w:r>
+    </w:p>
+    <w:p>
+      <w:pPr>
+        <w:pStyle w:val="ListParagraph"/>
+        <w:numPr>
+          <w:ilvl w:val="1"/>
+          <w:numId w:val="10"/>
+        </w:numPr>
+      </w:pPr>
+      <w:r>
+        <w:t xml:space="preserve">Constructor should take name and material and call </w:t>
+      </w:r>
+      <w:proofErr w:type="gramStart"/>
+      <w:r>
+        <w:t>super(</w:t>
+      </w:r>
+      <w:proofErr w:type="gramEnd"/>
+      <w:r>
+        <w:t xml:space="preserve">material) as well as set </w:t>
+      </w:r>
+      <w:proofErr w:type="spellStart"/>
+      <w:r>
+        <w:t>UnlocalizedName</w:t>
+      </w:r>
+      <w:proofErr w:type="spellEnd"/>
+      <w:r>
+        <w:t xml:space="preserve">, </w:t>
+      </w:r>
+      <w:proofErr w:type="spellStart"/>
+      <w:r>
+        <w:t>RegistryName</w:t>
+      </w:r>
+      <w:proofErr w:type="spellEnd"/>
+      <w:r>
+        <w:t xml:space="preserve">, </w:t>
+      </w:r>
+      <w:proofErr w:type="spellStart"/>
+      <w:r>
+        <w:t>CreativeTab</w:t>
+      </w:r>
+      <w:proofErr w:type="spellEnd"/>
+      <w:r>
+        <w:t xml:space="preserve"> and add to ITEMS.</w:t>
+      </w:r>
+    </w:p>
+    <w:p>
+      <w:pPr>
+        <w:pStyle w:val="ListParagraph"/>
+        <w:numPr>
+          <w:ilvl w:val="2"/>
+          <w:numId w:val="10"/>
+        </w:numPr>
+      </w:pPr>
+      <w:r>
+        <w:t>Axe needs additional values when calling super: ATTACK_DAMAGES and ATTACK_SPEEDS</w:t>
+      </w:r>
       <w:bookmarkStart w:id="13" w:name="_GoBack"/>
       <w:bookmarkEnd w:id="13"/>
+    </w:p>
+    <w:p>
+      <w:pPr>
+        <w:pStyle w:val="ListParagraph"/>
+        <w:numPr>
+          <w:ilvl w:val="1"/>
+          <w:numId w:val="10"/>
+        </w:numPr>
+      </w:pPr>
+      <w:proofErr w:type="spellStart"/>
+      <w:r>
+        <w:t>registerModels</w:t>
+      </w:r>
+      <w:proofErr w:type="spellEnd"/>
+      <w:r>
+        <w:t xml:space="preserve"> should be called same as in </w:t>
+      </w:r>
+      <w:proofErr w:type="spellStart"/>
+      <w:r>
+        <w:t>ItemBase</w:t>
+      </w:r>
+      <w:proofErr w:type="spellEnd"/>
+    </w:p>
+    <w:p>
+      <w:pPr>
+        <w:pStyle w:val="ListParagraph"/>
+        <w:numPr>
+          <w:ilvl w:val="0"/>
+          <w:numId w:val="10"/>
+        </w:numPr>
+      </w:pPr>
+      <w:r>
+        <w:t xml:space="preserve">Add tool to </w:t>
+      </w:r>
+      <w:proofErr w:type="spellStart"/>
+      <w:r>
+        <w:t>ModItems</w:t>
+      </w:r>
+      <w:proofErr w:type="spellEnd"/>
+      <w:r>
+        <w:t xml:space="preserve"> creating a new version of the previously implemented class.</w:t>
+      </w:r>
+    </w:p>
+    <w:p>
+      <w:pPr>
+        <w:pStyle w:val="ListParagraph"/>
+        <w:numPr>
+          <w:ilvl w:val="1"/>
+          <w:numId w:val="10"/>
+        </w:numPr>
+      </w:pPr>
+      <w:r>
+        <w:t>public static final Item</w:t>
+      </w:r>
+      <w:r>
+        <w:t>&lt;</w:t>
+      </w:r>
+      <w:proofErr w:type="spellStart"/>
+      <w:r>
+        <w:t>toolType</w:t>
+      </w:r>
+      <w:proofErr w:type="spellEnd"/>
+      <w:r>
+        <w:t>&gt;</w:t>
+      </w:r>
+      <w:r>
+        <w:t xml:space="preserve"> RUBY_SWORD = new </w:t>
+      </w:r>
+      <w:r>
+        <w:t>&lt;</w:t>
+      </w:r>
+      <w:proofErr w:type="spellStart"/>
+      <w:r>
+        <w:t>toolClass</w:t>
+      </w:r>
+      <w:proofErr w:type="spellEnd"/>
+      <w:r>
+        <w:t>&gt;(&lt;name&gt;</w:t>
+      </w:r>
+      <w:r>
+        <w:t xml:space="preserve">, </w:t>
+      </w:r>
+      <w:r>
+        <w:t>&lt;material&gt;</w:t>
+      </w:r>
+      <w:r>
+        <w:t>);</w:t>
+      </w:r>
+    </w:p>
+    <w:p>
+      <w:pPr>
+        <w:pStyle w:val="ListParagraph"/>
+        <w:numPr>
+          <w:ilvl w:val="0"/>
+          <w:numId w:val="10"/>
+        </w:numPr>
+      </w:pPr>
+      <w:r>
+        <w:t xml:space="preserve">Add tool </w:t>
+      </w:r>
+      <w:proofErr w:type="spellStart"/>
+      <w:r>
+        <w:t>json</w:t>
+      </w:r>
+      <w:proofErr w:type="spellEnd"/>
+      <w:r>
+        <w:t xml:space="preserve"> to </w:t>
+      </w:r>
+      <w:proofErr w:type="spellStart"/>
+      <w:r>
+        <w:t>models.item</w:t>
+      </w:r>
+      <w:proofErr w:type="spellEnd"/>
+      <w:r>
+        <w:t xml:space="preserve"> and </w:t>
+      </w:r>
+      <w:proofErr w:type="spellStart"/>
+      <w:r>
+        <w:t>png</w:t>
+      </w:r>
+      <w:proofErr w:type="spellEnd"/>
+      <w:r>
+        <w:t xml:space="preserve"> to </w:t>
+      </w:r>
+      <w:proofErr w:type="spellStart"/>
+      <w:r>
+        <w:t>textures.items</w:t>
+      </w:r>
+      <w:proofErr w:type="spellEnd"/>
+      <w:r>
+        <w:t xml:space="preserve"> both named as &lt;name&gt;.&lt;extension&gt;</w:t>
+      </w:r>
     </w:p>
     <w:sectPr>
       <w:pgSz w:w="12240" w:h="15840"/>
@@ -5854,7 +6757,7 @@
 </file>
 
 <file path=word/numbering.xml><?xml version="1.0" encoding="utf-8"?>
-<w:numbering xmlns:wpc="http://schemas.microsoft.com/office/word/2010/wordprocessingCanvas" xmlns:cx="http://schemas.microsoft.com/office/drawing/2014/chartex" xmlns:cx1="http://schemas.microsoft.com/office/drawing/2015/9/8/chartex" xmlns:cx2="http://schemas.microsoft.com/office/drawing/2015/10/21/chartex" xmlns:cx3="http://schemas.microsoft.com/office/drawing/2016/5/9/chartex" xmlns:cx4="http://schemas.microsoft.com/office/drawing/2016/5/10/chartex" xmlns:cx5="http://schemas.microsoft.com/office/drawing/2016/5/11/chartex" xmlns:cx6="http://schemas.microsoft.com/office/drawing/2016/5/12/chartex" xmlns:cx7="http://schemas.microsoft.com/office/drawing/2016/5/13/chartex" xmlns:cx8="http://schemas.microsoft.com/office/drawing/2016/5/14/chartex" xmlns:mc="http://schemas.openxmlformats.org/markup-compatibility/2006" xmlns:aink="http://schemas.microsoft.com/office/drawing/2016/ink" xmlns:am3d="http://schemas.microsoft.com/office/drawing/2017/model3d" xmlns:o="urn:schemas-microsoft-com:office:office" xmlns:r="http://schemas.openxmlformats.org/officeDocument/2006/relationships" xmlns:m="http://schemas.openxmlformats.org/officeDocument/2006/math" xmlns:v="urn:schemas-microsoft-com:vml" xmlns:wp14="http://schemas.microsoft.com/office/word/2010/wordprocessingDrawing" xmlns:wp="http://schemas.openxmlformats.org/drawingml/2006/wordprocessingDrawing" xmlns:w10="urn:schemas-microsoft-com:office:word" xmlns:w="http://schemas.openxmlformats.org/wordprocessingml/2006/main" xmlns:w14="http://schemas.microsoft.com/office/word/2010/wordml" xmlns:w15="http://schemas.microsoft.com/office/word/2012/wordml" xmlns:w16cid="http://schemas.microsoft.com/office/word/2016/wordml/cid" xmlns:w16se="http://schemas.microsoft.com/office/word/2015/wordml/symex" xmlns:wpg="http://schemas.microsoft.com/office/word/2010/wordprocessingGroup" xmlns:wpi="http://schemas.microsoft.com/office/word/2010/wordprocessingInk" xmlns:wne="http://schemas.microsoft.com/office/word/2006/wordml" xmlns:wps="http://schemas.microsoft.com/office/word/2010/wordprocessingShape" mc:Ignorable="w14 w15 w16se w16cid wp14">
+<w:numbering xmlns:wpc="http://schemas.microsoft.com/office/word/2010/wordprocessingCanvas" xmlns:mc="http://schemas.openxmlformats.org/markup-compatibility/2006" xmlns:o="urn:schemas-microsoft-com:office:office" xmlns:r="http://schemas.openxmlformats.org/officeDocument/2006/relationships" xmlns:m="http://schemas.openxmlformats.org/officeDocument/2006/math" xmlns:v="urn:schemas-microsoft-com:vml" xmlns:wp14="http://schemas.microsoft.com/office/word/2010/wordprocessingDrawing" xmlns:wp="http://schemas.openxmlformats.org/drawingml/2006/wordprocessingDrawing" xmlns:w10="urn:schemas-microsoft-com:office:word" xmlns:w="http://schemas.openxmlformats.org/wordprocessingml/2006/main" xmlns:w14="http://schemas.microsoft.com/office/word/2010/wordml" xmlns:w15="http://schemas.microsoft.com/office/word/2012/wordml" xmlns:wpg="http://schemas.microsoft.com/office/word/2010/wordprocessingGroup" xmlns:wpi="http://schemas.microsoft.com/office/word/2010/wordprocessingInk" xmlns:wne="http://schemas.microsoft.com/office/word/2006/wordml" xmlns:wps="http://schemas.microsoft.com/office/word/2010/wordprocessingShape" mc:Ignorable="w14 w15 wp14">
   <w:abstractNum w:abstractNumId="0" w15:restartNumberingAfterBreak="0">
     <w:nsid w:val="015374A8"/>
     <w:multiLevelType w:val="hybridMultilevel"/>
@@ -6459,6 +7362,95 @@
     </w:lvl>
   </w:abstractNum>
   <w:abstractNum w:abstractNumId="6" w15:restartNumberingAfterBreak="0">
+    <w:nsid w:val="4B900742"/>
+    <w:multiLevelType w:val="hybridMultilevel"/>
+    <w:tmpl w:val="CD805B8A"/>
+    <w:lvl w:ilvl="0" w:tplc="1AEAD592">
+      <w:start w:val="1"/>
+      <w:numFmt w:val="decimal"/>
+      <w:lvlText w:val="%1.)"/>
+      <w:lvlJc w:val="left"/>
+      <w:pPr>
+        <w:ind w:left="720" w:hanging="360"/>
+      </w:pPr>
+      <w:rPr>
+        <w:rFonts w:hint="default"/>
+      </w:rPr>
+    </w:lvl>
+    <w:lvl w:ilvl="1" w:tplc="04090019">
+      <w:start w:val="1"/>
+      <w:numFmt w:val="lowerLetter"/>
+      <w:lvlText w:val="%2."/>
+      <w:lvlJc w:val="left"/>
+      <w:pPr>
+        <w:ind w:left="1440" w:hanging="360"/>
+      </w:pPr>
+    </w:lvl>
+    <w:lvl w:ilvl="2" w:tplc="0409001B">
+      <w:start w:val="1"/>
+      <w:numFmt w:val="lowerRoman"/>
+      <w:lvlText w:val="%3."/>
+      <w:lvlJc w:val="right"/>
+      <w:pPr>
+        <w:ind w:left="2160" w:hanging="180"/>
+      </w:pPr>
+    </w:lvl>
+    <w:lvl w:ilvl="3" w:tplc="0409000F" w:tentative="1">
+      <w:start w:val="1"/>
+      <w:numFmt w:val="decimal"/>
+      <w:lvlText w:val="%4."/>
+      <w:lvlJc w:val="left"/>
+      <w:pPr>
+        <w:ind w:left="2880" w:hanging="360"/>
+      </w:pPr>
+    </w:lvl>
+    <w:lvl w:ilvl="4" w:tplc="04090019" w:tentative="1">
+      <w:start w:val="1"/>
+      <w:numFmt w:val="lowerLetter"/>
+      <w:lvlText w:val="%5."/>
+      <w:lvlJc w:val="left"/>
+      <w:pPr>
+        <w:ind w:left="3600" w:hanging="360"/>
+      </w:pPr>
+    </w:lvl>
+    <w:lvl w:ilvl="5" w:tplc="0409001B" w:tentative="1">
+      <w:start w:val="1"/>
+      <w:numFmt w:val="lowerRoman"/>
+      <w:lvlText w:val="%6."/>
+      <w:lvlJc w:val="right"/>
+      <w:pPr>
+        <w:ind w:left="4320" w:hanging="180"/>
+      </w:pPr>
+    </w:lvl>
+    <w:lvl w:ilvl="6" w:tplc="0409000F" w:tentative="1">
+      <w:start w:val="1"/>
+      <w:numFmt w:val="decimal"/>
+      <w:lvlText w:val="%7."/>
+      <w:lvlJc w:val="left"/>
+      <w:pPr>
+        <w:ind w:left="5040" w:hanging="360"/>
+      </w:pPr>
+    </w:lvl>
+    <w:lvl w:ilvl="7" w:tplc="04090019" w:tentative="1">
+      <w:start w:val="1"/>
+      <w:numFmt w:val="lowerLetter"/>
+      <w:lvlText w:val="%8."/>
+      <w:lvlJc w:val="left"/>
+      <w:pPr>
+        <w:ind w:left="5760" w:hanging="360"/>
+      </w:pPr>
+    </w:lvl>
+    <w:lvl w:ilvl="8" w:tplc="0409001B" w:tentative="1">
+      <w:start w:val="1"/>
+      <w:numFmt w:val="lowerRoman"/>
+      <w:lvlText w:val="%9."/>
+      <w:lvlJc w:val="right"/>
+      <w:pPr>
+        <w:ind w:left="6480" w:hanging="180"/>
+      </w:pPr>
+    </w:lvl>
+  </w:abstractNum>
+  <w:abstractNum w:abstractNumId="7" w15:restartNumberingAfterBreak="0">
     <w:nsid w:val="4D003A47"/>
     <w:multiLevelType w:val="hybridMultilevel"/>
     <w:tmpl w:val="1BFE2396"/>
@@ -6547,7 +7539,7 @@
       </w:pPr>
     </w:lvl>
   </w:abstractNum>
-  <w:abstractNum w:abstractNumId="7" w15:restartNumberingAfterBreak="0">
+  <w:abstractNum w:abstractNumId="8" w15:restartNumberingAfterBreak="0">
     <w:nsid w:val="53C334FA"/>
     <w:multiLevelType w:val="hybridMultilevel"/>
     <w:tmpl w:val="DA802046"/>
@@ -6636,7 +7628,7 @@
       </w:pPr>
     </w:lvl>
   </w:abstractNum>
-  <w:abstractNum w:abstractNumId="8" w15:restartNumberingAfterBreak="0">
+  <w:abstractNum w:abstractNumId="9" w15:restartNumberingAfterBreak="0">
     <w:nsid w:val="5ECF007B"/>
     <w:multiLevelType w:val="hybridMultilevel"/>
     <w:tmpl w:val="B232E05E"/>
@@ -6752,7 +7744,7 @@
     <w:abstractNumId w:val="5"/>
   </w:num>
   <w:num w:numId="2">
-    <w:abstractNumId w:val="8"/>
+    <w:abstractNumId w:val="9"/>
   </w:num>
   <w:num w:numId="3">
     <w:abstractNumId w:val="1"/>
@@ -6767,19 +7759,22 @@
     <w:abstractNumId w:val="4"/>
   </w:num>
   <w:num w:numId="7">
-    <w:abstractNumId w:val="7"/>
+    <w:abstractNumId w:val="8"/>
   </w:num>
   <w:num w:numId="8">
     <w:abstractNumId w:val="2"/>
   </w:num>
   <w:num w:numId="9">
+    <w:abstractNumId w:val="7"/>
+  </w:num>
+  <w:num w:numId="10">
     <w:abstractNumId w:val="6"/>
   </w:num>
 </w:numbering>
 </file>
 
 <file path=word/styles.xml><?xml version="1.0" encoding="utf-8"?>
-<w:styles xmlns:mc="http://schemas.openxmlformats.org/markup-compatibility/2006" xmlns:r="http://schemas.openxmlformats.org/officeDocument/2006/relationships" xmlns:w="http://schemas.openxmlformats.org/wordprocessingml/2006/main" xmlns:w14="http://schemas.microsoft.com/office/word/2010/wordml" xmlns:w15="http://schemas.microsoft.com/office/word/2012/wordml" xmlns:w16cid="http://schemas.microsoft.com/office/word/2016/wordml/cid" xmlns:w16se="http://schemas.microsoft.com/office/word/2015/wordml/symex" mc:Ignorable="w14 w15 w16se w16cid">
+<w:styles xmlns:mc="http://schemas.openxmlformats.org/markup-compatibility/2006" xmlns:r="http://schemas.openxmlformats.org/officeDocument/2006/relationships" xmlns:w="http://schemas.openxmlformats.org/wordprocessingml/2006/main" xmlns:w14="http://schemas.microsoft.com/office/word/2010/wordml" xmlns:w15="http://schemas.microsoft.com/office/word/2012/wordml" mc:Ignorable="w14 w15">
   <w:docDefaults>
     <w:rPrDefault>
       <w:rPr>
@@ -6795,7 +7790,7 @@
       </w:pPr>
     </w:pPrDefault>
   </w:docDefaults>
-  <w:latentStyles w:defLockedState="0" w:defUIPriority="99" w:defSemiHidden="0" w:defUnhideWhenUsed="0" w:defQFormat="0" w:count="375">
+  <w:latentStyles w:defLockedState="0" w:defUIPriority="99" w:defSemiHidden="0" w:defUnhideWhenUsed="0" w:defQFormat="0" w:count="371">
     <w:lsdException w:name="Normal" w:uiPriority="0" w:qFormat="1"/>
     <w:lsdException w:name="heading 1" w:uiPriority="9" w:qFormat="1"/>
     <w:lsdException w:name="heading 2" w:semiHidden="1" w:uiPriority="9" w:unhideWhenUsed="1" w:qFormat="1"/>
@@ -7167,10 +8162,6 @@
     <w:lsdException w:name="List Table 5 Dark Accent 6" w:uiPriority="50"/>
     <w:lsdException w:name="List Table 6 Colorful Accent 6" w:uiPriority="51"/>
     <w:lsdException w:name="List Table 7 Colorful Accent 6" w:uiPriority="52"/>
-    <w:lsdException w:name="Mention" w:semiHidden="1" w:unhideWhenUsed="1"/>
-    <w:lsdException w:name="Smart Hyperlink" w:semiHidden="1" w:unhideWhenUsed="1"/>
-    <w:lsdException w:name="Hashtag" w:semiHidden="1" w:unhideWhenUsed="1"/>
-    <w:lsdException w:name="Unresolved Mention" w:semiHidden="1" w:unhideWhenUsed="1"/>
   </w:latentStyles>
   <w:style w:type="paragraph" w:default="1" w:styleId="Normal">
     <w:name w:val="Normal"/>
@@ -7260,6 +8251,26 @@
       <w:rFonts w:asciiTheme="majorHAnsi" w:eastAsiaTheme="majorEastAsia" w:hAnsiTheme="majorHAnsi" w:cstheme="majorBidi"/>
       <w:i/>
       <w:iCs/>
+      <w:color w:val="2F5496" w:themeColor="accent1" w:themeShade="BF"/>
+    </w:rPr>
+  </w:style>
+  <w:style w:type="paragraph" w:styleId="Heading5">
+    <w:name w:val="heading 5"/>
+    <w:basedOn w:val="Normal"/>
+    <w:next w:val="Normal"/>
+    <w:link w:val="Heading5Char"/>
+    <w:uiPriority w:val="9"/>
+    <w:unhideWhenUsed/>
+    <w:qFormat/>
+    <w:rsid w:val="00E163B8"/>
+    <w:pPr>
+      <w:keepNext/>
+      <w:keepLines/>
+      <w:spacing w:before="40" w:after="0"/>
+      <w:outlineLvl w:val="4"/>
+    </w:pPr>
+    <w:rPr>
+      <w:rFonts w:asciiTheme="majorHAnsi" w:eastAsiaTheme="majorEastAsia" w:hAnsiTheme="majorHAnsi" w:cstheme="majorBidi"/>
       <w:color w:val="2F5496" w:themeColor="accent1" w:themeShade="BF"/>
     </w:rPr>
   </w:style>
@@ -7412,6 +8423,17 @@
     <w:rPr>
       <w:color w:val="0563C1" w:themeColor="hyperlink"/>
       <w:u w:val="single"/>
+    </w:rPr>
+  </w:style>
+  <w:style w:type="character" w:customStyle="1" w:styleId="Heading5Char">
+    <w:name w:val="Heading 5 Char"/>
+    <w:basedOn w:val="DefaultParagraphFont"/>
+    <w:link w:val="Heading5"/>
+    <w:uiPriority w:val="9"/>
+    <w:rsid w:val="00E163B8"/>
+    <w:rPr>
+      <w:rFonts w:asciiTheme="majorHAnsi" w:eastAsiaTheme="majorEastAsia" w:hAnsiTheme="majorHAnsi" w:cstheme="majorBidi"/>
+      <w:color w:val="2F5496" w:themeColor="accent1" w:themeShade="BF"/>
     </w:rPr>
   </w:style>
 </w:styles>
@@ -7683,7 +8705,7 @@
 </file>
 
 <file path=customXml/itemProps1.xml><?xml version="1.0" encoding="utf-8"?>
-<ds:datastoreItem xmlns:ds="http://schemas.openxmlformats.org/officeDocument/2006/customXml" ds:itemID="{566D1A13-FAE5-429D-A2A2-71369891E795}">
+<ds:datastoreItem xmlns:ds="http://schemas.openxmlformats.org/officeDocument/2006/customXml" ds:itemID="{D7358E37-EE76-4F02-8392-0FBC28488486}">
   <ds:schemaRefs>
     <ds:schemaRef ds:uri="http://schemas.openxmlformats.org/officeDocument/2006/bibliography"/>
   </ds:schemaRefs>

</xml_diff>

<commit_message>
added textures and recipes for ruby tools
added textures and recipes for all ruby tools and updated documentation with naming and recipe steps of adding tools.
</commit_message>
<xml_diff>
--- a/Docs.docx
+++ b/Docs.docx
@@ -1,6 +1,6 @@
 
 <file path=word/document.xml><?xml version="1.0" encoding="utf-8"?>
-<w:document xmlns:wpc="http://schemas.microsoft.com/office/word/2010/wordprocessingCanvas" xmlns:mc="http://schemas.openxmlformats.org/markup-compatibility/2006" xmlns:o="urn:schemas-microsoft-com:office:office" xmlns:r="http://schemas.openxmlformats.org/officeDocument/2006/relationships" xmlns:m="http://schemas.openxmlformats.org/officeDocument/2006/math" xmlns:v="urn:schemas-microsoft-com:vml" xmlns:wp14="http://schemas.microsoft.com/office/word/2010/wordprocessingDrawing" xmlns:wp="http://schemas.openxmlformats.org/drawingml/2006/wordprocessingDrawing" xmlns:w10="urn:schemas-microsoft-com:office:word" xmlns:w="http://schemas.openxmlformats.org/wordprocessingml/2006/main" xmlns:w14="http://schemas.microsoft.com/office/word/2010/wordml" xmlns:w15="http://schemas.microsoft.com/office/word/2012/wordml" xmlns:wpg="http://schemas.microsoft.com/office/word/2010/wordprocessingGroup" xmlns:wpi="http://schemas.microsoft.com/office/word/2010/wordprocessingInk" xmlns:wne="http://schemas.microsoft.com/office/word/2006/wordml" xmlns:wps="http://schemas.microsoft.com/office/word/2010/wordprocessingShape" mc:Ignorable="w14 w15 wp14">
+<w:document xmlns:wpc="http://schemas.microsoft.com/office/word/2010/wordprocessingCanvas" xmlns:cx="http://schemas.microsoft.com/office/drawing/2014/chartex" xmlns:cx1="http://schemas.microsoft.com/office/drawing/2015/9/8/chartex" xmlns:cx2="http://schemas.microsoft.com/office/drawing/2015/10/21/chartex" xmlns:cx3="http://schemas.microsoft.com/office/drawing/2016/5/9/chartex" xmlns:cx4="http://schemas.microsoft.com/office/drawing/2016/5/10/chartex" xmlns:cx5="http://schemas.microsoft.com/office/drawing/2016/5/11/chartex" xmlns:cx6="http://schemas.microsoft.com/office/drawing/2016/5/12/chartex" xmlns:cx7="http://schemas.microsoft.com/office/drawing/2016/5/13/chartex" xmlns:cx8="http://schemas.microsoft.com/office/drawing/2016/5/14/chartex" xmlns:mc="http://schemas.openxmlformats.org/markup-compatibility/2006" xmlns:aink="http://schemas.microsoft.com/office/drawing/2016/ink" xmlns:am3d="http://schemas.microsoft.com/office/drawing/2017/model3d" xmlns:o="urn:schemas-microsoft-com:office:office" xmlns:r="http://schemas.openxmlformats.org/officeDocument/2006/relationships" xmlns:m="http://schemas.openxmlformats.org/officeDocument/2006/math" xmlns:v="urn:schemas-microsoft-com:vml" xmlns:wp14="http://schemas.microsoft.com/office/word/2010/wordprocessingDrawing" xmlns:wp="http://schemas.openxmlformats.org/drawingml/2006/wordprocessingDrawing" xmlns:w10="urn:schemas-microsoft-com:office:word" xmlns:w="http://schemas.openxmlformats.org/wordprocessingml/2006/main" xmlns:w14="http://schemas.microsoft.com/office/word/2010/wordml" xmlns:w15="http://schemas.microsoft.com/office/word/2012/wordml" xmlns:w16cid="http://schemas.microsoft.com/office/word/2016/wordml/cid" xmlns:w16se="http://schemas.microsoft.com/office/word/2015/wordml/symex" xmlns:wpg="http://schemas.microsoft.com/office/word/2010/wordprocessingGroup" xmlns:wpi="http://schemas.microsoft.com/office/word/2010/wordprocessingInk" xmlns:wne="http://schemas.microsoft.com/office/word/2006/wordml" xmlns:wps="http://schemas.microsoft.com/office/word/2010/wordprocessingShape" mc:Ignorable="w14 w15 w16se w16cid wp14">
   <w:body>
     <w:sdt>
       <w:sdtPr>
@@ -1285,7 +1285,6 @@
         <w:ind w:left="720"/>
       </w:pPr>
       <w:bookmarkStart w:id="5" w:name="_Toc533539469"/>
-      <w:proofErr w:type="gramStart"/>
       <w:r>
         <w:rPr>
           <w:rStyle w:val="Heading3Char"/>
@@ -1293,17 +1292,24 @@
         <w:t>proxy</w:t>
       </w:r>
       <w:bookmarkEnd w:id="5"/>
+      <w:r>
+        <w:t xml:space="preserve"> – holds Client and Common Proxy classes with </w:t>
+      </w:r>
+      <w:proofErr w:type="spellStart"/>
+      <w:r>
+        <w:t>registerItemRenderer</w:t>
+      </w:r>
+      <w:proofErr w:type="spellEnd"/>
+      <w:r>
+        <w:t xml:space="preserve">, only client proxy </w:t>
+      </w:r>
+      <w:proofErr w:type="gramStart"/>
+      <w:r>
+        <w:t>actually does</w:t>
+      </w:r>
       <w:proofErr w:type="gramEnd"/>
       <w:r>
-        <w:t xml:space="preserve"> – holds Client and Common Proxy classes with </w:t>
-      </w:r>
-      <w:proofErr w:type="spellStart"/>
-      <w:r>
-        <w:t>registerItemRenderer</w:t>
-      </w:r>
-      <w:proofErr w:type="spellEnd"/>
-      <w:r>
-        <w:t>, only client proxy actually does anything this this method</w:t>
+        <w:t xml:space="preserve"> anything this this method</w:t>
       </w:r>
     </w:p>
     <w:p>
@@ -1704,9 +1710,37 @@
                                 <w:sz w:val="20"/>
                                 <w:szCs w:val="20"/>
                               </w:rPr>
+                              <w:t>"normal"</w:t>
+                            </w:r>
+                            <w:r>
+                              <w:rPr>
+                                <w:rFonts w:ascii="Consolas" w:hAnsi="Consolas" w:cs="Consolas"/>
+                                <w:color w:val="000000"/>
+                                <w:sz w:val="20"/>
+                                <w:szCs w:val="20"/>
+                              </w:rPr>
+                              <w:t xml:space="preserve">: </w:t>
+                            </w:r>
+                            <w:proofErr w:type="gramStart"/>
+                            <w:r>
+                              <w:rPr>
+                                <w:rFonts w:ascii="Consolas" w:hAnsi="Consolas" w:cs="Consolas"/>
+                                <w:color w:val="000000"/>
+                                <w:sz w:val="20"/>
+                                <w:szCs w:val="20"/>
+                              </w:rPr>
+                              <w:t xml:space="preserve">{ </w:t>
+                            </w:r>
+                            <w:r>
+                              <w:rPr>
+                                <w:rFonts w:ascii="Consolas" w:hAnsi="Consolas" w:cs="Consolas"/>
+                                <w:color w:val="408040"/>
+                                <w:sz w:val="20"/>
+                                <w:szCs w:val="20"/>
+                              </w:rPr>
                               <w:t>"</w:t>
                             </w:r>
-                            <w:proofErr w:type="gramStart"/>
+                            <w:proofErr w:type="gramEnd"/>
                             <w:r>
                               <w:rPr>
                                 <w:rFonts w:ascii="Consolas" w:hAnsi="Consolas" w:cs="Consolas"/>
@@ -1714,35 +1748,7 @@
                                 <w:sz w:val="20"/>
                                 <w:szCs w:val="20"/>
                               </w:rPr>
-                              <w:t>normal</w:t>
-                            </w:r>
-                            <w:proofErr w:type="gramEnd"/>
-                            <w:r>
-                              <w:rPr>
-                                <w:rFonts w:ascii="Consolas" w:hAnsi="Consolas" w:cs="Consolas"/>
-                                <w:color w:val="408040"/>
-                                <w:sz w:val="20"/>
-                                <w:szCs w:val="20"/>
-                              </w:rPr>
-                              <w:t>"</w:t>
-                            </w:r>
-                            <w:r>
-                              <w:rPr>
-                                <w:rFonts w:ascii="Consolas" w:hAnsi="Consolas" w:cs="Consolas"/>
-                                <w:color w:val="000000"/>
-                                <w:sz w:val="20"/>
-                                <w:szCs w:val="20"/>
-                              </w:rPr>
-                              <w:t xml:space="preserve">: { </w:t>
-                            </w:r>
-                            <w:r>
-                              <w:rPr>
-                                <w:rFonts w:ascii="Consolas" w:hAnsi="Consolas" w:cs="Consolas"/>
-                                <w:color w:val="408040"/>
-                                <w:sz w:val="20"/>
-                                <w:szCs w:val="20"/>
-                              </w:rPr>
-                              <w:t>"model"</w:t>
+                              <w:t>model"</w:t>
                             </w:r>
                             <w:r>
                               <w:rPr>
@@ -1963,9 +1969,37 @@
                           <w:sz w:val="20"/>
                           <w:szCs w:val="20"/>
                         </w:rPr>
+                        <w:t>"normal"</w:t>
+                      </w:r>
+                      <w:r>
+                        <w:rPr>
+                          <w:rFonts w:ascii="Consolas" w:hAnsi="Consolas" w:cs="Consolas"/>
+                          <w:color w:val="000000"/>
+                          <w:sz w:val="20"/>
+                          <w:szCs w:val="20"/>
+                        </w:rPr>
+                        <w:t xml:space="preserve">: </w:t>
+                      </w:r>
+                      <w:proofErr w:type="gramStart"/>
+                      <w:r>
+                        <w:rPr>
+                          <w:rFonts w:ascii="Consolas" w:hAnsi="Consolas" w:cs="Consolas"/>
+                          <w:color w:val="000000"/>
+                          <w:sz w:val="20"/>
+                          <w:szCs w:val="20"/>
+                        </w:rPr>
+                        <w:t xml:space="preserve">{ </w:t>
+                      </w:r>
+                      <w:r>
+                        <w:rPr>
+                          <w:rFonts w:ascii="Consolas" w:hAnsi="Consolas" w:cs="Consolas"/>
+                          <w:color w:val="408040"/>
+                          <w:sz w:val="20"/>
+                          <w:szCs w:val="20"/>
+                        </w:rPr>
                         <w:t>"</w:t>
                       </w:r>
-                      <w:proofErr w:type="gramStart"/>
+                      <w:proofErr w:type="gramEnd"/>
                       <w:r>
                         <w:rPr>
                           <w:rFonts w:ascii="Consolas" w:hAnsi="Consolas" w:cs="Consolas"/>
@@ -1973,35 +2007,7 @@
                           <w:sz w:val="20"/>
                           <w:szCs w:val="20"/>
                         </w:rPr>
-                        <w:t>normal</w:t>
-                      </w:r>
-                      <w:proofErr w:type="gramEnd"/>
-                      <w:r>
-                        <w:rPr>
-                          <w:rFonts w:ascii="Consolas" w:hAnsi="Consolas" w:cs="Consolas"/>
-                          <w:color w:val="408040"/>
-                          <w:sz w:val="20"/>
-                          <w:szCs w:val="20"/>
-                        </w:rPr>
-                        <w:t>"</w:t>
-                      </w:r>
-                      <w:r>
-                        <w:rPr>
-                          <w:rFonts w:ascii="Consolas" w:hAnsi="Consolas" w:cs="Consolas"/>
-                          <w:color w:val="000000"/>
-                          <w:sz w:val="20"/>
-                          <w:szCs w:val="20"/>
-                        </w:rPr>
-                        <w:t xml:space="preserve">: { </w:t>
-                      </w:r>
-                      <w:r>
-                        <w:rPr>
-                          <w:rFonts w:ascii="Consolas" w:hAnsi="Consolas" w:cs="Consolas"/>
-                          <w:color w:val="408040"/>
-                          <w:sz w:val="20"/>
-                          <w:szCs w:val="20"/>
-                        </w:rPr>
-                        <w:t>"model"</w:t>
+                        <w:t>model"</w:t>
                       </w:r>
                       <w:r>
                         <w:rPr>
@@ -2144,21 +2150,21 @@
       <w:r>
         <w:t xml:space="preserve">Items: </w:t>
       </w:r>
-      <w:r>
-        <w:t>item</w:t>
-      </w:r>
       <w:proofErr w:type="gramStart"/>
       <w:r>
-        <w:t>.&lt;</w:t>
-      </w:r>
-      <w:proofErr w:type="spellStart"/>
+        <w:t>item.&lt;</w:t>
+      </w:r>
+      <w:proofErr w:type="spellStart"/>
+      <w:r>
+        <w:t>itemName</w:t>
+      </w:r>
+      <w:proofErr w:type="spellEnd"/>
+      <w:r>
+        <w:t>&gt;.name</w:t>
+      </w:r>
       <w:proofErr w:type="gramEnd"/>
       <w:r>
-        <w:t>itemName</w:t>
-      </w:r>
-      <w:proofErr w:type="spellEnd"/>
-      <w:r>
-        <w:t>&gt;.name=&lt;</w:t>
+        <w:t>=&lt;</w:t>
       </w:r>
       <w:proofErr w:type="spellStart"/>
       <w:r>
@@ -2174,20 +2180,23 @@
         <w:ind w:left="1440" w:firstLine="720"/>
       </w:pPr>
       <w:r>
-        <w:t>Blocks: tile</w:t>
+        <w:t xml:space="preserve">Blocks: </w:t>
       </w:r>
       <w:proofErr w:type="gramStart"/>
       <w:r>
-        <w:t>.&lt;</w:t>
-      </w:r>
-      <w:proofErr w:type="spellStart"/>
+        <w:t>tile.&lt;</w:t>
+      </w:r>
+      <w:proofErr w:type="spellStart"/>
+      <w:r>
+        <w:t>blockName</w:t>
+      </w:r>
+      <w:proofErr w:type="spellEnd"/>
+      <w:r>
+        <w:t>&gt;.name</w:t>
+      </w:r>
       <w:proofErr w:type="gramEnd"/>
       <w:r>
-        <w:t>blockName</w:t>
-      </w:r>
-      <w:proofErr w:type="spellEnd"/>
-      <w:r>
-        <w:t>&gt;.name=&lt;</w:t>
+        <w:t>=&lt;</w:t>
       </w:r>
       <w:proofErr w:type="spellStart"/>
       <w:r>
@@ -2220,14 +2229,12 @@
       <w:r>
         <w:tab/>
       </w:r>
-      <w:proofErr w:type="gramStart"/>
       <w:r>
         <w:rPr>
           <w:rStyle w:val="Heading5Char"/>
         </w:rPr>
         <w:t>block</w:t>
       </w:r>
-      <w:proofErr w:type="gramEnd"/>
       <w:r>
         <w:t xml:space="preserve"> – holds model </w:t>
       </w:r>
@@ -2336,27 +2343,7 @@
                                 <w:sz w:val="20"/>
                                 <w:szCs w:val="20"/>
                               </w:rPr>
-                              <w:t>"</w:t>
-                            </w:r>
-                            <w:proofErr w:type="gramStart"/>
-                            <w:r>
-                              <w:rPr>
-                                <w:rFonts w:ascii="Consolas" w:hAnsi="Consolas" w:cs="Consolas"/>
-                                <w:color w:val="408040"/>
-                                <w:sz w:val="20"/>
-                                <w:szCs w:val="20"/>
-                              </w:rPr>
-                              <w:t>parent</w:t>
-                            </w:r>
-                            <w:proofErr w:type="gramEnd"/>
-                            <w:r>
-                              <w:rPr>
-                                <w:rFonts w:ascii="Consolas" w:hAnsi="Consolas" w:cs="Consolas"/>
-                                <w:color w:val="408040"/>
-                                <w:sz w:val="20"/>
-                                <w:szCs w:val="20"/>
-                              </w:rPr>
-                              <w:t>"</w:t>
+                              <w:t>"parent"</w:t>
                             </w:r>
                             <w:r>
                               <w:rPr>
@@ -2434,9 +2421,46 @@
                                 <w:sz w:val="20"/>
                                 <w:szCs w:val="20"/>
                               </w:rPr>
+                              <w:t>"textures"</w:t>
+                            </w:r>
+                            <w:r>
+                              <w:rPr>
+                                <w:rFonts w:ascii="Consolas" w:hAnsi="Consolas" w:cs="Consolas"/>
+                                <w:color w:val="000000"/>
+                                <w:sz w:val="20"/>
+                                <w:szCs w:val="20"/>
+                              </w:rPr>
+                              <w:t xml:space="preserve">: </w:t>
+                            </w:r>
+                            <w:proofErr w:type="gramStart"/>
+                            <w:r>
+                              <w:rPr>
+                                <w:rFonts w:ascii="Consolas" w:hAnsi="Consolas" w:cs="Consolas"/>
+                                <w:color w:val="000000"/>
+                                <w:sz w:val="20"/>
+                                <w:szCs w:val="20"/>
+                              </w:rPr>
+                              <w:t>{</w:t>
+                            </w:r>
+                            <w:r>
+                              <w:rPr>
+                                <w:rFonts w:ascii="Consolas" w:hAnsi="Consolas" w:cs="Consolas"/>
+                                <w:color w:val="000000"/>
+                                <w:sz w:val="20"/>
+                                <w:szCs w:val="20"/>
+                              </w:rPr>
+                              <w:t xml:space="preserve"> </w:t>
+                            </w:r>
+                            <w:r>
+                              <w:rPr>
+                                <w:rFonts w:ascii="Consolas" w:hAnsi="Consolas" w:cs="Consolas"/>
+                                <w:color w:val="408040"/>
+                                <w:sz w:val="20"/>
+                                <w:szCs w:val="20"/>
+                              </w:rPr>
                               <w:t>"</w:t>
                             </w:r>
-                            <w:proofErr w:type="gramStart"/>
+                            <w:proofErr w:type="gramEnd"/>
                             <w:r>
                               <w:rPr>
                                 <w:rFonts w:ascii="Consolas" w:hAnsi="Consolas" w:cs="Consolas"/>
@@ -2444,44 +2468,7 @@
                                 <w:sz w:val="20"/>
                                 <w:szCs w:val="20"/>
                               </w:rPr>
-                              <w:t>textures</w:t>
-                            </w:r>
-                            <w:proofErr w:type="gramEnd"/>
-                            <w:r>
-                              <w:rPr>
-                                <w:rFonts w:ascii="Consolas" w:hAnsi="Consolas" w:cs="Consolas"/>
-                                <w:color w:val="408040"/>
-                                <w:sz w:val="20"/>
-                                <w:szCs w:val="20"/>
-                              </w:rPr>
-                              <w:t>"</w:t>
-                            </w:r>
-                            <w:r>
-                              <w:rPr>
-                                <w:rFonts w:ascii="Consolas" w:hAnsi="Consolas" w:cs="Consolas"/>
-                                <w:color w:val="000000"/>
-                                <w:sz w:val="20"/>
-                                <w:szCs w:val="20"/>
-                              </w:rPr>
-                              <w:t>: {</w:t>
-                            </w:r>
-                            <w:r>
-                              <w:rPr>
-                                <w:rFonts w:ascii="Consolas" w:hAnsi="Consolas" w:cs="Consolas"/>
-                                <w:color w:val="000000"/>
-                                <w:sz w:val="20"/>
-                                <w:szCs w:val="20"/>
-                              </w:rPr>
-                              <w:t xml:space="preserve"> </w:t>
-                            </w:r>
-                            <w:r>
-                              <w:rPr>
-                                <w:rFonts w:ascii="Consolas" w:hAnsi="Consolas" w:cs="Consolas"/>
-                                <w:color w:val="408040"/>
-                                <w:sz w:val="20"/>
-                                <w:szCs w:val="20"/>
-                              </w:rPr>
-                              <w:t>"all"</w:t>
+                              <w:t>all"</w:t>
                             </w:r>
                             <w:r>
                               <w:rPr>
@@ -2617,27 +2604,7 @@
                           <w:sz w:val="20"/>
                           <w:szCs w:val="20"/>
                         </w:rPr>
-                        <w:t>"</w:t>
-                      </w:r>
-                      <w:proofErr w:type="gramStart"/>
-                      <w:r>
-                        <w:rPr>
-                          <w:rFonts w:ascii="Consolas" w:hAnsi="Consolas" w:cs="Consolas"/>
-                          <w:color w:val="408040"/>
-                          <w:sz w:val="20"/>
-                          <w:szCs w:val="20"/>
-                        </w:rPr>
-                        <w:t>parent</w:t>
-                      </w:r>
-                      <w:proofErr w:type="gramEnd"/>
-                      <w:r>
-                        <w:rPr>
-                          <w:rFonts w:ascii="Consolas" w:hAnsi="Consolas" w:cs="Consolas"/>
-                          <w:color w:val="408040"/>
-                          <w:sz w:val="20"/>
-                          <w:szCs w:val="20"/>
-                        </w:rPr>
-                        <w:t>"</w:t>
+                        <w:t>"parent"</w:t>
                       </w:r>
                       <w:r>
                         <w:rPr>
@@ -2715,9 +2682,46 @@
                           <w:sz w:val="20"/>
                           <w:szCs w:val="20"/>
                         </w:rPr>
+                        <w:t>"textures"</w:t>
+                      </w:r>
+                      <w:r>
+                        <w:rPr>
+                          <w:rFonts w:ascii="Consolas" w:hAnsi="Consolas" w:cs="Consolas"/>
+                          <w:color w:val="000000"/>
+                          <w:sz w:val="20"/>
+                          <w:szCs w:val="20"/>
+                        </w:rPr>
+                        <w:t xml:space="preserve">: </w:t>
+                      </w:r>
+                      <w:proofErr w:type="gramStart"/>
+                      <w:r>
+                        <w:rPr>
+                          <w:rFonts w:ascii="Consolas" w:hAnsi="Consolas" w:cs="Consolas"/>
+                          <w:color w:val="000000"/>
+                          <w:sz w:val="20"/>
+                          <w:szCs w:val="20"/>
+                        </w:rPr>
+                        <w:t>{</w:t>
+                      </w:r>
+                      <w:r>
+                        <w:rPr>
+                          <w:rFonts w:ascii="Consolas" w:hAnsi="Consolas" w:cs="Consolas"/>
+                          <w:color w:val="000000"/>
+                          <w:sz w:val="20"/>
+                          <w:szCs w:val="20"/>
+                        </w:rPr>
+                        <w:t xml:space="preserve"> </w:t>
+                      </w:r>
+                      <w:r>
+                        <w:rPr>
+                          <w:rFonts w:ascii="Consolas" w:hAnsi="Consolas" w:cs="Consolas"/>
+                          <w:color w:val="408040"/>
+                          <w:sz w:val="20"/>
+                          <w:szCs w:val="20"/>
+                        </w:rPr>
                         <w:t>"</w:t>
                       </w:r>
-                      <w:proofErr w:type="gramStart"/>
+                      <w:proofErr w:type="gramEnd"/>
                       <w:r>
                         <w:rPr>
                           <w:rFonts w:ascii="Consolas" w:hAnsi="Consolas" w:cs="Consolas"/>
@@ -2725,44 +2729,7 @@
                           <w:sz w:val="20"/>
                           <w:szCs w:val="20"/>
                         </w:rPr>
-                        <w:t>textures</w:t>
-                      </w:r>
-                      <w:proofErr w:type="gramEnd"/>
-                      <w:r>
-                        <w:rPr>
-                          <w:rFonts w:ascii="Consolas" w:hAnsi="Consolas" w:cs="Consolas"/>
-                          <w:color w:val="408040"/>
-                          <w:sz w:val="20"/>
-                          <w:szCs w:val="20"/>
-                        </w:rPr>
-                        <w:t>"</w:t>
-                      </w:r>
-                      <w:r>
-                        <w:rPr>
-                          <w:rFonts w:ascii="Consolas" w:hAnsi="Consolas" w:cs="Consolas"/>
-                          <w:color w:val="000000"/>
-                          <w:sz w:val="20"/>
-                          <w:szCs w:val="20"/>
-                        </w:rPr>
-                        <w:t>: {</w:t>
-                      </w:r>
-                      <w:r>
-                        <w:rPr>
-                          <w:rFonts w:ascii="Consolas" w:hAnsi="Consolas" w:cs="Consolas"/>
-                          <w:color w:val="000000"/>
-                          <w:sz w:val="20"/>
-                          <w:szCs w:val="20"/>
-                        </w:rPr>
-                        <w:t xml:space="preserve"> </w:t>
-                      </w:r>
-                      <w:r>
-                        <w:rPr>
-                          <w:rFonts w:ascii="Consolas" w:hAnsi="Consolas" w:cs="Consolas"/>
-                          <w:color w:val="408040"/>
-                          <w:sz w:val="20"/>
-                          <w:szCs w:val="20"/>
-                        </w:rPr>
-                        <w:t>"all"</w:t>
+                        <w:t>all"</w:t>
                       </w:r>
                       <w:r>
                         <w:rPr>
@@ -2845,7 +2812,6 @@
       <w:pPr>
         <w:ind w:left="1440" w:firstLine="720"/>
       </w:pPr>
-      <w:proofErr w:type="gramStart"/>
       <w:r>
         <w:rPr>
           <w:rStyle w:val="Heading5Char"/>
@@ -2858,7 +2824,6 @@
         </w:rPr>
         <w:t>em</w:t>
       </w:r>
-      <w:proofErr w:type="gramEnd"/>
       <w:r>
         <w:t xml:space="preserve"> – holds model </w:t>
       </w:r>
@@ -3052,9 +3017,46 @@
                                 <w:sz w:val="20"/>
                                 <w:szCs w:val="20"/>
                               </w:rPr>
+                              <w:t>"textures"</w:t>
+                            </w:r>
+                            <w:r>
+                              <w:rPr>
+                                <w:rFonts w:ascii="Consolas" w:hAnsi="Consolas" w:cs="Consolas"/>
+                                <w:color w:val="000000"/>
+                                <w:sz w:val="20"/>
+                                <w:szCs w:val="20"/>
+                              </w:rPr>
+                              <w:t xml:space="preserve">: </w:t>
+                            </w:r>
+                            <w:proofErr w:type="gramStart"/>
+                            <w:r>
+                              <w:rPr>
+                                <w:rFonts w:ascii="Consolas" w:hAnsi="Consolas" w:cs="Consolas"/>
+                                <w:color w:val="000000"/>
+                                <w:sz w:val="20"/>
+                                <w:szCs w:val="20"/>
+                              </w:rPr>
+                              <w:t>{</w:t>
+                            </w:r>
+                            <w:r>
+                              <w:rPr>
+                                <w:rFonts w:ascii="Consolas" w:hAnsi="Consolas" w:cs="Consolas"/>
+                                <w:color w:val="000000"/>
+                                <w:sz w:val="20"/>
+                                <w:szCs w:val="20"/>
+                              </w:rPr>
+                              <w:t xml:space="preserve"> </w:t>
+                            </w:r>
+                            <w:r>
+                              <w:rPr>
+                                <w:rFonts w:ascii="Consolas" w:hAnsi="Consolas" w:cs="Consolas"/>
+                                <w:color w:val="408040"/>
+                                <w:sz w:val="20"/>
+                                <w:szCs w:val="20"/>
+                              </w:rPr>
                               <w:t>"</w:t>
                             </w:r>
-                            <w:proofErr w:type="gramStart"/>
+                            <w:proofErr w:type="gramEnd"/>
                             <w:r>
                               <w:rPr>
                                 <w:rFonts w:ascii="Consolas" w:hAnsi="Consolas" w:cs="Consolas"/>
@@ -3062,44 +3064,7 @@
                                 <w:sz w:val="20"/>
                                 <w:szCs w:val="20"/>
                               </w:rPr>
-                              <w:t>textures</w:t>
-                            </w:r>
-                            <w:proofErr w:type="gramEnd"/>
-                            <w:r>
-                              <w:rPr>
-                                <w:rFonts w:ascii="Consolas" w:hAnsi="Consolas" w:cs="Consolas"/>
-                                <w:color w:val="408040"/>
-                                <w:sz w:val="20"/>
-                                <w:szCs w:val="20"/>
-                              </w:rPr>
-                              <w:t>"</w:t>
-                            </w:r>
-                            <w:r>
-                              <w:rPr>
-                                <w:rFonts w:ascii="Consolas" w:hAnsi="Consolas" w:cs="Consolas"/>
-                                <w:color w:val="000000"/>
-                                <w:sz w:val="20"/>
-                                <w:szCs w:val="20"/>
-                              </w:rPr>
-                              <w:t>: {</w:t>
-                            </w:r>
-                            <w:r>
-                              <w:rPr>
-                                <w:rFonts w:ascii="Consolas" w:hAnsi="Consolas" w:cs="Consolas"/>
-                                <w:color w:val="000000"/>
-                                <w:sz w:val="20"/>
-                                <w:szCs w:val="20"/>
-                              </w:rPr>
-                              <w:t xml:space="preserve"> </w:t>
-                            </w:r>
-                            <w:r>
-                              <w:rPr>
-                                <w:rFonts w:ascii="Consolas" w:hAnsi="Consolas" w:cs="Consolas"/>
-                                <w:color w:val="408040"/>
-                                <w:sz w:val="20"/>
-                                <w:szCs w:val="20"/>
-                              </w:rPr>
-                              <w:t>"layer0"</w:t>
+                              <w:t>layer0"</w:t>
                             </w:r>
                             <w:r>
                               <w:rPr>
@@ -3325,9 +3290,46 @@
                           <w:sz w:val="20"/>
                           <w:szCs w:val="20"/>
                         </w:rPr>
+                        <w:t>"textures"</w:t>
+                      </w:r>
+                      <w:r>
+                        <w:rPr>
+                          <w:rFonts w:ascii="Consolas" w:hAnsi="Consolas" w:cs="Consolas"/>
+                          <w:color w:val="000000"/>
+                          <w:sz w:val="20"/>
+                          <w:szCs w:val="20"/>
+                        </w:rPr>
+                        <w:t xml:space="preserve">: </w:t>
+                      </w:r>
+                      <w:proofErr w:type="gramStart"/>
+                      <w:r>
+                        <w:rPr>
+                          <w:rFonts w:ascii="Consolas" w:hAnsi="Consolas" w:cs="Consolas"/>
+                          <w:color w:val="000000"/>
+                          <w:sz w:val="20"/>
+                          <w:szCs w:val="20"/>
+                        </w:rPr>
+                        <w:t>{</w:t>
+                      </w:r>
+                      <w:r>
+                        <w:rPr>
+                          <w:rFonts w:ascii="Consolas" w:hAnsi="Consolas" w:cs="Consolas"/>
+                          <w:color w:val="000000"/>
+                          <w:sz w:val="20"/>
+                          <w:szCs w:val="20"/>
+                        </w:rPr>
+                        <w:t xml:space="preserve"> </w:t>
+                      </w:r>
+                      <w:r>
+                        <w:rPr>
+                          <w:rFonts w:ascii="Consolas" w:hAnsi="Consolas" w:cs="Consolas"/>
+                          <w:color w:val="408040"/>
+                          <w:sz w:val="20"/>
+                          <w:szCs w:val="20"/>
+                        </w:rPr>
                         <w:t>"</w:t>
                       </w:r>
-                      <w:proofErr w:type="gramStart"/>
+                      <w:proofErr w:type="gramEnd"/>
                       <w:r>
                         <w:rPr>
                           <w:rFonts w:ascii="Consolas" w:hAnsi="Consolas" w:cs="Consolas"/>
@@ -3335,44 +3337,7 @@
                           <w:sz w:val="20"/>
                           <w:szCs w:val="20"/>
                         </w:rPr>
-                        <w:t>textures</w:t>
-                      </w:r>
-                      <w:proofErr w:type="gramEnd"/>
-                      <w:r>
-                        <w:rPr>
-                          <w:rFonts w:ascii="Consolas" w:hAnsi="Consolas" w:cs="Consolas"/>
-                          <w:color w:val="408040"/>
-                          <w:sz w:val="20"/>
-                          <w:szCs w:val="20"/>
-                        </w:rPr>
-                        <w:t>"</w:t>
-                      </w:r>
-                      <w:r>
-                        <w:rPr>
-                          <w:rFonts w:ascii="Consolas" w:hAnsi="Consolas" w:cs="Consolas"/>
-                          <w:color w:val="000000"/>
-                          <w:sz w:val="20"/>
-                          <w:szCs w:val="20"/>
-                        </w:rPr>
-                        <w:t>: {</w:t>
-                      </w:r>
-                      <w:r>
-                        <w:rPr>
-                          <w:rFonts w:ascii="Consolas" w:hAnsi="Consolas" w:cs="Consolas"/>
-                          <w:color w:val="000000"/>
-                          <w:sz w:val="20"/>
-                          <w:szCs w:val="20"/>
-                        </w:rPr>
-                        <w:t xml:space="preserve"> </w:t>
-                      </w:r>
-                      <w:r>
-                        <w:rPr>
-                          <w:rFonts w:ascii="Consolas" w:hAnsi="Consolas" w:cs="Consolas"/>
-                          <w:color w:val="408040"/>
-                          <w:sz w:val="20"/>
-                          <w:szCs w:val="20"/>
-                        </w:rPr>
-                        <w:t>"layer0"</w:t>
+                        <w:t>layer0"</w:t>
                       </w:r>
                       <w:r>
                         <w:rPr>
@@ -3580,57 +3545,39 @@
                                 <w:sz w:val="20"/>
                                 <w:szCs w:val="20"/>
                               </w:rPr>
+                              <w:t>"parent"</w:t>
+                            </w:r>
+                            <w:r>
+                              <w:rPr>
+                                <w:rFonts w:ascii="Consolas" w:hAnsi="Consolas" w:cs="Consolas"/>
+                                <w:color w:val="000000"/>
+                                <w:sz w:val="20"/>
+                                <w:szCs w:val="20"/>
+                              </w:rPr>
+                              <w:t xml:space="preserve">: </w:t>
+                            </w:r>
+                            <w:r>
+                              <w:rPr>
+                                <w:rFonts w:ascii="Consolas" w:hAnsi="Consolas" w:cs="Consolas"/>
+                                <w:color w:val="1000A0"/>
+                                <w:sz w:val="20"/>
+                                <w:szCs w:val="20"/>
+                              </w:rPr>
                               <w:t>"</w:t>
                             </w:r>
+                            <w:proofErr w:type="spellStart"/>
                             <w:proofErr w:type="gramStart"/>
                             <w:r>
                               <w:rPr>
                                 <w:rFonts w:ascii="Consolas" w:hAnsi="Consolas" w:cs="Consolas"/>
-                                <w:color w:val="408040"/>
-                                <w:sz w:val="20"/>
-                                <w:szCs w:val="20"/>
-                              </w:rPr>
-                              <w:t>parent</w:t>
-                            </w:r>
+                                <w:color w:val="1000A0"/>
+                                <w:sz w:val="20"/>
+                                <w:szCs w:val="20"/>
+                              </w:rPr>
+                              <w:t>sbmm:block</w:t>
+                            </w:r>
+                            <w:proofErr w:type="spellEnd"/>
                             <w:proofErr w:type="gramEnd"/>
-                            <w:r>
-                              <w:rPr>
-                                <w:rFonts w:ascii="Consolas" w:hAnsi="Consolas" w:cs="Consolas"/>
-                                <w:color w:val="408040"/>
-                                <w:sz w:val="20"/>
-                                <w:szCs w:val="20"/>
-                              </w:rPr>
-                              <w:t>"</w:t>
-                            </w:r>
-                            <w:r>
-                              <w:rPr>
-                                <w:rFonts w:ascii="Consolas" w:hAnsi="Consolas" w:cs="Consolas"/>
-                                <w:color w:val="000000"/>
-                                <w:sz w:val="20"/>
-                                <w:szCs w:val="20"/>
-                              </w:rPr>
-                              <w:t xml:space="preserve">: </w:t>
-                            </w:r>
-                            <w:r>
-                              <w:rPr>
-                                <w:rFonts w:ascii="Consolas" w:hAnsi="Consolas" w:cs="Consolas"/>
-                                <w:color w:val="1000A0"/>
-                                <w:sz w:val="20"/>
-                                <w:szCs w:val="20"/>
-                              </w:rPr>
-                              <w:t>"</w:t>
-                            </w:r>
-                            <w:proofErr w:type="spellStart"/>
-                            <w:r>
-                              <w:rPr>
-                                <w:rFonts w:ascii="Consolas" w:hAnsi="Consolas" w:cs="Consolas"/>
-                                <w:color w:val="1000A0"/>
-                                <w:sz w:val="20"/>
-                                <w:szCs w:val="20"/>
-                              </w:rPr>
-                              <w:t>sbmm:block</w:t>
-                            </w:r>
-                            <w:proofErr w:type="spellEnd"/>
                             <w:r>
                               <w:rPr>
                                 <w:rFonts w:ascii="Consolas" w:hAnsi="Consolas" w:cs="Consolas"/>
@@ -3761,57 +3708,39 @@
                           <w:sz w:val="20"/>
                           <w:szCs w:val="20"/>
                         </w:rPr>
+                        <w:t>"parent"</w:t>
+                      </w:r>
+                      <w:r>
+                        <w:rPr>
+                          <w:rFonts w:ascii="Consolas" w:hAnsi="Consolas" w:cs="Consolas"/>
+                          <w:color w:val="000000"/>
+                          <w:sz w:val="20"/>
+                          <w:szCs w:val="20"/>
+                        </w:rPr>
+                        <w:t xml:space="preserve">: </w:t>
+                      </w:r>
+                      <w:r>
+                        <w:rPr>
+                          <w:rFonts w:ascii="Consolas" w:hAnsi="Consolas" w:cs="Consolas"/>
+                          <w:color w:val="1000A0"/>
+                          <w:sz w:val="20"/>
+                          <w:szCs w:val="20"/>
+                        </w:rPr>
                         <w:t>"</w:t>
                       </w:r>
+                      <w:proofErr w:type="spellStart"/>
                       <w:proofErr w:type="gramStart"/>
                       <w:r>
                         <w:rPr>
                           <w:rFonts w:ascii="Consolas" w:hAnsi="Consolas" w:cs="Consolas"/>
-                          <w:color w:val="408040"/>
-                          <w:sz w:val="20"/>
-                          <w:szCs w:val="20"/>
-                        </w:rPr>
-                        <w:t>parent</w:t>
-                      </w:r>
+                          <w:color w:val="1000A0"/>
+                          <w:sz w:val="20"/>
+                          <w:szCs w:val="20"/>
+                        </w:rPr>
+                        <w:t>sbmm:block</w:t>
+                      </w:r>
+                      <w:proofErr w:type="spellEnd"/>
                       <w:proofErr w:type="gramEnd"/>
-                      <w:r>
-                        <w:rPr>
-                          <w:rFonts w:ascii="Consolas" w:hAnsi="Consolas" w:cs="Consolas"/>
-                          <w:color w:val="408040"/>
-                          <w:sz w:val="20"/>
-                          <w:szCs w:val="20"/>
-                        </w:rPr>
-                        <w:t>"</w:t>
-                      </w:r>
-                      <w:r>
-                        <w:rPr>
-                          <w:rFonts w:ascii="Consolas" w:hAnsi="Consolas" w:cs="Consolas"/>
-                          <w:color w:val="000000"/>
-                          <w:sz w:val="20"/>
-                          <w:szCs w:val="20"/>
-                        </w:rPr>
-                        <w:t xml:space="preserve">: </w:t>
-                      </w:r>
-                      <w:r>
-                        <w:rPr>
-                          <w:rFonts w:ascii="Consolas" w:hAnsi="Consolas" w:cs="Consolas"/>
-                          <w:color w:val="1000A0"/>
-                          <w:sz w:val="20"/>
-                          <w:szCs w:val="20"/>
-                        </w:rPr>
-                        <w:t>"</w:t>
-                      </w:r>
-                      <w:proofErr w:type="spellStart"/>
-                      <w:r>
-                        <w:rPr>
-                          <w:rFonts w:ascii="Consolas" w:hAnsi="Consolas" w:cs="Consolas"/>
-                          <w:color w:val="1000A0"/>
-                          <w:sz w:val="20"/>
-                          <w:szCs w:val="20"/>
-                        </w:rPr>
-                        <w:t>sbmm:block</w:t>
-                      </w:r>
-                      <w:proofErr w:type="spellEnd"/>
                       <w:r>
                         <w:rPr>
                           <w:rFonts w:ascii="Consolas" w:hAnsi="Consolas" w:cs="Consolas"/>
@@ -3982,27 +3911,7 @@
                                 <w:sz w:val="20"/>
                                 <w:szCs w:val="20"/>
                               </w:rPr>
-                              <w:t>"</w:t>
-                            </w:r>
-                            <w:proofErr w:type="gramStart"/>
-                            <w:r>
-                              <w:rPr>
-                                <w:rFonts w:ascii="Consolas" w:hAnsi="Consolas" w:cs="Consolas"/>
-                                <w:color w:val="408040"/>
-                                <w:sz w:val="20"/>
-                                <w:szCs w:val="20"/>
-                              </w:rPr>
-                              <w:t>parent</w:t>
-                            </w:r>
-                            <w:proofErr w:type="gramEnd"/>
-                            <w:r>
-                              <w:rPr>
-                                <w:rFonts w:ascii="Consolas" w:hAnsi="Consolas" w:cs="Consolas"/>
-                                <w:color w:val="408040"/>
-                                <w:sz w:val="20"/>
-                                <w:szCs w:val="20"/>
-                              </w:rPr>
-                              <w:t>"</w:t>
+                              <w:t>"parent"</w:t>
                             </w:r>
                             <w:r>
                               <w:rPr>
@@ -4020,25 +3929,7 @@
                                 <w:sz w:val="20"/>
                                 <w:szCs w:val="20"/>
                               </w:rPr>
-                              <w:t>"item/</w:t>
-                            </w:r>
-                            <w:r>
-                              <w:rPr>
-                                <w:rFonts w:ascii="Consolas" w:hAnsi="Consolas" w:cs="Consolas"/>
-                                <w:color w:val="1000A0"/>
-                                <w:sz w:val="20"/>
-                                <w:szCs w:val="20"/>
-                              </w:rPr>
-                              <w:t>handheld</w:t>
-                            </w:r>
-                            <w:r>
-                              <w:rPr>
-                                <w:rFonts w:ascii="Consolas" w:hAnsi="Consolas" w:cs="Consolas"/>
-                                <w:color w:val="1000A0"/>
-                                <w:sz w:val="20"/>
-                                <w:szCs w:val="20"/>
-                              </w:rPr>
-                              <w:t>"</w:t>
+                              <w:t>"item/handheld"</w:t>
                             </w:r>
                             <w:r>
                               <w:rPr>
@@ -4078,9 +3969,46 @@
                                 <w:sz w:val="20"/>
                                 <w:szCs w:val="20"/>
                               </w:rPr>
+                              <w:t>"textures"</w:t>
+                            </w:r>
+                            <w:r>
+                              <w:rPr>
+                                <w:rFonts w:ascii="Consolas" w:hAnsi="Consolas" w:cs="Consolas"/>
+                                <w:color w:val="000000"/>
+                                <w:sz w:val="20"/>
+                                <w:szCs w:val="20"/>
+                              </w:rPr>
+                              <w:t xml:space="preserve">: </w:t>
+                            </w:r>
+                            <w:proofErr w:type="gramStart"/>
+                            <w:r>
+                              <w:rPr>
+                                <w:rFonts w:ascii="Consolas" w:hAnsi="Consolas" w:cs="Consolas"/>
+                                <w:color w:val="000000"/>
+                                <w:sz w:val="20"/>
+                                <w:szCs w:val="20"/>
+                              </w:rPr>
+                              <w:t>{</w:t>
+                            </w:r>
+                            <w:r>
+                              <w:rPr>
+                                <w:rFonts w:ascii="Consolas" w:hAnsi="Consolas" w:cs="Consolas"/>
+                                <w:color w:val="000000"/>
+                                <w:sz w:val="20"/>
+                                <w:szCs w:val="20"/>
+                              </w:rPr>
+                              <w:t xml:space="preserve"> </w:t>
+                            </w:r>
+                            <w:r>
+                              <w:rPr>
+                                <w:rFonts w:ascii="Consolas" w:hAnsi="Consolas" w:cs="Consolas"/>
+                                <w:color w:val="408040"/>
+                                <w:sz w:val="20"/>
+                                <w:szCs w:val="20"/>
+                              </w:rPr>
                               <w:t>"</w:t>
                             </w:r>
-                            <w:proofErr w:type="gramStart"/>
+                            <w:proofErr w:type="gramEnd"/>
                             <w:r>
                               <w:rPr>
                                 <w:rFonts w:ascii="Consolas" w:hAnsi="Consolas" w:cs="Consolas"/>
@@ -4088,17 +4016,7 @@
                                 <w:sz w:val="20"/>
                                 <w:szCs w:val="20"/>
                               </w:rPr>
-                              <w:t>textures</w:t>
-                            </w:r>
-                            <w:proofErr w:type="gramEnd"/>
-                            <w:r>
-                              <w:rPr>
-                                <w:rFonts w:ascii="Consolas" w:hAnsi="Consolas" w:cs="Consolas"/>
-                                <w:color w:val="408040"/>
-                                <w:sz w:val="20"/>
-                                <w:szCs w:val="20"/>
-                              </w:rPr>
-                              <w:t>"</w:t>
+                              <w:t>layer0"</w:t>
                             </w:r>
                             <w:r>
                               <w:rPr>
@@ -4107,33 +4025,6 @@
                                 <w:sz w:val="20"/>
                                 <w:szCs w:val="20"/>
                               </w:rPr>
-                              <w:t>: {</w:t>
-                            </w:r>
-                            <w:r>
-                              <w:rPr>
-                                <w:rFonts w:ascii="Consolas" w:hAnsi="Consolas" w:cs="Consolas"/>
-                                <w:color w:val="000000"/>
-                                <w:sz w:val="20"/>
-                                <w:szCs w:val="20"/>
-                              </w:rPr>
-                              <w:t xml:space="preserve"> </w:t>
-                            </w:r>
-                            <w:r>
-                              <w:rPr>
-                                <w:rFonts w:ascii="Consolas" w:hAnsi="Consolas" w:cs="Consolas"/>
-                                <w:color w:val="408040"/>
-                                <w:sz w:val="20"/>
-                                <w:szCs w:val="20"/>
-                              </w:rPr>
-                              <w:t>"layer0"</w:t>
-                            </w:r>
-                            <w:r>
-                              <w:rPr>
-                                <w:rFonts w:ascii="Consolas" w:hAnsi="Consolas" w:cs="Consolas"/>
-                                <w:color w:val="000000"/>
-                                <w:sz w:val="20"/>
-                                <w:szCs w:val="20"/>
-                              </w:rPr>
                               <w:t xml:space="preserve">: </w:t>
                             </w:r>
                             <w:r>
@@ -4153,16 +4044,7 @@
                                 <w:sz w:val="20"/>
                                 <w:szCs w:val="20"/>
                               </w:rPr>
-                              <w:t>tool</w:t>
-                            </w:r>
-                            <w:r>
-                              <w:rPr>
-                                <w:rFonts w:ascii="Consolas" w:hAnsi="Consolas" w:cs="Consolas"/>
-                                <w:color w:val="1000A0"/>
-                                <w:sz w:val="20"/>
-                                <w:szCs w:val="20"/>
-                              </w:rPr>
-                              <w:t>Name</w:t>
+                              <w:t>toolName</w:t>
                             </w:r>
                             <w:proofErr w:type="spellEnd"/>
                             <w:r>
@@ -4293,27 +4175,7 @@
                           <w:sz w:val="20"/>
                           <w:szCs w:val="20"/>
                         </w:rPr>
-                        <w:t>"</w:t>
-                      </w:r>
-                      <w:proofErr w:type="gramStart"/>
-                      <w:r>
-                        <w:rPr>
-                          <w:rFonts w:ascii="Consolas" w:hAnsi="Consolas" w:cs="Consolas"/>
-                          <w:color w:val="408040"/>
-                          <w:sz w:val="20"/>
-                          <w:szCs w:val="20"/>
-                        </w:rPr>
-                        <w:t>parent</w:t>
-                      </w:r>
-                      <w:proofErr w:type="gramEnd"/>
-                      <w:r>
-                        <w:rPr>
-                          <w:rFonts w:ascii="Consolas" w:hAnsi="Consolas" w:cs="Consolas"/>
-                          <w:color w:val="408040"/>
-                          <w:sz w:val="20"/>
-                          <w:szCs w:val="20"/>
-                        </w:rPr>
-                        <w:t>"</w:t>
+                        <w:t>"parent"</w:t>
                       </w:r>
                       <w:r>
                         <w:rPr>
@@ -4331,25 +4193,7 @@
                           <w:sz w:val="20"/>
                           <w:szCs w:val="20"/>
                         </w:rPr>
-                        <w:t>"item/</w:t>
-                      </w:r>
-                      <w:r>
-                        <w:rPr>
-                          <w:rFonts w:ascii="Consolas" w:hAnsi="Consolas" w:cs="Consolas"/>
-                          <w:color w:val="1000A0"/>
-                          <w:sz w:val="20"/>
-                          <w:szCs w:val="20"/>
-                        </w:rPr>
-                        <w:t>handheld</w:t>
-                      </w:r>
-                      <w:r>
-                        <w:rPr>
-                          <w:rFonts w:ascii="Consolas" w:hAnsi="Consolas" w:cs="Consolas"/>
-                          <w:color w:val="1000A0"/>
-                          <w:sz w:val="20"/>
-                          <w:szCs w:val="20"/>
-                        </w:rPr>
-                        <w:t>"</w:t>
+                        <w:t>"item/handheld"</w:t>
                       </w:r>
                       <w:r>
                         <w:rPr>
@@ -4389,9 +4233,46 @@
                           <w:sz w:val="20"/>
                           <w:szCs w:val="20"/>
                         </w:rPr>
+                        <w:t>"textures"</w:t>
+                      </w:r>
+                      <w:r>
+                        <w:rPr>
+                          <w:rFonts w:ascii="Consolas" w:hAnsi="Consolas" w:cs="Consolas"/>
+                          <w:color w:val="000000"/>
+                          <w:sz w:val="20"/>
+                          <w:szCs w:val="20"/>
+                        </w:rPr>
+                        <w:t xml:space="preserve">: </w:t>
+                      </w:r>
+                      <w:proofErr w:type="gramStart"/>
+                      <w:r>
+                        <w:rPr>
+                          <w:rFonts w:ascii="Consolas" w:hAnsi="Consolas" w:cs="Consolas"/>
+                          <w:color w:val="000000"/>
+                          <w:sz w:val="20"/>
+                          <w:szCs w:val="20"/>
+                        </w:rPr>
+                        <w:t>{</w:t>
+                      </w:r>
+                      <w:r>
+                        <w:rPr>
+                          <w:rFonts w:ascii="Consolas" w:hAnsi="Consolas" w:cs="Consolas"/>
+                          <w:color w:val="000000"/>
+                          <w:sz w:val="20"/>
+                          <w:szCs w:val="20"/>
+                        </w:rPr>
+                        <w:t xml:space="preserve"> </w:t>
+                      </w:r>
+                      <w:r>
+                        <w:rPr>
+                          <w:rFonts w:ascii="Consolas" w:hAnsi="Consolas" w:cs="Consolas"/>
+                          <w:color w:val="408040"/>
+                          <w:sz w:val="20"/>
+                          <w:szCs w:val="20"/>
+                        </w:rPr>
                         <w:t>"</w:t>
                       </w:r>
-                      <w:proofErr w:type="gramStart"/>
+                      <w:proofErr w:type="gramEnd"/>
                       <w:r>
                         <w:rPr>
                           <w:rFonts w:ascii="Consolas" w:hAnsi="Consolas" w:cs="Consolas"/>
@@ -4399,17 +4280,7 @@
                           <w:sz w:val="20"/>
                           <w:szCs w:val="20"/>
                         </w:rPr>
-                        <w:t>textures</w:t>
-                      </w:r>
-                      <w:proofErr w:type="gramEnd"/>
-                      <w:r>
-                        <w:rPr>
-                          <w:rFonts w:ascii="Consolas" w:hAnsi="Consolas" w:cs="Consolas"/>
-                          <w:color w:val="408040"/>
-                          <w:sz w:val="20"/>
-                          <w:szCs w:val="20"/>
-                        </w:rPr>
-                        <w:t>"</w:t>
+                        <w:t>layer0"</w:t>
                       </w:r>
                       <w:r>
                         <w:rPr>
@@ -4418,33 +4289,6 @@
                           <w:sz w:val="20"/>
                           <w:szCs w:val="20"/>
                         </w:rPr>
-                        <w:t>: {</w:t>
-                      </w:r>
-                      <w:r>
-                        <w:rPr>
-                          <w:rFonts w:ascii="Consolas" w:hAnsi="Consolas" w:cs="Consolas"/>
-                          <w:color w:val="000000"/>
-                          <w:sz w:val="20"/>
-                          <w:szCs w:val="20"/>
-                        </w:rPr>
-                        <w:t xml:space="preserve"> </w:t>
-                      </w:r>
-                      <w:r>
-                        <w:rPr>
-                          <w:rFonts w:ascii="Consolas" w:hAnsi="Consolas" w:cs="Consolas"/>
-                          <w:color w:val="408040"/>
-                          <w:sz w:val="20"/>
-                          <w:szCs w:val="20"/>
-                        </w:rPr>
-                        <w:t>"layer0"</w:t>
-                      </w:r>
-                      <w:r>
-                        <w:rPr>
-                          <w:rFonts w:ascii="Consolas" w:hAnsi="Consolas" w:cs="Consolas"/>
-                          <w:color w:val="000000"/>
-                          <w:sz w:val="20"/>
-                          <w:szCs w:val="20"/>
-                        </w:rPr>
                         <w:t xml:space="preserve">: </w:t>
                       </w:r>
                       <w:r>
@@ -4464,16 +4308,7 @@
                           <w:sz w:val="20"/>
                           <w:szCs w:val="20"/>
                         </w:rPr>
-                        <w:t>tool</w:t>
-                      </w:r>
-                      <w:r>
-                        <w:rPr>
-                          <w:rFonts w:ascii="Consolas" w:hAnsi="Consolas" w:cs="Consolas"/>
-                          <w:color w:val="1000A0"/>
-                          <w:sz w:val="20"/>
-                          <w:szCs w:val="20"/>
-                        </w:rPr>
-                        <w:t>Name</w:t>
+                        <w:t>toolName</w:t>
                       </w:r>
                       <w:proofErr w:type="spellEnd"/>
                       <w:r>
@@ -4694,19 +4529,16 @@
                               <w:spacing w:after="0" w:line="240" w:lineRule="auto"/>
                             </w:pPr>
                             <w:r>
-                              <w:t xml:space="preserve">    "</w:t>
-                            </w:r>
+                              <w:t xml:space="preserve">    "type": "</w:t>
+                            </w:r>
+                            <w:proofErr w:type="spellStart"/>
                             <w:proofErr w:type="gramStart"/>
                             <w:r>
-                              <w:t>type</w:t>
+                              <w:t>minecraft:crafting</w:t>
                             </w:r>
                             <w:proofErr w:type="gramEnd"/>
                             <w:r>
-                              <w:t>": "</w:t>
-                            </w:r>
-                            <w:proofErr w:type="spellStart"/>
-                            <w:r>
-                              <w:t>minecraft:crafting_shaped</w:t>
+                              <w:t>_shaped</w:t>
                             </w:r>
                             <w:proofErr w:type="spellEnd"/>
                             <w:r>
@@ -4933,19 +4765,16 @@
                         <w:spacing w:after="0" w:line="240" w:lineRule="auto"/>
                       </w:pPr>
                       <w:r>
-                        <w:t xml:space="preserve">    "</w:t>
-                      </w:r>
+                        <w:t xml:space="preserve">    "type": "</w:t>
+                      </w:r>
+                      <w:proofErr w:type="spellStart"/>
                       <w:proofErr w:type="gramStart"/>
                       <w:r>
-                        <w:t>type</w:t>
+                        <w:t>minecraft:crafting</w:t>
                       </w:r>
                       <w:proofErr w:type="gramEnd"/>
                       <w:r>
-                        <w:t>": "</w:t>
-                      </w:r>
-                      <w:proofErr w:type="spellStart"/>
-                      <w:r>
-                        <w:t>minecraft:crafting_shaped</w:t>
+                        <w:t>_shaped</w:t>
                       </w:r>
                       <w:proofErr w:type="spellEnd"/>
                       <w:r>
@@ -5217,19 +5046,16 @@
                               <w:spacing w:after="0" w:line="240" w:lineRule="auto"/>
                             </w:pPr>
                             <w:r>
-                              <w:t xml:space="preserve">    "</w:t>
-                            </w:r>
+                              <w:t xml:space="preserve">    "type": "</w:t>
+                            </w:r>
+                            <w:proofErr w:type="spellStart"/>
                             <w:proofErr w:type="gramStart"/>
                             <w:r>
-                              <w:t>type</w:t>
+                              <w:t>minecraft:crafting</w:t>
                             </w:r>
                             <w:proofErr w:type="gramEnd"/>
                             <w:r>
-                              <w:t>": "</w:t>
-                            </w:r>
-                            <w:proofErr w:type="spellStart"/>
-                            <w:r>
-                              <w:t>minecraft:crafting_shapeless</w:t>
+                              <w:t>_shapeless</w:t>
                             </w:r>
                             <w:proofErr w:type="spellEnd"/>
                             <w:r>
@@ -5416,19 +5242,16 @@
                         <w:spacing w:after="0" w:line="240" w:lineRule="auto"/>
                       </w:pPr>
                       <w:r>
-                        <w:t xml:space="preserve">    "</w:t>
-                      </w:r>
+                        <w:t xml:space="preserve">    "type": "</w:t>
+                      </w:r>
+                      <w:proofErr w:type="spellStart"/>
                       <w:proofErr w:type="gramStart"/>
                       <w:r>
-                        <w:t>type</w:t>
+                        <w:t>minecraft:crafting</w:t>
                       </w:r>
                       <w:proofErr w:type="gramEnd"/>
                       <w:r>
-                        <w:t>": "</w:t>
-                      </w:r>
-                      <w:proofErr w:type="spellStart"/>
-                      <w:r>
-                        <w:t>minecraft:crafting_shapeless</w:t>
+                        <w:t>_shapeless</w:t>
                       </w:r>
                       <w:proofErr w:type="spellEnd"/>
                       <w:r>
@@ -6565,15 +6388,7 @@
         </w:numPr>
       </w:pPr>
       <w:r>
-        <w:t xml:space="preserve">Constructor should take name and material and call </w:t>
-      </w:r>
-      <w:proofErr w:type="gramStart"/>
-      <w:r>
-        <w:t>super(</w:t>
-      </w:r>
-      <w:proofErr w:type="gramEnd"/>
-      <w:r>
-        <w:t xml:space="preserve">material) as well as set </w:t>
+        <w:t xml:space="preserve">Constructor should take name and material and call super(material) as well as set </w:t>
       </w:r>
       <w:proofErr w:type="spellStart"/>
       <w:r>
@@ -6611,8 +6426,6 @@
       <w:r>
         <w:t>Axe needs additional values when calling super: ATTACK_DAMAGES and ATTACK_SPEEDS</w:t>
       </w:r>
-      <w:bookmarkStart w:id="13" w:name="_GoBack"/>
-      <w:bookmarkEnd w:id="13"/>
     </w:p>
     <w:p>
       <w:pPr>
@@ -6722,10 +6535,12 @@
         <w:t xml:space="preserve"> to </w:t>
       </w:r>
       <w:proofErr w:type="spellStart"/>
+      <w:proofErr w:type="gramStart"/>
       <w:r>
         <w:t>models.item</w:t>
       </w:r>
       <w:proofErr w:type="spellEnd"/>
+      <w:proofErr w:type="gramEnd"/>
       <w:r>
         <w:t xml:space="preserve"> and </w:t>
       </w:r>
@@ -6745,6 +6560,48 @@
       <w:r>
         <w:t xml:space="preserve"> both named as &lt;name&gt;.&lt;extension&gt;</w:t>
       </w:r>
+    </w:p>
+    <w:p>
+      <w:pPr>
+        <w:pStyle w:val="ListParagraph"/>
+        <w:numPr>
+          <w:ilvl w:val="0"/>
+          <w:numId w:val="10"/>
+        </w:numPr>
+      </w:pPr>
+      <w:r>
+        <w:t xml:space="preserve">Add name line to language files: </w:t>
+      </w:r>
+      <w:proofErr w:type="gramStart"/>
+      <w:r>
+        <w:t>item.&lt;</w:t>
+      </w:r>
+      <w:proofErr w:type="spellStart"/>
+      <w:r>
+        <w:t>toolName</w:t>
+      </w:r>
+      <w:proofErr w:type="spellEnd"/>
+      <w:r>
+        <w:t>&gt;.name</w:t>
+      </w:r>
+      <w:proofErr w:type="gramEnd"/>
+      <w:r>
+        <w:t>=&lt;Tool Name&gt;</w:t>
+      </w:r>
+    </w:p>
+    <w:p>
+      <w:pPr>
+        <w:pStyle w:val="ListParagraph"/>
+        <w:numPr>
+          <w:ilvl w:val="0"/>
+          <w:numId w:val="10"/>
+        </w:numPr>
+      </w:pPr>
+      <w:r>
+        <w:t>OPTIONAL: add recipes to recipe package</w:t>
+      </w:r>
+      <w:bookmarkStart w:id="13" w:name="_GoBack"/>
+      <w:bookmarkEnd w:id="13"/>
     </w:p>
     <w:sectPr>
       <w:pgSz w:w="12240" w:h="15840"/>
@@ -6757,7 +6614,7 @@
 </file>
 
 <file path=word/numbering.xml><?xml version="1.0" encoding="utf-8"?>
-<w:numbering xmlns:wpc="http://schemas.microsoft.com/office/word/2010/wordprocessingCanvas" xmlns:mc="http://schemas.openxmlformats.org/markup-compatibility/2006" xmlns:o="urn:schemas-microsoft-com:office:office" xmlns:r="http://schemas.openxmlformats.org/officeDocument/2006/relationships" xmlns:m="http://schemas.openxmlformats.org/officeDocument/2006/math" xmlns:v="urn:schemas-microsoft-com:vml" xmlns:wp14="http://schemas.microsoft.com/office/word/2010/wordprocessingDrawing" xmlns:wp="http://schemas.openxmlformats.org/drawingml/2006/wordprocessingDrawing" xmlns:w10="urn:schemas-microsoft-com:office:word" xmlns:w="http://schemas.openxmlformats.org/wordprocessingml/2006/main" xmlns:w14="http://schemas.microsoft.com/office/word/2010/wordml" xmlns:w15="http://schemas.microsoft.com/office/word/2012/wordml" xmlns:wpg="http://schemas.microsoft.com/office/word/2010/wordprocessingGroup" xmlns:wpi="http://schemas.microsoft.com/office/word/2010/wordprocessingInk" xmlns:wne="http://schemas.microsoft.com/office/word/2006/wordml" xmlns:wps="http://schemas.microsoft.com/office/word/2010/wordprocessingShape" mc:Ignorable="w14 w15 wp14">
+<w:numbering xmlns:wpc="http://schemas.microsoft.com/office/word/2010/wordprocessingCanvas" xmlns:cx="http://schemas.microsoft.com/office/drawing/2014/chartex" xmlns:cx1="http://schemas.microsoft.com/office/drawing/2015/9/8/chartex" xmlns:cx2="http://schemas.microsoft.com/office/drawing/2015/10/21/chartex" xmlns:cx3="http://schemas.microsoft.com/office/drawing/2016/5/9/chartex" xmlns:cx4="http://schemas.microsoft.com/office/drawing/2016/5/10/chartex" xmlns:cx5="http://schemas.microsoft.com/office/drawing/2016/5/11/chartex" xmlns:cx6="http://schemas.microsoft.com/office/drawing/2016/5/12/chartex" xmlns:cx7="http://schemas.microsoft.com/office/drawing/2016/5/13/chartex" xmlns:cx8="http://schemas.microsoft.com/office/drawing/2016/5/14/chartex" xmlns:mc="http://schemas.openxmlformats.org/markup-compatibility/2006" xmlns:aink="http://schemas.microsoft.com/office/drawing/2016/ink" xmlns:am3d="http://schemas.microsoft.com/office/drawing/2017/model3d" xmlns:o="urn:schemas-microsoft-com:office:office" xmlns:r="http://schemas.openxmlformats.org/officeDocument/2006/relationships" xmlns:m="http://schemas.openxmlformats.org/officeDocument/2006/math" xmlns:v="urn:schemas-microsoft-com:vml" xmlns:wp14="http://schemas.microsoft.com/office/word/2010/wordprocessingDrawing" xmlns:wp="http://schemas.openxmlformats.org/drawingml/2006/wordprocessingDrawing" xmlns:w10="urn:schemas-microsoft-com:office:word" xmlns:w="http://schemas.openxmlformats.org/wordprocessingml/2006/main" xmlns:w14="http://schemas.microsoft.com/office/word/2010/wordml" xmlns:w15="http://schemas.microsoft.com/office/word/2012/wordml" xmlns:w16cid="http://schemas.microsoft.com/office/word/2016/wordml/cid" xmlns:w16se="http://schemas.microsoft.com/office/word/2015/wordml/symex" xmlns:wpg="http://schemas.microsoft.com/office/word/2010/wordprocessingGroup" xmlns:wpi="http://schemas.microsoft.com/office/word/2010/wordprocessingInk" xmlns:wne="http://schemas.microsoft.com/office/word/2006/wordml" xmlns:wps="http://schemas.microsoft.com/office/word/2010/wordprocessingShape" mc:Ignorable="w14 w15 w16se w16cid wp14">
   <w:abstractNum w:abstractNumId="0" w15:restartNumberingAfterBreak="0">
     <w:nsid w:val="015374A8"/>
     <w:multiLevelType w:val="hybridMultilevel"/>
@@ -7774,7 +7631,7 @@
 </file>
 
 <file path=word/styles.xml><?xml version="1.0" encoding="utf-8"?>
-<w:styles xmlns:mc="http://schemas.openxmlformats.org/markup-compatibility/2006" xmlns:r="http://schemas.openxmlformats.org/officeDocument/2006/relationships" xmlns:w="http://schemas.openxmlformats.org/wordprocessingml/2006/main" xmlns:w14="http://schemas.microsoft.com/office/word/2010/wordml" xmlns:w15="http://schemas.microsoft.com/office/word/2012/wordml" mc:Ignorable="w14 w15">
+<w:styles xmlns:mc="http://schemas.openxmlformats.org/markup-compatibility/2006" xmlns:r="http://schemas.openxmlformats.org/officeDocument/2006/relationships" xmlns:w="http://schemas.openxmlformats.org/wordprocessingml/2006/main" xmlns:w14="http://schemas.microsoft.com/office/word/2010/wordml" xmlns:w15="http://schemas.microsoft.com/office/word/2012/wordml" xmlns:w16cid="http://schemas.microsoft.com/office/word/2016/wordml/cid" xmlns:w16se="http://schemas.microsoft.com/office/word/2015/wordml/symex" mc:Ignorable="w14 w15 w16se w16cid">
   <w:docDefaults>
     <w:rPrDefault>
       <w:rPr>
@@ -7790,7 +7647,7 @@
       </w:pPr>
     </w:pPrDefault>
   </w:docDefaults>
-  <w:latentStyles w:defLockedState="0" w:defUIPriority="99" w:defSemiHidden="0" w:defUnhideWhenUsed="0" w:defQFormat="0" w:count="371">
+  <w:latentStyles w:defLockedState="0" w:defUIPriority="99" w:defSemiHidden="0" w:defUnhideWhenUsed="0" w:defQFormat="0" w:count="375">
     <w:lsdException w:name="Normal" w:uiPriority="0" w:qFormat="1"/>
     <w:lsdException w:name="heading 1" w:uiPriority="9" w:qFormat="1"/>
     <w:lsdException w:name="heading 2" w:semiHidden="1" w:uiPriority="9" w:unhideWhenUsed="1" w:qFormat="1"/>
@@ -7896,7 +7753,6 @@
     <w:lsdException w:name="HTML Sample" w:semiHidden="1" w:unhideWhenUsed="1"/>
     <w:lsdException w:name="HTML Typewriter" w:semiHidden="1" w:unhideWhenUsed="1"/>
     <w:lsdException w:name="HTML Variable" w:semiHidden="1" w:unhideWhenUsed="1"/>
-    <w:lsdException w:name="Normal Table" w:semiHidden="1" w:unhideWhenUsed="1"/>
     <w:lsdException w:name="annotation subject" w:semiHidden="1" w:unhideWhenUsed="1"/>
     <w:lsdException w:name="No List" w:semiHidden="1" w:unhideWhenUsed="1"/>
     <w:lsdException w:name="Outline List 1" w:semiHidden="1" w:unhideWhenUsed="1"/>
@@ -7940,10 +7796,8 @@
     <w:lsdException w:name="Table Elegant" w:semiHidden="1" w:unhideWhenUsed="1"/>
     <w:lsdException w:name="Table Professional" w:semiHidden="1" w:unhideWhenUsed="1"/>
     <w:lsdException w:name="Table Subtle 1" w:semiHidden="1" w:unhideWhenUsed="1"/>
-    <w:lsdException w:name="Table Subtle 2" w:semiHidden="1" w:unhideWhenUsed="1"/>
     <w:lsdException w:name="Table Web 1" w:semiHidden="1" w:unhideWhenUsed="1"/>
     <w:lsdException w:name="Table Web 2" w:semiHidden="1" w:unhideWhenUsed="1"/>
-    <w:lsdException w:name="Table Web 3" w:semiHidden="1" w:unhideWhenUsed="1"/>
     <w:lsdException w:name="Balloon Text" w:semiHidden="1" w:unhideWhenUsed="1"/>
     <w:lsdException w:name="Table Grid" w:uiPriority="39"/>
     <w:lsdException w:name="Table Theme" w:semiHidden="1" w:unhideWhenUsed="1"/>
@@ -8162,6 +8016,10 @@
     <w:lsdException w:name="List Table 5 Dark Accent 6" w:uiPriority="50"/>
     <w:lsdException w:name="List Table 6 Colorful Accent 6" w:uiPriority="51"/>
     <w:lsdException w:name="List Table 7 Colorful Accent 6" w:uiPriority="52"/>
+    <w:lsdException w:name="Mention" w:semiHidden="1" w:unhideWhenUsed="1"/>
+    <w:lsdException w:name="Smart Hyperlink" w:semiHidden="1" w:unhideWhenUsed="1"/>
+    <w:lsdException w:name="Hashtag" w:semiHidden="1" w:unhideWhenUsed="1"/>
+    <w:lsdException w:name="Unresolved Mention" w:semiHidden="1" w:unhideWhenUsed="1"/>
   </w:latentStyles>
   <w:style w:type="paragraph" w:default="1" w:styleId="Normal">
     <w:name w:val="Normal"/>
@@ -8705,7 +8563,7 @@
 </file>
 
 <file path=customXml/itemProps1.xml><?xml version="1.0" encoding="utf-8"?>
-<ds:datastoreItem xmlns:ds="http://schemas.openxmlformats.org/officeDocument/2006/customXml" ds:itemID="{D7358E37-EE76-4F02-8392-0FBC28488486}">
+<ds:datastoreItem xmlns:ds="http://schemas.openxmlformats.org/officeDocument/2006/customXml" ds:itemID="{61D67C27-3298-4910-8320-33FD1C5E151B}">
   <ds:schemaRefs>
     <ds:schemaRef ds:uri="http://schemas.openxmlformats.org/officeDocument/2006/bibliography"/>
   </ds:schemaRefs>

</xml_diff>

<commit_message>
updated with ore generation
Added ruby ore and ore generation to mod and documents.
</commit_message>
<xml_diff>
--- a/Docs.docx
+++ b/Docs.docx
@@ -1441,6 +1441,91 @@
     <w:p>
       <w:r>
         <w:tab/>
+        <w:t>World – world package</w:t>
+      </w:r>
+    </w:p>
+    <w:p>
+      <w:r>
+        <w:tab/>
+      </w:r>
+      <w:r>
+        <w:tab/>
+      </w:r>
+      <w:proofErr w:type="spellStart"/>
+      <w:r>
+        <w:t>ModWorldGen</w:t>
+      </w:r>
+      <w:proofErr w:type="spellEnd"/>
+      <w:r>
+        <w:t xml:space="preserve"> – class that controls generation of blocks in world</w:t>
+      </w:r>
+    </w:p>
+    <w:p>
+      <w:pPr>
+        <w:pStyle w:val="ListParagraph"/>
+        <w:numPr>
+          <w:ilvl w:val="0"/>
+          <w:numId w:val="3"/>
+        </w:numPr>
+      </w:pPr>
+      <w:r>
+        <w:lastRenderedPageBreak/>
+        <w:t xml:space="preserve">generate: method that is called when new chunk is generated and is in charge of calling each </w:t>
+      </w:r>
+      <w:proofErr w:type="gramStart"/>
+      <w:r>
+        <w:t>dimensions</w:t>
+      </w:r>
+      <w:proofErr w:type="gramEnd"/>
+      <w:r>
+        <w:t xml:space="preserve"> ore generator</w:t>
+      </w:r>
+    </w:p>
+    <w:p>
+      <w:pPr>
+        <w:pStyle w:val="ListParagraph"/>
+        <w:numPr>
+          <w:ilvl w:val="0"/>
+          <w:numId w:val="3"/>
+        </w:numPr>
+      </w:pPr>
+      <w:proofErr w:type="spellStart"/>
+      <w:r>
+        <w:t>generateOverworld</w:t>
+      </w:r>
+      <w:proofErr w:type="spellEnd"/>
+      <w:r>
+        <w:t xml:space="preserve">: method this called by generate when new chunk is in the overworld.  </w:t>
+      </w:r>
+      <w:proofErr w:type="spellStart"/>
+      <w:r>
+        <w:t>generateOre</w:t>
+      </w:r>
+      <w:proofErr w:type="spellEnd"/>
+      <w:r>
+        <w:t xml:space="preserve"> should be called for each ore that should be generated in the overworld.</w:t>
+      </w:r>
+    </w:p>
+    <w:p>
+      <w:pPr>
+        <w:pStyle w:val="ListParagraph"/>
+        <w:numPr>
+          <w:ilvl w:val="0"/>
+          <w:numId w:val="3"/>
+        </w:numPr>
+      </w:pPr>
+      <w:proofErr w:type="spellStart"/>
+      <w:r>
+        <w:t>generateOre</w:t>
+      </w:r>
+      <w:proofErr w:type="spellEnd"/>
+      <w:r>
+        <w:t>: generates chances number of veins of the given ore in the given chunk</w:t>
+      </w:r>
+    </w:p>
+    <w:p>
+      <w:r>
+        <w:tab/>
       </w:r>
       <w:bookmarkStart w:id="7" w:name="_Toc533539471"/>
       <w:r>
@@ -2848,6 +2933,7 @@
         <w:rPr>
           <w:noProof/>
         </w:rPr>
+        <w:lastRenderedPageBreak/>
         <mc:AlternateContent>
           <mc:Choice Requires="wps">
             <w:drawing>
@@ -4364,7 +4450,6 @@
         <w:pStyle w:val="Heading4"/>
       </w:pPr>
       <w:r>
-        <w:lastRenderedPageBreak/>
         <w:tab/>
       </w:r>
       <w:r>
@@ -4995,6 +5080,7 @@
         <w:rPr>
           <w:noProof/>
         </w:rPr>
+        <w:lastRenderedPageBreak/>
         <mc:AlternateContent>
           <mc:Choice Requires="wps">
             <w:drawing>
@@ -5816,8 +5902,16 @@
         </w:numPr>
       </w:pPr>
       <w:r>
-        <w:t>Add line to each language file</w:t>
-      </w:r>
+        <w:t xml:space="preserve">Add line to each language </w:t>
+      </w:r>
+      <w:proofErr w:type="spellStart"/>
+      <w:r>
+        <w:t>file</w:t>
+      </w:r>
+      <w:r>
+        <w:t>a</w:t>
+      </w:r>
+      <w:proofErr w:type="spellEnd"/>
     </w:p>
     <w:p>
       <w:pPr>
@@ -5828,19 +5922,20 @@
         </w:numPr>
       </w:pPr>
       <w:r>
-        <w:t xml:space="preserve">Create </w:t>
-      </w:r>
-      <w:proofErr w:type="spellStart"/>
-      <w:r>
-        <w:t>blockstates</w:t>
-      </w:r>
-      <w:proofErr w:type="spellEnd"/>
-      <w:r>
-        <w:t xml:space="preserve"> </w:t>
-      </w:r>
-      <w:proofErr w:type="spellStart"/>
-      <w:r>
-        <w:t>json</w:t>
+        <w:lastRenderedPageBreak/>
+        <w:t xml:space="preserve">OPTIONAL: if block is to be automatically generated on world gen, add </w:t>
+      </w:r>
+      <w:proofErr w:type="spellStart"/>
+      <w:r>
+        <w:t>generateOre</w:t>
+      </w:r>
+      <w:proofErr w:type="spellEnd"/>
+      <w:r>
+        <w:t xml:space="preserve"> to appropriate method, i.e. </w:t>
+      </w:r>
+      <w:proofErr w:type="spellStart"/>
+      <w:r>
+        <w:t>generateOverworld</w:t>
       </w:r>
       <w:proofErr w:type="spellEnd"/>
       <w:r>
@@ -5848,43 +5943,16 @@
       </w:r>
       <w:proofErr w:type="spellStart"/>
       <w:r>
-        <w:t>models.block</w:t>
-      </w:r>
-      <w:proofErr w:type="spellEnd"/>
-      <w:r>
-        <w:t xml:space="preserve"> </w:t>
-      </w:r>
-      <w:proofErr w:type="spellStart"/>
-      <w:r>
-        <w:t>json</w:t>
-      </w:r>
-      <w:proofErr w:type="spellEnd"/>
-      <w:r>
-        <w:t xml:space="preserve">, and </w:t>
-      </w:r>
-      <w:proofErr w:type="spellStart"/>
-      <w:r>
-        <w:t>models.item</w:t>
-      </w:r>
-      <w:proofErr w:type="spellEnd"/>
-      <w:r>
-        <w:t xml:space="preserve"> </w:t>
-      </w:r>
-      <w:proofErr w:type="spellStart"/>
-      <w:r>
-        <w:t>json</w:t>
-      </w:r>
-      <w:proofErr w:type="spellEnd"/>
-      <w:r>
-        <w:t xml:space="preserve"> with </w:t>
-      </w:r>
-      <w:proofErr w:type="spellStart"/>
-      <w:r>
-        <w:t>blockName.json</w:t>
-      </w:r>
-      <w:proofErr w:type="spellEnd"/>
-      <w:r>
-        <w:t xml:space="preserve"> format as described above</w:t>
+        <w:t>generateUnderworld</w:t>
+      </w:r>
+      <w:proofErr w:type="spellEnd"/>
+      <w:r>
+        <w:t xml:space="preserve">, and/or </w:t>
+      </w:r>
+      <w:bookmarkStart w:id="13" w:name="_GoBack"/>
+      <w:bookmarkEnd w:id="13"/>
+      <w:r>
+        <w:t>generateEnd</w:t>
       </w:r>
     </w:p>
     <w:p>
@@ -5896,6 +5964,76 @@
         </w:numPr>
       </w:pPr>
       <w:r>
+        <w:t xml:space="preserve">Create </w:t>
+      </w:r>
+      <w:proofErr w:type="spellStart"/>
+      <w:r>
+        <w:t>blockstates</w:t>
+      </w:r>
+      <w:proofErr w:type="spellEnd"/>
+      <w:r>
+        <w:t xml:space="preserve"> </w:t>
+      </w:r>
+      <w:proofErr w:type="spellStart"/>
+      <w:r>
+        <w:t>json</w:t>
+      </w:r>
+      <w:proofErr w:type="spellEnd"/>
+      <w:r>
+        <w:t xml:space="preserve">, </w:t>
+      </w:r>
+      <w:proofErr w:type="spellStart"/>
+      <w:proofErr w:type="gramStart"/>
+      <w:r>
+        <w:t>models.block</w:t>
+      </w:r>
+      <w:proofErr w:type="spellEnd"/>
+      <w:proofErr w:type="gramEnd"/>
+      <w:r>
+        <w:t xml:space="preserve"> </w:t>
+      </w:r>
+      <w:proofErr w:type="spellStart"/>
+      <w:r>
+        <w:t>json</w:t>
+      </w:r>
+      <w:proofErr w:type="spellEnd"/>
+      <w:r>
+        <w:t xml:space="preserve">, and </w:t>
+      </w:r>
+      <w:proofErr w:type="spellStart"/>
+      <w:r>
+        <w:t>models.item</w:t>
+      </w:r>
+      <w:proofErr w:type="spellEnd"/>
+      <w:r>
+        <w:t xml:space="preserve"> </w:t>
+      </w:r>
+      <w:proofErr w:type="spellStart"/>
+      <w:r>
+        <w:t>json</w:t>
+      </w:r>
+      <w:proofErr w:type="spellEnd"/>
+      <w:r>
+        <w:t xml:space="preserve"> with </w:t>
+      </w:r>
+      <w:proofErr w:type="spellStart"/>
+      <w:r>
+        <w:t>blockName.json</w:t>
+      </w:r>
+      <w:proofErr w:type="spellEnd"/>
+      <w:r>
+        <w:t xml:space="preserve"> format as described above</w:t>
+      </w:r>
+    </w:p>
+    <w:p>
+      <w:pPr>
+        <w:pStyle w:val="ListParagraph"/>
+        <w:numPr>
+          <w:ilvl w:val="0"/>
+          <w:numId w:val="6"/>
+        </w:numPr>
+      </w:pPr>
+      <w:r>
         <w:t xml:space="preserve">Add block </w:t>
       </w:r>
       <w:proofErr w:type="spellStart"/>
@@ -6192,7 +6330,6 @@
       </w:pPr>
       <w:proofErr w:type="spellStart"/>
       <w:r>
-        <w:lastRenderedPageBreak/>
         <w:t>Xp</w:t>
       </w:r>
       <w:proofErr w:type="spellEnd"/>
@@ -6600,8 +6737,6 @@
       <w:r>
         <w:t>OPTIONAL: add recipes to recipe package</w:t>
       </w:r>
-      <w:bookmarkStart w:id="13" w:name="_GoBack"/>
-      <w:bookmarkEnd w:id="13"/>
     </w:p>
     <w:sectPr>
       <w:pgSz w:w="12240" w:h="15840"/>
@@ -7753,6 +7888,7 @@
     <w:lsdException w:name="HTML Sample" w:semiHidden="1" w:unhideWhenUsed="1"/>
     <w:lsdException w:name="HTML Typewriter" w:semiHidden="1" w:unhideWhenUsed="1"/>
     <w:lsdException w:name="HTML Variable" w:semiHidden="1" w:unhideWhenUsed="1"/>
+    <w:lsdException w:name="Normal Table" w:semiHidden="1" w:unhideWhenUsed="1"/>
     <w:lsdException w:name="annotation subject" w:semiHidden="1" w:unhideWhenUsed="1"/>
     <w:lsdException w:name="No List" w:semiHidden="1" w:unhideWhenUsed="1"/>
     <w:lsdException w:name="Outline List 1" w:semiHidden="1" w:unhideWhenUsed="1"/>
@@ -7796,8 +7932,10 @@
     <w:lsdException w:name="Table Elegant" w:semiHidden="1" w:unhideWhenUsed="1"/>
     <w:lsdException w:name="Table Professional" w:semiHidden="1" w:unhideWhenUsed="1"/>
     <w:lsdException w:name="Table Subtle 1" w:semiHidden="1" w:unhideWhenUsed="1"/>
+    <w:lsdException w:name="Table Subtle 2" w:semiHidden="1" w:unhideWhenUsed="1"/>
     <w:lsdException w:name="Table Web 1" w:semiHidden="1" w:unhideWhenUsed="1"/>
     <w:lsdException w:name="Table Web 2" w:semiHidden="1" w:unhideWhenUsed="1"/>
+    <w:lsdException w:name="Table Web 3" w:semiHidden="1" w:unhideWhenUsed="1"/>
     <w:lsdException w:name="Balloon Text" w:semiHidden="1" w:unhideWhenUsed="1"/>
     <w:lsdException w:name="Table Grid" w:uiPriority="39"/>
     <w:lsdException w:name="Table Theme" w:semiHidden="1" w:unhideWhenUsed="1"/>
@@ -8563,7 +8701,7 @@
 </file>
 
 <file path=customXml/itemProps1.xml><?xml version="1.0" encoding="utf-8"?>
-<ds:datastoreItem xmlns:ds="http://schemas.openxmlformats.org/officeDocument/2006/customXml" ds:itemID="{61D67C27-3298-4910-8320-33FD1C5E151B}">
+<ds:datastoreItem xmlns:ds="http://schemas.openxmlformats.org/officeDocument/2006/customXml" ds:itemID="{3AE44B4C-6998-4D6D-B619-02AEE0549B29}">
   <ds:schemaRefs>
     <ds:schemaRef ds:uri="http://schemas.openxmlformats.org/officeDocument/2006/bibliography"/>
   </ds:schemaRefs>

</xml_diff>